<commit_message>
Started work on chapter one
</commit_message>
<xml_diff>
--- a/Название.docx
+++ b/Название.docx
@@ -2043,14 +2043,27 @@
       <w:r>
         <w:t xml:space="preserve">Таблица </w:t>
       </w:r>
-      <w:fldSimple w:instr=" SEQ Таблица \* ARABIC ">
-        <w:r>
-          <w:rPr>
-            <w:noProof/>
-          </w:rPr>
-          <w:t>1</w:t>
-        </w:r>
-      </w:fldSimple>
+      <w:r>
+        <w:fldChar w:fldCharType="begin"/>
+      </w:r>
+      <w:r>
+        <w:instrText xml:space="preserve"> SEQ Таблица \* ARABIC </w:instrText>
+      </w:r>
+      <w:r>
+        <w:fldChar w:fldCharType="separate"/>
+      </w:r>
+      <w:r>
+        <w:rPr>
+          <w:noProof/>
+        </w:rPr>
+        <w:t>1</w:t>
+      </w:r>
+      <w:r>
+        <w:rPr>
+          <w:noProof/>
+        </w:rPr>
+        <w:fldChar w:fldCharType="end"/>
+      </w:r>
       <w:bookmarkEnd w:id="1"/>
       <w:r>
         <w:t xml:space="preserve"> — Пример листинга</w:t>
@@ -3233,6 +3246,60 @@
         <w:pStyle w:val="GOSTRegularText"/>
       </w:pPr>
       <w:r>
+        <w:t xml:space="preserve">Как видно, каждый байт занимаемой (под)программой памяти имеет заранее определённый адрес, так как </w:t>
+      </w:r>
+      <w:r>
+        <w:t>программист сам выбирает, где в адресном пространстве расположить программу.</w:t>
+      </w:r>
+      <w:r>
+        <w:t xml:space="preserve"> В листинге метка имеет ограниченную пользу, так как все адреса известны заранее, но с помощью них можно сделать переходы более наглядными. Машинный код нужен для ввода программы в стенд.</w:t>
+      </w:r>
+      <w:r>
+        <w:t xml:space="preserve"> </w:t>
+      </w:r>
+      <w:r>
+        <w:t>[\</w:t>
+      </w:r>
+      <w:proofErr w:type="gramStart"/>
+      <w:r>
+        <w:rPr>
+          <w:lang w:val="en-US"/>
+        </w:rPr>
+        <w:t>in</w:t>
+      </w:r>
+      <w:r>
+        <w:t>[</w:t>
+      </w:r>
+      <w:proofErr w:type="gramEnd"/>
+      <w:r>
+        <w:rPr>
+          <w:lang w:val="en-US"/>
+        </w:rPr>
+        <w:t>item</w:t>
+      </w:r>
+      <w:r>
+        <w:t xml:space="preserve">: </w:t>
+      </w:r>
+      <w:proofErr w:type="spellStart"/>
+      <w:r>
+        <w:rPr>
+          <w:lang w:val="en-US"/>
+        </w:rPr>
+        <w:t>umpk</w:t>
+      </w:r>
+      <w:proofErr w:type="spellEnd"/>
+      <w:r>
+        <w:t>-80]]</w:t>
+      </w:r>
+      <w:r>
+        <w:t xml:space="preserve"> Ассемблерный код и комментарии делают листинг нагляднее.</w:t>
+      </w:r>
+    </w:p>
+    <w:p>
+      <w:pPr>
+        <w:pStyle w:val="GOSTRegularText"/>
+      </w:pPr>
+      <w:r>
         <w:t xml:space="preserve">Проблема составления листинга является актуальной, но второстепенной — размер программ, необходимых для выполнения лабораторных работ, достаточно мал, что можно вручную выполнить ассемблирование. В связи с этим данная работа выполняется скорее как демонстрация возможностей текстового процессора </w:t>
       </w:r>
       <w:proofErr w:type="spellStart"/>
@@ -3277,6 +3344,7 @@
         </w:numPr>
       </w:pPr>
       <w:r>
+        <w:lastRenderedPageBreak/>
         <w:t>Листинг можно составить вручную, что делает большинство студентов. Как правило, для этого используются электронные таблицы (</w:t>
       </w:r>
       <w:r>
@@ -3299,7 +3367,6 @@
         </w:rPr>
       </w:pPr>
       <w:r>
-        <w:lastRenderedPageBreak/>
         <w:t>Можно воспользоваться существующими ассемблерами в дополнении к электронным таблицам. В лучшем случае с помощью них можно получить ассемблерный код в виде файла формата Intel HEX (</w:t>
       </w:r>
       <w:r>
@@ -3478,14 +3545,27 @@
       <w:r>
         <w:t xml:space="preserve">Рисунок </w:t>
       </w:r>
-      <w:fldSimple w:instr=" SEQ Рисунок \* ARABIC ">
-        <w:r>
-          <w:rPr>
-            <w:noProof/>
-          </w:rPr>
-          <w:t>1</w:t>
-        </w:r>
-      </w:fldSimple>
+      <w:r>
+        <w:fldChar w:fldCharType="begin"/>
+      </w:r>
+      <w:r>
+        <w:instrText xml:space="preserve"> SEQ Рисунок \* ARABIC </w:instrText>
+      </w:r>
+      <w:r>
+        <w:fldChar w:fldCharType="separate"/>
+      </w:r>
+      <w:r>
+        <w:rPr>
+          <w:noProof/>
+        </w:rPr>
+        <w:t>1</w:t>
+      </w:r>
+      <w:r>
+        <w:rPr>
+          <w:noProof/>
+        </w:rPr>
+        <w:fldChar w:fldCharType="end"/>
+      </w:r>
       <w:bookmarkEnd w:id="2"/>
       <w:r>
         <w:t xml:space="preserve"> — </w:t>
@@ -3629,6 +3709,408 @@
         <w:t>Intel 8080</w:t>
       </w:r>
       <w:bookmarkEnd w:id="3"/>
+    </w:p>
+    <w:p>
+      <w:pPr>
+        <w:pStyle w:val="GOSTSection"/>
+      </w:pPr>
+      <w:r>
+        <w:t>Общая структура исходного кода</w:t>
+      </w:r>
+    </w:p>
+    <w:p>
+      <w:pPr>
+        <w:pStyle w:val="GOSTRegularText"/>
+      </w:pPr>
+      <w:r>
+        <w:t xml:space="preserve">Исходный файл состоит из строк, каждая из которых может содержать до четырёх полей </w:t>
+      </w:r>
+      <w:r>
+        <w:t xml:space="preserve">следующего </w:t>
+      </w:r>
+      <w:r>
+        <w:t>формата</w:t>
+      </w:r>
+      <w:r>
+        <w:t xml:space="preserve"> в следующем порядке</w:t>
+      </w:r>
+      <w:r>
+        <w:t>:</w:t>
+      </w:r>
+    </w:p>
+    <w:p>
+      <w:pPr>
+        <w:pStyle w:val="GOSTRegularText"/>
+        <w:numPr>
+          <w:ilvl w:val="0"/>
+          <w:numId w:val="15"/>
+        </w:numPr>
+      </w:pPr>
+      <w:r>
+        <w:t>Метка или идентификатор.</w:t>
+      </w:r>
+      <w:r>
+        <w:t xml:space="preserve"> Метки и идентификаторы</w:t>
+      </w:r>
+      <w:r>
+        <w:t xml:space="preserve"> (вместе символы)</w:t>
+      </w:r>
+      <w:r>
+        <w:t xml:space="preserve"> мало отличаются друг от друга в плане технической реализации, представляя собой</w:t>
+      </w:r>
+      <w:r>
+        <w:t xml:space="preserve"> способ обращения к</w:t>
+      </w:r>
+      <w:r>
+        <w:t xml:space="preserve"> </w:t>
+      </w:r>
+      <w:r>
+        <w:t xml:space="preserve">переменным, содержащим </w:t>
+      </w:r>
+      <w:r>
+        <w:t>целочисленны</w:t>
+      </w:r>
+      <w:r>
+        <w:t>е</w:t>
+      </w:r>
+      <w:r>
+        <w:t xml:space="preserve"> </w:t>
+      </w:r>
+      <w:r>
+        <w:t>именованн</w:t>
+      </w:r>
+      <w:r>
+        <w:t>ы</w:t>
+      </w:r>
+      <w:r>
+        <w:t>е</w:t>
+      </w:r>
+      <w:r>
+        <w:t xml:space="preserve"> значени</w:t>
+      </w:r>
+      <w:r>
+        <w:t>я</w:t>
+      </w:r>
+      <w:r>
+        <w:t xml:space="preserve"> на 16 бит, </w:t>
+      </w:r>
+      <w:r>
+        <w:t>доступны</w:t>
+      </w:r>
+      <w:r>
+        <w:t>е</w:t>
+      </w:r>
+      <w:r>
+        <w:t xml:space="preserve"> во время составления программы.</w:t>
+      </w:r>
+      <w:r>
+        <w:t xml:space="preserve"> </w:t>
+      </w:r>
+      <w:r>
+        <w:t>В действительности</w:t>
+      </w:r>
+      <w:r>
+        <w:t xml:space="preserve"> названия</w:t>
+      </w:r>
+      <w:r>
+        <w:t xml:space="preserve"> меток и идентификаторов</w:t>
+      </w:r>
+      <w:r>
+        <w:t xml:space="preserve"> не могут пересекаться.</w:t>
+      </w:r>
+      <w:r>
+        <w:t xml:space="preserve"> Метки </w:t>
+      </w:r>
+      <w:r>
+        <w:t xml:space="preserve">сохраняют </w:t>
+      </w:r>
+      <w:r>
+        <w:t xml:space="preserve">за собой </w:t>
+      </w:r>
+      <w:r>
+        <w:t>адрес, по которому будет размещена следующая команда или результат директивы.</w:t>
+      </w:r>
+      <w:r>
+        <w:t xml:space="preserve"> Это возможно, так как ассемблер имеет счётчик позиции, указывающий, где</w:t>
+      </w:r>
+      <w:r>
+        <w:t xml:space="preserve"> в адресном пространстве</w:t>
+      </w:r>
+      <w:r>
+        <w:t xml:space="preserve"> будет помещена следующая команда. </w:t>
+      </w:r>
+      <w:r>
+        <w:t xml:space="preserve">Идентификаторы позволяют </w:t>
+      </w:r>
+      <w:r>
+        <w:t>обращаться к</w:t>
+      </w:r>
+      <w:r>
+        <w:t xml:space="preserve"> произвольны</w:t>
+      </w:r>
+      <w:r>
+        <w:t>м</w:t>
+      </w:r>
+      <w:r>
+        <w:t xml:space="preserve"> численны</w:t>
+      </w:r>
+      <w:r>
+        <w:t>м</w:t>
+      </w:r>
+      <w:r>
+        <w:t xml:space="preserve"> значения</w:t>
+      </w:r>
+      <w:r>
+        <w:t xml:space="preserve">м, которые можно присвоить с помощью директив </w:t>
+      </w:r>
+      <w:r>
+        <w:rPr>
+          <w:lang w:val="en-US"/>
+        </w:rPr>
+        <w:t>EQU</w:t>
+      </w:r>
+      <w:r>
+        <w:t xml:space="preserve"> </w:t>
+      </w:r>
+      <w:r>
+        <w:t xml:space="preserve">и </w:t>
+      </w:r>
+      <w:r>
+        <w:rPr>
+          <w:lang w:val="en-US"/>
+        </w:rPr>
+        <w:t>SET</w:t>
+      </w:r>
+      <w:r>
+        <w:t>.</w:t>
+      </w:r>
+      <w:r>
+        <w:t xml:space="preserve"> Чтобы пометить следующую команду или результат некоторых директив, необходимо указать название новой метки и поставить двоеточие.</w:t>
+      </w:r>
+      <w:r>
+        <w:t xml:space="preserve"> </w:t>
+      </w:r>
+      <w:r>
+        <w:t>При использовании упомянутых директив идентификатор указывается аналогично, но без двоеточия.</w:t>
+      </w:r>
+      <w:r>
+        <w:t xml:space="preserve"> </w:t>
+      </w:r>
+      <w:r>
+        <w:t>[\</w:t>
+      </w:r>
+      <w:proofErr w:type="spellStart"/>
+      <w:proofErr w:type="gramStart"/>
+      <w:r>
+        <w:t>in</w:t>
+      </w:r>
+      <w:proofErr w:type="spellEnd"/>
+      <w:r>
+        <w:t>[</w:t>
+      </w:r>
+      <w:proofErr w:type="spellStart"/>
+      <w:proofErr w:type="gramEnd"/>
+      <w:r>
+        <w:t>item</w:t>
+      </w:r>
+      <w:proofErr w:type="spellEnd"/>
+      <w:r>
+        <w:t xml:space="preserve">: </w:t>
+      </w:r>
+      <w:proofErr w:type="spellStart"/>
+      <w:r>
+        <w:rPr>
+          <w:lang w:val="en-US"/>
+        </w:rPr>
+        <w:t>i</w:t>
+      </w:r>
+      <w:proofErr w:type="spellEnd"/>
+      <w:r>
+        <w:t>8080</w:t>
+      </w:r>
+      <w:r>
+        <w:t>]]</w:t>
+      </w:r>
+    </w:p>
+    <w:p>
+      <w:pPr>
+        <w:pStyle w:val="GOSTRegularText"/>
+        <w:numPr>
+          <w:ilvl w:val="0"/>
+          <w:numId w:val="15"/>
+        </w:numPr>
+      </w:pPr>
+      <w:r>
+        <w:t>Команда или директива (без операндов). Указывается команда</w:t>
+      </w:r>
+      <w:r>
+        <w:t xml:space="preserve"> для</w:t>
+      </w:r>
+      <w:r>
+        <w:t xml:space="preserve"> микропроцессора или директива, побуждающая ассемблер </w:t>
+      </w:r>
+      <w:r>
+        <w:t>изменить</w:t>
+      </w:r>
+      <w:r>
+        <w:t xml:space="preserve"> своё состояние</w:t>
+      </w:r>
+      <w:r>
+        <w:t xml:space="preserve"> или определить содержимое программы вне команд</w:t>
+      </w:r>
+      <w:r>
+        <w:t xml:space="preserve"> — изменить текущее значение счётчика позиции, установить значение</w:t>
+      </w:r>
+      <w:r>
+        <w:t xml:space="preserve"> переменной, </w:t>
+      </w:r>
+      <w:r>
+        <w:t>выделить участок адресного пространства программы под произвольные данные</w:t>
+      </w:r>
+      <w:r>
+        <w:t xml:space="preserve"> и так далее</w:t>
+      </w:r>
+      <w:r>
+        <w:t>.</w:t>
+      </w:r>
+      <w:r>
+        <w:t xml:space="preserve"> Все команды и директивы состоят лишь из латиницы</w:t>
+      </w:r>
+      <w:r>
+        <w:t xml:space="preserve">. </w:t>
+      </w:r>
+      <w:r>
+        <w:t>[\</w:t>
+      </w:r>
+      <w:proofErr w:type="spellStart"/>
+      <w:proofErr w:type="gramStart"/>
+      <w:r>
+        <w:t>in</w:t>
+      </w:r>
+      <w:proofErr w:type="spellEnd"/>
+      <w:r>
+        <w:t>[</w:t>
+      </w:r>
+      <w:proofErr w:type="spellStart"/>
+      <w:proofErr w:type="gramEnd"/>
+      <w:r>
+        <w:t>item</w:t>
+      </w:r>
+      <w:proofErr w:type="spellEnd"/>
+      <w:r>
+        <w:t xml:space="preserve">: </w:t>
+      </w:r>
+      <w:proofErr w:type="spellStart"/>
+      <w:r>
+        <w:rPr>
+          <w:lang w:val="en-US"/>
+        </w:rPr>
+        <w:t>i</w:t>
+      </w:r>
+      <w:proofErr w:type="spellEnd"/>
+      <w:r>
+        <w:t>8080</w:t>
+      </w:r>
+      <w:r>
+        <w:t>]]</w:t>
+      </w:r>
+    </w:p>
+    <w:p>
+      <w:pPr>
+        <w:pStyle w:val="GOSTRegularText"/>
+        <w:numPr>
+          <w:ilvl w:val="0"/>
+          <w:numId w:val="15"/>
+        </w:numPr>
+      </w:pPr>
+      <w:r>
+        <w:t xml:space="preserve">Операнды. Если команда или директива нуждается в операндах, то они идут после и разделяются запятыми. Операнды бывают нескольких видов: регистры, регистровые пары и выражения. Выражениям посвящён отдельный подраздел. </w:t>
+      </w:r>
+      <w:r>
+        <w:t>[\</w:t>
+      </w:r>
+      <w:proofErr w:type="spellStart"/>
+      <w:proofErr w:type="gramStart"/>
+      <w:r>
+        <w:t>in</w:t>
+      </w:r>
+      <w:proofErr w:type="spellEnd"/>
+      <w:r>
+        <w:t>[</w:t>
+      </w:r>
+      <w:proofErr w:type="spellStart"/>
+      <w:proofErr w:type="gramEnd"/>
+      <w:r>
+        <w:t>item</w:t>
+      </w:r>
+      <w:proofErr w:type="spellEnd"/>
+      <w:r>
+        <w:t xml:space="preserve">: </w:t>
+      </w:r>
+      <w:proofErr w:type="spellStart"/>
+      <w:r>
+        <w:rPr>
+          <w:lang w:val="en-US"/>
+        </w:rPr>
+        <w:t>i</w:t>
+      </w:r>
+      <w:proofErr w:type="spellEnd"/>
+      <w:r>
+        <w:t>8080</w:t>
+      </w:r>
+      <w:r>
+        <w:t>]]</w:t>
+      </w:r>
+    </w:p>
+    <w:p>
+      <w:pPr>
+        <w:pStyle w:val="GOSTRegularText"/>
+        <w:numPr>
+          <w:ilvl w:val="0"/>
+          <w:numId w:val="15"/>
+        </w:numPr>
+      </w:pPr>
+      <w:r>
+        <w:t>Комментарии. Начинаются с символа точки с запятой и заканчиваются вместе со строкой. Игнорируются стандартными ассемблерами и поэтому могут содержать любые символы, кроме перехода на следующую строку.</w:t>
+      </w:r>
+      <w:r>
+        <w:t xml:space="preserve"> </w:t>
+      </w:r>
+      <w:r>
+        <w:t>[\</w:t>
+      </w:r>
+      <w:proofErr w:type="spellStart"/>
+      <w:proofErr w:type="gramStart"/>
+      <w:r>
+        <w:t>in</w:t>
+      </w:r>
+      <w:proofErr w:type="spellEnd"/>
+      <w:r>
+        <w:t>[</w:t>
+      </w:r>
+      <w:proofErr w:type="spellStart"/>
+      <w:proofErr w:type="gramEnd"/>
+      <w:r>
+        <w:t>item</w:t>
+      </w:r>
+      <w:proofErr w:type="spellEnd"/>
+      <w:r>
+        <w:t xml:space="preserve">: </w:t>
+      </w:r>
+      <w:proofErr w:type="spellStart"/>
+      <w:r>
+        <w:rPr>
+          <w:lang w:val="en-US"/>
+        </w:rPr>
+        <w:t>i</w:t>
+      </w:r>
+      <w:proofErr w:type="spellEnd"/>
+      <w:r>
+        <w:t>8080</w:t>
+      </w:r>
+      <w:r>
+        <w:t>]]</w:t>
+      </w:r>
     </w:p>
     <w:p>
       <w:pPr>
@@ -3913,9 +4395,99 @@
 <file path=word/numbering.xml><?xml version="1.0" encoding="utf-8"?>
 <w:numbering xmlns:wpc="http://schemas.microsoft.com/office/word/2010/wordprocessingCanvas" xmlns:cx="http://schemas.microsoft.com/office/drawing/2014/chartex" xmlns:cx1="http://schemas.microsoft.com/office/drawing/2015/9/8/chartex" xmlns:cx2="http://schemas.microsoft.com/office/drawing/2015/10/21/chartex" xmlns:cx3="http://schemas.microsoft.com/office/drawing/2016/5/9/chartex" xmlns:cx4="http://schemas.microsoft.com/office/drawing/2016/5/10/chartex" xmlns:cx5="http://schemas.microsoft.com/office/drawing/2016/5/11/chartex" xmlns:cx6="http://schemas.microsoft.com/office/drawing/2016/5/12/chartex" xmlns:cx7="http://schemas.microsoft.com/office/drawing/2016/5/13/chartex" xmlns:cx8="http://schemas.microsoft.com/office/drawing/2016/5/14/chartex" xmlns:mc="http://schemas.openxmlformats.org/markup-compatibility/2006" xmlns:aink="http://schemas.microsoft.com/office/drawing/2016/ink" xmlns:am3d="http://schemas.microsoft.com/office/drawing/2017/model3d" xmlns:o="urn:schemas-microsoft-com:office:office" xmlns:oel="http://schemas.microsoft.com/office/2019/extlst" xmlns:r="http://schemas.openxmlformats.org/officeDocument/2006/relationships" xmlns:m="http://schemas.openxmlformats.org/officeDocument/2006/math" xmlns:v="urn:schemas-microsoft-com:vml" xmlns:wp14="http://schemas.microsoft.com/office/word/2010/wordprocessingDrawing" xmlns:wp="http://schemas.openxmlformats.org/drawingml/2006/wordprocessingDrawing" xmlns:w10="urn:schemas-microsoft-com:office:word" xmlns:w="http://schemas.openxmlformats.org/wordprocessingml/2006/main" xmlns:w14="http://schemas.microsoft.com/office/word/2010/wordml" xmlns:w15="http://schemas.microsoft.com/office/word/2012/wordml" xmlns:w16cex="http://schemas.microsoft.com/office/word/2018/wordml/cex" xmlns:w16cid="http://schemas.microsoft.com/office/word/2016/wordml/cid" xmlns:w16="http://schemas.microsoft.com/office/word/2018/wordml" xmlns:w16du="http://schemas.microsoft.com/office/word/2023/wordml/word16du" xmlns:w16sdtdh="http://schemas.microsoft.com/office/word/2020/wordml/sdtdatahash" xmlns:w16sdtfl="http://schemas.microsoft.com/office/word/2024/wordml/sdtformatlock" xmlns:w16se="http://schemas.microsoft.com/office/word/2015/wordml/symex" xmlns:wpg="http://schemas.microsoft.com/office/word/2010/wordprocessingGroup" xmlns:wpi="http://schemas.microsoft.com/office/word/2010/wordprocessingInk" xmlns:wne="http://schemas.microsoft.com/office/word/2006/wordml" xmlns:wps="http://schemas.microsoft.com/office/word/2010/wordprocessingShape" mc:Ignorable="w14 w15 w16se w16cid w16 w16cex w16sdtdh w16sdtfl w16du wp14">
   <w:abstractNum w:abstractNumId="0" w15:restartNumberingAfterBreak="0">
+    <w:nsid w:val="01CE78AE"/>
+    <w:multiLevelType w:val="hybridMultilevel"/>
+    <w:tmpl w:val="653AD922"/>
+    <w:lvl w:ilvl="0" w:tplc="C1266C12">
+      <w:start w:val="1"/>
+      <w:numFmt w:val="decimal"/>
+      <w:suff w:val="space"/>
+      <w:lvlText w:val="%1."/>
+      <w:lvlJc w:val="left"/>
+      <w:pPr>
+        <w:ind w:left="0" w:firstLine="709"/>
+      </w:pPr>
+      <w:rPr>
+        <w:rFonts w:hint="default"/>
+      </w:rPr>
+    </w:lvl>
+    <w:lvl w:ilvl="1" w:tplc="04190019" w:tentative="1">
+      <w:start w:val="1"/>
+      <w:numFmt w:val="lowerLetter"/>
+      <w:lvlText w:val="%2."/>
+      <w:lvlJc w:val="left"/>
+      <w:pPr>
+        <w:ind w:left="2149" w:hanging="360"/>
+      </w:pPr>
+    </w:lvl>
+    <w:lvl w:ilvl="2" w:tplc="0419001B" w:tentative="1">
+      <w:start w:val="1"/>
+      <w:numFmt w:val="lowerRoman"/>
+      <w:lvlText w:val="%3."/>
+      <w:lvlJc w:val="right"/>
+      <w:pPr>
+        <w:ind w:left="2869" w:hanging="180"/>
+      </w:pPr>
+    </w:lvl>
+    <w:lvl w:ilvl="3" w:tplc="0419000F" w:tentative="1">
+      <w:start w:val="1"/>
+      <w:numFmt w:val="decimal"/>
+      <w:lvlText w:val="%4."/>
+      <w:lvlJc w:val="left"/>
+      <w:pPr>
+        <w:ind w:left="3589" w:hanging="360"/>
+      </w:pPr>
+    </w:lvl>
+    <w:lvl w:ilvl="4" w:tplc="04190019" w:tentative="1">
+      <w:start w:val="1"/>
+      <w:numFmt w:val="lowerLetter"/>
+      <w:lvlText w:val="%5."/>
+      <w:lvlJc w:val="left"/>
+      <w:pPr>
+        <w:ind w:left="4309" w:hanging="360"/>
+      </w:pPr>
+    </w:lvl>
+    <w:lvl w:ilvl="5" w:tplc="0419001B" w:tentative="1">
+      <w:start w:val="1"/>
+      <w:numFmt w:val="lowerRoman"/>
+      <w:lvlText w:val="%6."/>
+      <w:lvlJc w:val="right"/>
+      <w:pPr>
+        <w:ind w:left="5029" w:hanging="180"/>
+      </w:pPr>
+    </w:lvl>
+    <w:lvl w:ilvl="6" w:tplc="0419000F" w:tentative="1">
+      <w:start w:val="1"/>
+      <w:numFmt w:val="decimal"/>
+      <w:lvlText w:val="%7."/>
+      <w:lvlJc w:val="left"/>
+      <w:pPr>
+        <w:ind w:left="5749" w:hanging="360"/>
+      </w:pPr>
+    </w:lvl>
+    <w:lvl w:ilvl="7" w:tplc="04190019" w:tentative="1">
+      <w:start w:val="1"/>
+      <w:numFmt w:val="lowerLetter"/>
+      <w:lvlText w:val="%8."/>
+      <w:lvlJc w:val="left"/>
+      <w:pPr>
+        <w:ind w:left="6469" w:hanging="360"/>
+      </w:pPr>
+    </w:lvl>
+    <w:lvl w:ilvl="8" w:tplc="0419001B" w:tentative="1">
+      <w:start w:val="1"/>
+      <w:numFmt w:val="lowerRoman"/>
+      <w:lvlText w:val="%9."/>
+      <w:lvlJc w:val="right"/>
+      <w:pPr>
+        <w:ind w:left="7189" w:hanging="180"/>
+      </w:pPr>
+    </w:lvl>
+  </w:abstractNum>
+  <w:abstractNum w:abstractNumId="1" w15:restartNumberingAfterBreak="0">
     <w:nsid w:val="08816C73"/>
     <w:multiLevelType w:val="multilevel"/>
-    <w:tmpl w:val="65ACF822"/>
+    <w:tmpl w:val="897CF924"/>
     <w:lvl w:ilvl="0">
       <w:start w:val="1"/>
       <w:numFmt w:val="decimal"/>
@@ -3938,7 +4510,7 @@
       <w:lvlText w:val="%1.%2"/>
       <w:lvlJc w:val="left"/>
       <w:pPr>
-        <w:ind w:left="0" w:firstLine="1418"/>
+        <w:ind w:left="0" w:firstLine="709"/>
       </w:pPr>
       <w:rPr>
         <w:rFonts w:hint="default"/>
@@ -3952,7 +4524,7 @@
       <w:lvlText w:val="%1.%2.%3"/>
       <w:lvlJc w:val="left"/>
       <w:pPr>
-        <w:ind w:left="0" w:firstLine="2126"/>
+        <w:ind w:left="0" w:firstLine="709"/>
       </w:pPr>
       <w:rPr>
         <w:rFonts w:hint="default"/>
@@ -4031,7 +4603,7 @@
       </w:rPr>
     </w:lvl>
   </w:abstractNum>
-  <w:abstractNum w:abstractNumId="1" w15:restartNumberingAfterBreak="0">
+  <w:abstractNum w:abstractNumId="2" w15:restartNumberingAfterBreak="0">
     <w:nsid w:val="167E1B4E"/>
     <w:multiLevelType w:val="hybridMultilevel"/>
     <w:tmpl w:val="C9DA592E"/>
@@ -4121,7 +4693,7 @@
       </w:pPr>
     </w:lvl>
   </w:abstractNum>
-  <w:abstractNum w:abstractNumId="2" w15:restartNumberingAfterBreak="0">
+  <w:abstractNum w:abstractNumId="3" w15:restartNumberingAfterBreak="0">
     <w:nsid w:val="17C21DCE"/>
     <w:multiLevelType w:val="multilevel"/>
     <w:tmpl w:val="3C12C8E4"/>
@@ -4238,7 +4810,7 @@
       </w:rPr>
     </w:lvl>
   </w:abstractNum>
-  <w:abstractNum w:abstractNumId="3" w15:restartNumberingAfterBreak="0">
+  <w:abstractNum w:abstractNumId="4" w15:restartNumberingAfterBreak="0">
     <w:nsid w:val="1D2C5EB7"/>
     <w:multiLevelType w:val="multilevel"/>
     <w:tmpl w:val="98F44B72"/>
@@ -4355,7 +4927,7 @@
       </w:rPr>
     </w:lvl>
   </w:abstractNum>
-  <w:abstractNum w:abstractNumId="4" w15:restartNumberingAfterBreak="0">
+  <w:abstractNum w:abstractNumId="5" w15:restartNumberingAfterBreak="0">
     <w:nsid w:val="276048BB"/>
     <w:multiLevelType w:val="hybridMultilevel"/>
     <w:tmpl w:val="E9668188"/>
@@ -4467,7 +5039,7 @@
       </w:rPr>
     </w:lvl>
   </w:abstractNum>
-  <w:abstractNum w:abstractNumId="5" w15:restartNumberingAfterBreak="0">
+  <w:abstractNum w:abstractNumId="6" w15:restartNumberingAfterBreak="0">
     <w:nsid w:val="290F5BB9"/>
     <w:multiLevelType w:val="hybridMultilevel"/>
     <w:tmpl w:val="236C2C32"/>
@@ -4553,7 +5125,7 @@
       </w:pPr>
     </w:lvl>
   </w:abstractNum>
-  <w:abstractNum w:abstractNumId="6" w15:restartNumberingAfterBreak="0">
+  <w:abstractNum w:abstractNumId="7" w15:restartNumberingAfterBreak="0">
     <w:nsid w:val="37C367D0"/>
     <w:multiLevelType w:val="multilevel"/>
     <w:tmpl w:val="EC3682C4"/>
@@ -4666,7 +5238,7 @@
       </w:rPr>
     </w:lvl>
   </w:abstractNum>
-  <w:abstractNum w:abstractNumId="7" w15:restartNumberingAfterBreak="0">
+  <w:abstractNum w:abstractNumId="8" w15:restartNumberingAfterBreak="0">
     <w:nsid w:val="43432C8C"/>
     <w:multiLevelType w:val="multilevel"/>
     <w:tmpl w:val="BBCCF316"/>
@@ -4784,7 +5356,7 @@
       </w:rPr>
     </w:lvl>
   </w:abstractNum>
-  <w:abstractNum w:abstractNumId="8" w15:restartNumberingAfterBreak="0">
+  <w:abstractNum w:abstractNumId="9" w15:restartNumberingAfterBreak="0">
     <w:nsid w:val="48F062DC"/>
     <w:multiLevelType w:val="hybridMultilevel"/>
     <w:tmpl w:val="6264FB1A"/>
@@ -4896,7 +5468,7 @@
       </w:rPr>
     </w:lvl>
   </w:abstractNum>
-  <w:abstractNum w:abstractNumId="9" w15:restartNumberingAfterBreak="0">
+  <w:abstractNum w:abstractNumId="10" w15:restartNumberingAfterBreak="0">
     <w:nsid w:val="5E2749E7"/>
     <w:multiLevelType w:val="hybridMultilevel"/>
     <w:tmpl w:val="A352F468"/>
@@ -5009,7 +5581,7 @@
       </w:rPr>
     </w:lvl>
   </w:abstractNum>
-  <w:abstractNum w:abstractNumId="10" w15:restartNumberingAfterBreak="0">
+  <w:abstractNum w:abstractNumId="11" w15:restartNumberingAfterBreak="0">
     <w:nsid w:val="5F1A26AE"/>
     <w:multiLevelType w:val="hybridMultilevel"/>
     <w:tmpl w:val="61F2EE70"/>
@@ -5122,7 +5694,7 @@
       </w:rPr>
     </w:lvl>
   </w:abstractNum>
-  <w:abstractNum w:abstractNumId="11" w15:restartNumberingAfterBreak="0">
+  <w:abstractNum w:abstractNumId="12" w15:restartNumberingAfterBreak="0">
     <w:nsid w:val="69715D78"/>
     <w:multiLevelType w:val="multilevel"/>
     <w:tmpl w:val="A1769662"/>
@@ -5241,7 +5813,120 @@
       </w:rPr>
     </w:lvl>
   </w:abstractNum>
-  <w:abstractNum w:abstractNumId="12" w15:restartNumberingAfterBreak="0">
+  <w:abstractNum w:abstractNumId="13" w15:restartNumberingAfterBreak="0">
+    <w:nsid w:val="7C0A6853"/>
+    <w:multiLevelType w:val="hybridMultilevel"/>
+    <w:tmpl w:val="1110D950"/>
+    <w:lvl w:ilvl="0" w:tplc="04190001">
+      <w:start w:val="1"/>
+      <w:numFmt w:val="bullet"/>
+      <w:lvlText w:val=""/>
+      <w:lvlJc w:val="left"/>
+      <w:pPr>
+        <w:ind w:left="1429" w:hanging="360"/>
+      </w:pPr>
+      <w:rPr>
+        <w:rFonts w:ascii="Symbol" w:hAnsi="Symbol" w:hint="default"/>
+      </w:rPr>
+    </w:lvl>
+    <w:lvl w:ilvl="1" w:tplc="04190003" w:tentative="1">
+      <w:start w:val="1"/>
+      <w:numFmt w:val="bullet"/>
+      <w:lvlText w:val="o"/>
+      <w:lvlJc w:val="left"/>
+      <w:pPr>
+        <w:ind w:left="2149" w:hanging="360"/>
+      </w:pPr>
+      <w:rPr>
+        <w:rFonts w:ascii="Courier New" w:hAnsi="Courier New" w:cs="Courier New" w:hint="default"/>
+      </w:rPr>
+    </w:lvl>
+    <w:lvl w:ilvl="2" w:tplc="04190005" w:tentative="1">
+      <w:start w:val="1"/>
+      <w:numFmt w:val="bullet"/>
+      <w:lvlText w:val=""/>
+      <w:lvlJc w:val="left"/>
+      <w:pPr>
+        <w:ind w:left="2869" w:hanging="360"/>
+      </w:pPr>
+      <w:rPr>
+        <w:rFonts w:ascii="Wingdings" w:hAnsi="Wingdings" w:hint="default"/>
+      </w:rPr>
+    </w:lvl>
+    <w:lvl w:ilvl="3" w:tplc="04190001" w:tentative="1">
+      <w:start w:val="1"/>
+      <w:numFmt w:val="bullet"/>
+      <w:lvlText w:val=""/>
+      <w:lvlJc w:val="left"/>
+      <w:pPr>
+        <w:ind w:left="3589" w:hanging="360"/>
+      </w:pPr>
+      <w:rPr>
+        <w:rFonts w:ascii="Symbol" w:hAnsi="Symbol" w:hint="default"/>
+      </w:rPr>
+    </w:lvl>
+    <w:lvl w:ilvl="4" w:tplc="04190003" w:tentative="1">
+      <w:start w:val="1"/>
+      <w:numFmt w:val="bullet"/>
+      <w:lvlText w:val="o"/>
+      <w:lvlJc w:val="left"/>
+      <w:pPr>
+        <w:ind w:left="4309" w:hanging="360"/>
+      </w:pPr>
+      <w:rPr>
+        <w:rFonts w:ascii="Courier New" w:hAnsi="Courier New" w:cs="Courier New" w:hint="default"/>
+      </w:rPr>
+    </w:lvl>
+    <w:lvl w:ilvl="5" w:tplc="04190005" w:tentative="1">
+      <w:start w:val="1"/>
+      <w:numFmt w:val="bullet"/>
+      <w:lvlText w:val=""/>
+      <w:lvlJc w:val="left"/>
+      <w:pPr>
+        <w:ind w:left="5029" w:hanging="360"/>
+      </w:pPr>
+      <w:rPr>
+        <w:rFonts w:ascii="Wingdings" w:hAnsi="Wingdings" w:hint="default"/>
+      </w:rPr>
+    </w:lvl>
+    <w:lvl w:ilvl="6" w:tplc="04190001" w:tentative="1">
+      <w:start w:val="1"/>
+      <w:numFmt w:val="bullet"/>
+      <w:lvlText w:val=""/>
+      <w:lvlJc w:val="left"/>
+      <w:pPr>
+        <w:ind w:left="5749" w:hanging="360"/>
+      </w:pPr>
+      <w:rPr>
+        <w:rFonts w:ascii="Symbol" w:hAnsi="Symbol" w:hint="default"/>
+      </w:rPr>
+    </w:lvl>
+    <w:lvl w:ilvl="7" w:tplc="04190003" w:tentative="1">
+      <w:start w:val="1"/>
+      <w:numFmt w:val="bullet"/>
+      <w:lvlText w:val="o"/>
+      <w:lvlJc w:val="left"/>
+      <w:pPr>
+        <w:ind w:left="6469" w:hanging="360"/>
+      </w:pPr>
+      <w:rPr>
+        <w:rFonts w:ascii="Courier New" w:hAnsi="Courier New" w:cs="Courier New" w:hint="default"/>
+      </w:rPr>
+    </w:lvl>
+    <w:lvl w:ilvl="8" w:tplc="04190005" w:tentative="1">
+      <w:start w:val="1"/>
+      <w:numFmt w:val="bullet"/>
+      <w:lvlText w:val=""/>
+      <w:lvlJc w:val="left"/>
+      <w:pPr>
+        <w:ind w:left="7189" w:hanging="360"/>
+      </w:pPr>
+      <w:rPr>
+        <w:rFonts w:ascii="Wingdings" w:hAnsi="Wingdings" w:hint="default"/>
+      </w:rPr>
+    </w:lvl>
+  </w:abstractNum>
+  <w:abstractNum w:abstractNumId="14" w15:restartNumberingAfterBreak="0">
     <w:nsid w:val="7C812F63"/>
     <w:multiLevelType w:val="hybridMultilevel"/>
     <w:tmpl w:val="DE42146C"/>
@@ -5354,43 +6039,49 @@
     </w:lvl>
   </w:abstractNum>
   <w:num w:numId="1" w16cid:durableId="535853411">
+    <w:abstractNumId w:val="6"/>
+  </w:num>
+  <w:num w:numId="2" w16cid:durableId="1540976564">
+    <w:abstractNumId w:val="4"/>
+  </w:num>
+  <w:num w:numId="3" w16cid:durableId="1139495228">
+    <w:abstractNumId w:val="8"/>
+  </w:num>
+  <w:num w:numId="4" w16cid:durableId="406001748">
+    <w:abstractNumId w:val="2"/>
+  </w:num>
+  <w:num w:numId="5" w16cid:durableId="1456558099">
+    <w:abstractNumId w:val="9"/>
+  </w:num>
+  <w:num w:numId="6" w16cid:durableId="448209321">
+    <w:abstractNumId w:val="14"/>
+  </w:num>
+  <w:num w:numId="7" w16cid:durableId="2034761873">
+    <w:abstractNumId w:val="11"/>
+  </w:num>
+  <w:num w:numId="8" w16cid:durableId="1458258470">
+    <w:abstractNumId w:val="10"/>
+  </w:num>
+  <w:num w:numId="9" w16cid:durableId="328799380">
     <w:abstractNumId w:val="5"/>
   </w:num>
-  <w:num w:numId="2" w16cid:durableId="1540976564">
+  <w:num w:numId="10" w16cid:durableId="2028093560">
     <w:abstractNumId w:val="3"/>
   </w:num>
-  <w:num w:numId="3" w16cid:durableId="1139495228">
+  <w:num w:numId="11" w16cid:durableId="276063315">
+    <w:abstractNumId w:val="1"/>
+  </w:num>
+  <w:num w:numId="12" w16cid:durableId="623469060">
     <w:abstractNumId w:val="7"/>
   </w:num>
-  <w:num w:numId="4" w16cid:durableId="406001748">
-    <w:abstractNumId w:val="1"/>
-  </w:num>
-  <w:num w:numId="5" w16cid:durableId="1456558099">
-    <w:abstractNumId w:val="8"/>
-  </w:num>
-  <w:num w:numId="6" w16cid:durableId="448209321">
+  <w:num w:numId="13" w16cid:durableId="1426464448">
     <w:abstractNumId w:val="12"/>
   </w:num>
-  <w:num w:numId="7" w16cid:durableId="2034761873">
-    <w:abstractNumId w:val="10"/>
+  <w:num w:numId="14" w16cid:durableId="1917665427">
+    <w:abstractNumId w:val="13"/>
   </w:num>
-  <w:num w:numId="8" w16cid:durableId="1458258470">
-    <w:abstractNumId w:val="9"/>
-  </w:num>
-  <w:num w:numId="9" w16cid:durableId="328799380">
-    <w:abstractNumId w:val="4"/>
-  </w:num>
-  <w:num w:numId="10" w16cid:durableId="2028093560">
-    <w:abstractNumId w:val="2"/>
-  </w:num>
-  <w:num w:numId="11" w16cid:durableId="276063315">
+  <w:num w:numId="15" w16cid:durableId="712003315">
     <w:abstractNumId w:val="0"/>
-  </w:num>
-  <w:num w:numId="12" w16cid:durableId="623469060">
-    <w:abstractNumId w:val="6"/>
-  </w:num>
-  <w:num w:numId="13" w16cid:durableId="1426464448">
-    <w:abstractNumId w:val="11"/>
   </w:num>
 </w:numbering>
 </file>
@@ -5998,7 +6689,6 @@
   <w:style w:type="character" w:default="1" w:styleId="a0">
     <w:name w:val="Default Paragraph Font"/>
     <w:uiPriority w:val="1"/>
-    <w:semiHidden/>
     <w:unhideWhenUsed/>
   </w:style>
   <w:style w:type="table" w:default="1" w:styleId="a1">

</xml_diff>

<commit_message>
Started work on first chapter
</commit_message>
<xml_diff>
--- a/Название.docx
+++ b/Название.docx
@@ -5,6 +5,9 @@
     <w:p>
       <w:pPr>
         <w:pStyle w:val="GOSTHeaderExcluded"/>
+        <w:rPr>
+          <w:lang w:val="en-US"/>
+        </w:rPr>
       </w:pPr>
       <w:r>
         <w:t>Аннотация</w:t>
@@ -15,53 +18,67 @@
         <w:pStyle w:val="GOSTRegularText"/>
       </w:pPr>
       <w:r>
-        <w:t xml:space="preserve">В данной пояснительной записке приводится описание разработки </w:t>
+        <w:t xml:space="preserve">Учебно-методический микропроцессорный стенд УМПК-80 до сих пор находит применение в учебных целях, в частности на нескольких направлениях обучения в Сургутском государственном университете. Выполнение лабораторных работ с его использованием предполагает ввод программ в машинном коде микропроцессора </w:t>
+      </w:r>
+      <w:r>
+        <w:rPr>
+          <w:lang w:val="en-US"/>
+        </w:rPr>
+        <w:t>Intel</w:t>
+      </w:r>
+      <w:r>
+        <w:t xml:space="preserve"> 8080</w:t>
+      </w:r>
+      <w:r>
+        <w:t>, а также составление отчёта с детальным листингом, включающего в себя используемые адреса, машинный и эквивалентный ассемблерный код, а также комментарии. Наличие листинга значительно упрощает и процесс разработки, но составление и коррекция программы ассемблирования и пересчёта адресов. Вручную</w:t>
+      </w:r>
+      <w:r>
+        <w:t xml:space="preserve"> </w:t>
+      </w:r>
+      <w:r>
+        <w:t>или</w:t>
+      </w:r>
+      <w:r>
+        <w:t xml:space="preserve"> </w:t>
+      </w:r>
+      <w:r>
+        <w:t>с</w:t>
+      </w:r>
+      <w:r>
+        <w:t xml:space="preserve"> </w:t>
+      </w:r>
+      <w:r>
+        <w:t>помощью</w:t>
+      </w:r>
+      <w:r>
+        <w:t xml:space="preserve"> </w:t>
+      </w:r>
+      <w:r>
+        <w:t>типичного</w:t>
+      </w:r>
+      <w:r>
+        <w:t xml:space="preserve"> </w:t>
       </w:r>
       <w:r>
         <w:t>ассемблера</w:t>
       </w:r>
       <w:r>
-        <w:t xml:space="preserve"> и генератора детализированных листингов для микропроцессора </w:t>
-      </w:r>
-      <w:r>
-        <w:rPr>
-          <w:lang w:val="en-US"/>
-        </w:rPr>
-        <w:t>Intel</w:t>
-      </w:r>
-      <w:r>
-        <w:t xml:space="preserve"> 8080 в виде интегрированного с текстовым процессором </w:t>
-      </w:r>
-      <w:proofErr w:type="spellStart"/>
-      <w:r>
-        <w:rPr>
-          <w:lang w:val="en-US"/>
-        </w:rPr>
-        <w:t>ConTeXt</w:t>
-      </w:r>
-      <w:proofErr w:type="spellEnd"/>
-      <w:r>
-        <w:t xml:space="preserve"> решения и составленного на языке программирования </w:t>
-      </w:r>
-      <w:r>
-        <w:rPr>
-          <w:lang w:val="en-US"/>
-        </w:rPr>
-        <w:t>Lua</w:t>
-      </w:r>
-      <w:r>
-        <w:t xml:space="preserve">. ПО предназначено для облегчения разработки и документации программ, написанных для учебных микропроцессорных стендов УМПК-80. Работа также преследует побочную цель демонстрации возможностей текстового процессора </w:t>
-      </w:r>
-      <w:proofErr w:type="spellStart"/>
-      <w:r>
-        <w:rPr>
-          <w:lang w:val="en-US"/>
-        </w:rPr>
-        <w:t>ConTeXt</w:t>
-      </w:r>
-      <w:proofErr w:type="spellEnd"/>
-      <w:r>
-        <w:t xml:space="preserve"> как средства составления сложной документации, в том числе с применением автоматизированной вёрстки.</w:t>
+        <w:t xml:space="preserve">, </w:t>
+      </w:r>
+      <w:r>
+        <w:t>составление</w:t>
+      </w:r>
+      <w:r>
+        <w:t xml:space="preserve"> </w:t>
+      </w:r>
+      <w:r>
+        <w:t>листинга</w:t>
+      </w:r>
+      <w:r>
+        <w:t xml:space="preserve"> </w:t>
+      </w:r>
+      <w:r>
+        <w:t>затруднительно и занимает много времени.</w:t>
       </w:r>
     </w:p>
     <w:p>
@@ -69,96 +86,99 @@
         <w:pStyle w:val="GOSTRegularText"/>
       </w:pPr>
       <w:r>
-        <w:t xml:space="preserve">Процесс разработки следует стандартной схеме и включает изучение языка </w:t>
-      </w:r>
-      <w:r>
-        <w:t>ассемблера</w:t>
-      </w:r>
-      <w:r>
-        <w:t xml:space="preserve"> микропроцессоров </w:t>
-      </w:r>
-      <w:r>
-        <w:rPr>
-          <w:lang w:val="en-US"/>
-        </w:rPr>
-        <w:t>Intel</w:t>
-      </w:r>
-      <w:r>
-        <w:t xml:space="preserve"> 8080, реализацию парсера, </w:t>
-      </w:r>
-      <w:r>
-        <w:t>ассемблера</w:t>
-      </w:r>
-      <w:r>
-        <w:t xml:space="preserve"> и инструментов форматирования для генерации листинга. Для изучения языка </w:t>
-      </w:r>
-      <w:r>
-        <w:t>ассемблера</w:t>
-      </w:r>
-      <w:r>
-        <w:t xml:space="preserve"> применялось выпущенное в 1977 году официальное руководство. Для составления парсера была применена библиотека </w:t>
-      </w:r>
-      <w:r>
-        <w:rPr>
-          <w:lang w:val="en-US"/>
-        </w:rPr>
-        <w:t>LPEG</w:t>
-      </w:r>
-      <w:r>
-        <w:t xml:space="preserve"> для составления парсеров на основе РВ-грамматики, включённая в доступные по умолчанию в текстовом процессоре </w:t>
-      </w:r>
-      <w:proofErr w:type="spellStart"/>
-      <w:r>
-        <w:rPr>
-          <w:lang w:val="en-US"/>
-        </w:rPr>
-        <w:t>ConTeXt</w:t>
-      </w:r>
-      <w:proofErr w:type="spellEnd"/>
-      <w:r>
-        <w:t xml:space="preserve"> библиотеки. Демонстративные инструменты форматирования используют интерфейс для взаимодействия с </w:t>
-      </w:r>
-      <w:proofErr w:type="spellStart"/>
-      <w:r>
-        <w:rPr>
-          <w:lang w:val="en-US"/>
-        </w:rPr>
-        <w:t>ConTeXt</w:t>
-      </w:r>
-      <w:proofErr w:type="spellEnd"/>
-      <w:r>
-        <w:t xml:space="preserve"> через </w:t>
-      </w:r>
-      <w:r>
-        <w:rPr>
-          <w:lang w:val="en-US"/>
-        </w:rPr>
-        <w:t>Lua</w:t>
-      </w:r>
-      <w:r>
-        <w:t>, но в будущем предполагается интерфейс, более приближенный к самому текстовому процессору, и как следствие более удобный.</w:t>
+        <w:t>В связи с этим была поставлена цель написания ассемблера и генератора листингов в виде модуля для некого текстового процессора. Такой модуль должен позволить автору составить программу для стенда в ассемблерном коде в самом отчёте или в подгружаемых файлах и в результате генерировать детальный листинг прямо в документе</w:t>
+      </w:r>
+      <w:r>
+        <w:t xml:space="preserve">. </w:t>
+      </w:r>
+      <w:r>
+        <w:t>Исправления</w:t>
+      </w:r>
+      <w:r>
+        <w:t xml:space="preserve"> </w:t>
+      </w:r>
+      <w:r>
+        <w:t>кода</w:t>
+      </w:r>
+      <w:r>
+        <w:t xml:space="preserve"> </w:t>
+      </w:r>
+      <w:r>
+        <w:t>должны</w:t>
+      </w:r>
+      <w:r>
+        <w:t xml:space="preserve"> </w:t>
+      </w:r>
+      <w:r>
+        <w:t>отражаться</w:t>
+      </w:r>
+      <w:r>
+        <w:t xml:space="preserve"> </w:t>
+      </w:r>
+      <w:r>
+        <w:t>в</w:t>
+      </w:r>
+      <w:r>
+        <w:t xml:space="preserve"> </w:t>
+      </w:r>
+      <w:r>
+        <w:t>листинге.</w:t>
       </w:r>
     </w:p>
     <w:p>
       <w:pPr>
         <w:pStyle w:val="GOSTRegularText"/>
-      </w:pPr>
-      <w:proofErr w:type="spellStart"/>
+        <w:rPr>
+          <w:lang w:val="en-US"/>
+        </w:rPr>
+      </w:pPr>
+      <w:r>
+        <w:t>Процесс разработки следует стандартной схеме и включает</w:t>
+      </w:r>
+      <w:r>
+        <w:t xml:space="preserve"> анализ доступных расширяемых текстовых процессоров, изучение выбранного текстового процессора,</w:t>
+      </w:r>
+      <w:r>
+        <w:t xml:space="preserve"> изучение языка ассемблера микропроцессоров </w:t>
+      </w:r>
+      <w:r>
+        <w:rPr>
+          <w:lang w:val="en-US"/>
+        </w:rPr>
+        <w:t>Intel</w:t>
+      </w:r>
+      <w:r>
+        <w:t xml:space="preserve"> 8080, </w:t>
+      </w:r>
+      <w:r>
+        <w:t>написание</w:t>
+      </w:r>
+      <w:r>
+        <w:t xml:space="preserve"> парсера, ассемблера и инструментов форматирования для генерации листинга.</w:t>
+      </w:r>
+      <w:r>
+        <w:t xml:space="preserve"> Был выбран текстовый процессор </w:t>
+      </w:r>
       <w:r>
         <w:rPr>
           <w:lang w:val="en-US"/>
         </w:rPr>
         <w:t>ConTeXt</w:t>
       </w:r>
-      <w:proofErr w:type="spellEnd"/>
-      <w:r>
-        <w:t xml:space="preserve"> является весьма непопулярным текстовым процессором. Это можно объяснить отсутствием маркетинга, необходимостью составления документов на специальном (предметно-ориентированным) языке программирования, усиленным фокусом на качество вёрстки ценой сложности инструмента. В связи с этим возможности внедрения разработанного </w:t>
-      </w:r>
-      <w:r>
-        <w:t>ассемблера</w:t>
-      </w:r>
-      <w:r>
-        <w:t xml:space="preserve"> практически отсутствуют, пока требования к качеству вёрстки в академической среде ограничены возможностями более популярных текстовых процессоров, прежде всего </w:t>
+      <w:r>
+        <w:t xml:space="preserve">, так как он использует язык </w:t>
+      </w:r>
+      <w:r>
+        <w:rPr>
+          <w:lang w:val="en-US"/>
+        </w:rPr>
+        <w:t>Lua</w:t>
+      </w:r>
+      <w:r>
+        <w:t xml:space="preserve">, </w:t>
+      </w:r>
+      <w:r>
+        <w:t xml:space="preserve">имеет для него библиотеку для составления парсеров и имеет типографический функционал достаточный, чтобы заместить более распространённые текстовые процессоры, например </w:t>
       </w:r>
       <w:r>
         <w:rPr>
@@ -191,17 +211,145 @@
     <w:p>
       <w:pPr>
         <w:pStyle w:val="GOSTRegularText"/>
-      </w:pPr>
-      <w:r>
-        <w:t>Полученное на момент написания пояснительной записки программное решение имеет функционал, достаточный для использования его в указанных целях, но требует доработки в полноценный модуль для текстового процессора для более удобной работы. В частности, нужно реализовать поддержку ассемблерных директив, составления программ отдельными сегментами, а также предоставить возможность гибкой настройки вида листинга.</w:t>
+        <w:rPr>
+          <w:lang w:val="en-US"/>
+        </w:rPr>
+      </w:pPr>
+      <w:r>
+        <w:t xml:space="preserve">Для изучения языка ассемблера применялось выпущенное в 1977 году официальное руководство. Для составления парсера была применена библиотека </w:t>
+      </w:r>
+      <w:r>
+        <w:rPr>
+          <w:lang w:val="en-US"/>
+        </w:rPr>
+        <w:t>LPEG</w:t>
+      </w:r>
+      <w:r>
+        <w:t xml:space="preserve"> для парсеров на основе РВ-грамматики, включённая в доступные по умолчанию в текстовом процессоре </w:t>
+      </w:r>
+      <w:r>
+        <w:rPr>
+          <w:lang w:val="en-US"/>
+        </w:rPr>
+        <w:t>ConTeXt</w:t>
+      </w:r>
+      <w:r>
+        <w:t xml:space="preserve"> библиотеки. Демонстративные инструменты форматирования используют интерфейс для взаимодействия с </w:t>
+      </w:r>
+      <w:r>
+        <w:rPr>
+          <w:lang w:val="en-US"/>
+        </w:rPr>
+        <w:t>ConTeXt</w:t>
+      </w:r>
+      <w:r>
+        <w:t xml:space="preserve"> через </w:t>
+      </w:r>
+      <w:r>
+        <w:rPr>
+          <w:lang w:val="en-US"/>
+        </w:rPr>
+        <w:t>Lua</w:t>
+      </w:r>
+      <w:r>
+        <w:t>, но в будущем предполагается интерфейс, более приближенный к самому текстовому процессору, и как следствие более удобный.</w:t>
       </w:r>
     </w:p>
     <w:p>
       <w:pPr>
+        <w:pStyle w:val="GOSTRegularText"/>
+      </w:pPr>
+      <w:r>
+        <w:rPr>
+          <w:lang w:val="en-US"/>
+        </w:rPr>
+        <w:t>ConTeXt</w:t>
+      </w:r>
+      <w:r>
+        <w:t xml:space="preserve"> является весьма непопулярным текстовым процессором. Это можно объяснить отсутствием маркетинга, необходимостью составления документов на специальном (предметно-ориентированным) языке программирования, усиленным фокусом на качество вёрстки ценой сложности инструмента. В связи с этим возможности внедрения разработанного </w:t>
+      </w:r>
+      <w:r>
+        <w:t>ассемблера</w:t>
+      </w:r>
+      <w:r>
+        <w:t xml:space="preserve"> практически отсутствуют, пока требования к качеству вёрстки в академической среде ограничены возможностями более популярных текстовых процессоров, прежде всего </w:t>
+      </w:r>
+      <w:r>
+        <w:rPr>
+          <w:lang w:val="en-US"/>
+        </w:rPr>
+        <w:t>Microsoft</w:t>
+      </w:r>
+      <w:r>
+        <w:t xml:space="preserve"> </w:t>
+      </w:r>
+      <w:r>
+        <w:rPr>
+          <w:lang w:val="en-US"/>
+        </w:rPr>
+        <w:t>Office</w:t>
+      </w:r>
+      <w:r>
+        <w:t xml:space="preserve"> </w:t>
+      </w:r>
+      <w:r>
+        <w:rPr>
+          <w:lang w:val="en-US"/>
+        </w:rPr>
+        <w:t>Word</w:t>
+      </w:r>
+      <w:r>
+        <w:t>.</w:t>
+      </w:r>
+    </w:p>
+    <w:p>
+      <w:pPr>
+        <w:pStyle w:val="GOSTRegularText"/>
+      </w:pPr>
+      <w:r>
+        <w:lastRenderedPageBreak/>
+        <w:t>Полученное на момент написания пояснительной записки программное решение имеет функционал, достаточный для использования его в указанных целях</w:t>
+      </w:r>
+      <w:r>
+        <w:t xml:space="preserve">. </w:t>
+      </w:r>
+      <w:r>
+        <w:t>А</w:t>
+      </w:r>
+      <w:r>
+        <w:t xml:space="preserve">втор отчёта может использовать модуль для вызова ассемблера, указав исходный код программы, адрес начала и известные символы, и </w:t>
+      </w:r>
+      <w:r>
+        <w:t>ассемблер соберёт программу и выдаст на месте вызова листинг.</w:t>
+      </w:r>
+      <w:r>
+        <w:t xml:space="preserve"> Цель была достигнута, но разработка на этом </w:t>
+      </w:r>
+      <w:r>
+        <w:t>не заканчивается.</w:t>
+      </w:r>
+      <w:r>
+        <w:t xml:space="preserve"> </w:t>
+      </w:r>
+      <w:r>
+        <w:t>М</w:t>
+      </w:r>
+      <w:r>
+        <w:t>одуль</w:t>
+      </w:r>
+      <w:r>
+        <w:t xml:space="preserve"> требует доработки в полноценн</w:t>
+      </w:r>
+      <w:r>
+        <w:t xml:space="preserve">ое дополнение </w:t>
+      </w:r>
+      <w:r>
+        <w:t>для текстового процессора для более удобной работы. В частности, нужно реализовать поддержку ассемблерных директив, составления программ отдельными сегментами, а также предоставить возможность гибкой настройки вида листинга.</w:t>
+      </w:r>
+    </w:p>
+    <w:p>
+      <w:pPr>
         <w:pStyle w:val="GOSTHeaderExcluded"/>
-        <w:rPr>
-          <w:lang w:val="en-US"/>
-        </w:rPr>
       </w:pPr>
       <w:r>
         <w:rPr>
@@ -222,49 +370,403 @@
         <w:rPr>
           <w:lang w:val="en-US"/>
         </w:rPr>
-        <w:t xml:space="preserve">This explanatory note contains a description of the development process of an assembler and code listing generator for the Intel 8080 line of microprocessors in the form of a solution integrated with the </w:t>
-      </w:r>
-      <w:proofErr w:type="spellStart"/>
-      <w:r>
-        <w:rPr>
-          <w:lang w:val="en-US"/>
-        </w:rPr>
-        <w:t>ConTeXt</w:t>
-      </w:r>
-      <w:proofErr w:type="spellEnd"/>
-      <w:r>
-        <w:rPr>
-          <w:lang w:val="en-US"/>
-        </w:rPr>
-        <w:t xml:space="preserve"> text processor and written in the Lua programming language. This software is intended to simplify the development and documentation of </w:t>
-      </w:r>
-      <w:proofErr w:type="spellStart"/>
-      <w:r>
-        <w:rPr>
-          <w:lang w:val="en-US"/>
-        </w:rPr>
-        <w:t>programmes</w:t>
-      </w:r>
-      <w:proofErr w:type="spellEnd"/>
-      <w:r>
-        <w:rPr>
-          <w:lang w:val="en-US"/>
-        </w:rPr>
-        <w:t xml:space="preserve"> written for the UMPK-80 educational microprocessor system. This work also intends to demonstrate the typesetting capabilities of </w:t>
-      </w:r>
-      <w:proofErr w:type="spellStart"/>
-      <w:r>
-        <w:rPr>
-          <w:lang w:val="en-US"/>
-        </w:rPr>
-        <w:t>ConTeXt</w:t>
-      </w:r>
-      <w:proofErr w:type="spellEnd"/>
-      <w:r>
-        <w:rPr>
-          <w:lang w:val="en-US"/>
-        </w:rPr>
-        <w:t xml:space="preserve"> in the realm of documentation, including the usage of its automated typesetting instruments.</w:t>
+        <w:t>The</w:t>
+      </w:r>
+      <w:r>
+        <w:rPr>
+          <w:lang w:val="en-US"/>
+        </w:rPr>
+        <w:t xml:space="preserve"> </w:t>
+      </w:r>
+      <w:r>
+        <w:rPr>
+          <w:lang w:val="en-US"/>
+        </w:rPr>
+        <w:t>UMPK</w:t>
+      </w:r>
+      <w:r>
+        <w:rPr>
+          <w:lang w:val="en-US"/>
+        </w:rPr>
+        <w:t xml:space="preserve">-80, </w:t>
+      </w:r>
+      <w:r>
+        <w:rPr>
+          <w:lang w:val="en-US"/>
+        </w:rPr>
+        <w:t>an</w:t>
+      </w:r>
+      <w:r>
+        <w:rPr>
+          <w:lang w:val="en-US"/>
+        </w:rPr>
+        <w:t xml:space="preserve"> </w:t>
+      </w:r>
+      <w:r>
+        <w:rPr>
+          <w:lang w:val="en-US"/>
+        </w:rPr>
+        <w:t>educational microprocessor system, is being used to this day, particularly within Surgut State University as part of several courses. Laboratory</w:t>
+      </w:r>
+      <w:r>
+        <w:rPr>
+          <w:lang w:val="en-US"/>
+        </w:rPr>
+        <w:t xml:space="preserve"> </w:t>
+      </w:r>
+      <w:r>
+        <w:rPr>
+          <w:lang w:val="en-US"/>
+        </w:rPr>
+        <w:t>assignments</w:t>
+      </w:r>
+      <w:r>
+        <w:rPr>
+          <w:lang w:val="en-US"/>
+        </w:rPr>
+        <w:t xml:space="preserve"> </w:t>
+      </w:r>
+      <w:r>
+        <w:rPr>
+          <w:lang w:val="en-US"/>
+        </w:rPr>
+        <w:t>using</w:t>
+      </w:r>
+      <w:r>
+        <w:rPr>
+          <w:lang w:val="en-US"/>
+        </w:rPr>
+        <w:t xml:space="preserve"> </w:t>
+      </w:r>
+      <w:r>
+        <w:rPr>
+          <w:lang w:val="en-US"/>
+        </w:rPr>
+        <w:t>the</w:t>
+      </w:r>
+      <w:r>
+        <w:rPr>
+          <w:lang w:val="en-US"/>
+        </w:rPr>
+        <w:t xml:space="preserve"> </w:t>
+      </w:r>
+      <w:r>
+        <w:rPr>
+          <w:lang w:val="en-US"/>
+        </w:rPr>
+        <w:t>system</w:t>
+      </w:r>
+      <w:r>
+        <w:rPr>
+          <w:lang w:val="en-US"/>
+        </w:rPr>
+        <w:t xml:space="preserve"> </w:t>
+      </w:r>
+      <w:r>
+        <w:rPr>
+          <w:lang w:val="en-US"/>
+        </w:rPr>
+        <w:t>include</w:t>
+      </w:r>
+      <w:r>
+        <w:rPr>
+          <w:lang w:val="en-US"/>
+        </w:rPr>
+        <w:t xml:space="preserve"> </w:t>
+      </w:r>
+      <w:r>
+        <w:rPr>
+          <w:lang w:val="en-US"/>
+        </w:rPr>
+        <w:t>program</w:t>
+      </w:r>
+      <w:r>
+        <w:rPr>
+          <w:lang w:val="en-US"/>
+        </w:rPr>
+        <w:t xml:space="preserve"> </w:t>
+      </w:r>
+      <w:r>
+        <w:rPr>
+          <w:lang w:val="en-US"/>
+        </w:rPr>
+        <w:t>entry</w:t>
+      </w:r>
+      <w:r>
+        <w:rPr>
+          <w:lang w:val="en-US"/>
+        </w:rPr>
+        <w:t xml:space="preserve"> </w:t>
+      </w:r>
+      <w:r>
+        <w:rPr>
+          <w:lang w:val="en-US"/>
+        </w:rPr>
+        <w:t>in Intel 8080 machine code and report preparation. The</w:t>
+      </w:r>
+      <w:r>
+        <w:rPr>
+          <w:lang w:val="en-US"/>
+        </w:rPr>
+        <w:t xml:space="preserve"> </w:t>
+      </w:r>
+      <w:r>
+        <w:rPr>
+          <w:lang w:val="en-US"/>
+        </w:rPr>
+        <w:t>report</w:t>
+      </w:r>
+      <w:r>
+        <w:rPr>
+          <w:lang w:val="en-US"/>
+        </w:rPr>
+        <w:t xml:space="preserve"> </w:t>
+      </w:r>
+      <w:r>
+        <w:rPr>
+          <w:lang w:val="en-US"/>
+        </w:rPr>
+        <w:t>requires</w:t>
+      </w:r>
+      <w:r>
+        <w:rPr>
+          <w:lang w:val="en-US"/>
+        </w:rPr>
+        <w:t xml:space="preserve"> </w:t>
+      </w:r>
+      <w:r>
+        <w:rPr>
+          <w:lang w:val="en-US"/>
+        </w:rPr>
+        <w:t>a</w:t>
+      </w:r>
+      <w:r>
+        <w:rPr>
+          <w:lang w:val="en-US"/>
+        </w:rPr>
+        <w:t xml:space="preserve"> </w:t>
+      </w:r>
+      <w:r>
+        <w:rPr>
+          <w:lang w:val="en-US"/>
+        </w:rPr>
+        <w:t>detailed</w:t>
+      </w:r>
+      <w:r>
+        <w:rPr>
+          <w:lang w:val="en-US"/>
+        </w:rPr>
+        <w:t xml:space="preserve"> </w:t>
+      </w:r>
+      <w:r>
+        <w:rPr>
+          <w:lang w:val="en-US"/>
+        </w:rPr>
+        <w:t>code</w:t>
+      </w:r>
+      <w:r>
+        <w:rPr>
+          <w:lang w:val="en-US"/>
+        </w:rPr>
+        <w:t xml:space="preserve"> </w:t>
+      </w:r>
+      <w:r>
+        <w:rPr>
+          <w:lang w:val="en-US"/>
+        </w:rPr>
+        <w:t>listing</w:t>
+      </w:r>
+      <w:r>
+        <w:rPr>
+          <w:lang w:val="en-US"/>
+        </w:rPr>
+        <w:t xml:space="preserve"> </w:t>
+      </w:r>
+      <w:r>
+        <w:rPr>
+          <w:lang w:val="en-US"/>
+        </w:rPr>
+        <w:t>that</w:t>
+      </w:r>
+      <w:r>
+        <w:rPr>
+          <w:lang w:val="en-US"/>
+        </w:rPr>
+        <w:t xml:space="preserve"> </w:t>
+      </w:r>
+      <w:r>
+        <w:rPr>
+          <w:lang w:val="en-US"/>
+        </w:rPr>
+        <w:t>includes addresses used, machine code and its assembly code equivalent, as well as comments. Having</w:t>
+      </w:r>
+      <w:r>
+        <w:rPr>
+          <w:lang w:val="en-US"/>
+        </w:rPr>
+        <w:t xml:space="preserve"> </w:t>
+      </w:r>
+      <w:r>
+        <w:rPr>
+          <w:lang w:val="en-US"/>
+        </w:rPr>
+        <w:t>such</w:t>
+      </w:r>
+      <w:r>
+        <w:rPr>
+          <w:lang w:val="en-US"/>
+        </w:rPr>
+        <w:t xml:space="preserve"> </w:t>
+      </w:r>
+      <w:r>
+        <w:rPr>
+          <w:lang w:val="en-US"/>
+        </w:rPr>
+        <w:t>a</w:t>
+      </w:r>
+      <w:r>
+        <w:rPr>
+          <w:lang w:val="en-US"/>
+        </w:rPr>
+        <w:t xml:space="preserve"> </w:t>
+      </w:r>
+      <w:r>
+        <w:rPr>
+          <w:lang w:val="en-US"/>
+        </w:rPr>
+        <w:t>listing</w:t>
+      </w:r>
+      <w:r>
+        <w:rPr>
+          <w:lang w:val="en-US"/>
+        </w:rPr>
+        <w:t xml:space="preserve"> </w:t>
+      </w:r>
+      <w:r>
+        <w:rPr>
+          <w:lang w:val="en-US"/>
+        </w:rPr>
+        <w:t xml:space="preserve">greatly simplifies the development process as well, however </w:t>
+      </w:r>
+      <w:r>
+        <w:rPr>
+          <w:lang w:val="en-US"/>
+        </w:rPr>
+        <w:t xml:space="preserve">any changes to the program require assembly. </w:t>
+      </w:r>
+      <w:r>
+        <w:rPr>
+          <w:lang w:val="en-US"/>
+        </w:rPr>
+        <w:t>Done</w:t>
+      </w:r>
+      <w:r>
+        <w:rPr>
+          <w:lang w:val="en-US"/>
+        </w:rPr>
+        <w:t xml:space="preserve"> </w:t>
+      </w:r>
+      <w:r>
+        <w:rPr>
+          <w:lang w:val="en-US"/>
+        </w:rPr>
+        <w:t>manually</w:t>
+      </w:r>
+      <w:r>
+        <w:rPr>
+          <w:lang w:val="en-US"/>
+        </w:rPr>
+        <w:t xml:space="preserve"> </w:t>
+      </w:r>
+      <w:r>
+        <w:rPr>
+          <w:lang w:val="en-US"/>
+        </w:rPr>
+        <w:t>or</w:t>
+      </w:r>
+      <w:r>
+        <w:rPr>
+          <w:lang w:val="en-US"/>
+        </w:rPr>
+        <w:t xml:space="preserve"> </w:t>
+      </w:r>
+      <w:r>
+        <w:rPr>
+          <w:lang w:val="en-US"/>
+        </w:rPr>
+        <w:t>using</w:t>
+      </w:r>
+      <w:r>
+        <w:rPr>
+          <w:lang w:val="en-US"/>
+        </w:rPr>
+        <w:t xml:space="preserve"> </w:t>
+      </w:r>
+      <w:r>
+        <w:rPr>
+          <w:lang w:val="en-US"/>
+        </w:rPr>
+        <w:t>a</w:t>
+      </w:r>
+      <w:r>
+        <w:rPr>
+          <w:lang w:val="en-US"/>
+        </w:rPr>
+        <w:t xml:space="preserve"> </w:t>
+      </w:r>
+      <w:r>
+        <w:rPr>
+          <w:lang w:val="en-US"/>
+        </w:rPr>
+        <w:t>separate</w:t>
+      </w:r>
+      <w:r>
+        <w:rPr>
+          <w:lang w:val="en-US"/>
+        </w:rPr>
+        <w:t xml:space="preserve"> </w:t>
+      </w:r>
+      <w:r>
+        <w:rPr>
+          <w:lang w:val="en-US"/>
+        </w:rPr>
+        <w:t>assembler</w:t>
+      </w:r>
+      <w:r>
+        <w:rPr>
+          <w:lang w:val="en-US"/>
+        </w:rPr>
+        <w:t xml:space="preserve">, </w:t>
+      </w:r>
+      <w:r>
+        <w:rPr>
+          <w:lang w:val="en-US"/>
+        </w:rPr>
+        <w:t>the</w:t>
+      </w:r>
+      <w:r>
+        <w:rPr>
+          <w:lang w:val="en-US"/>
+        </w:rPr>
+        <w:t xml:space="preserve"> </w:t>
+      </w:r>
+      <w:r>
+        <w:rPr>
+          <w:lang w:val="en-US"/>
+        </w:rPr>
+        <w:t>process</w:t>
+      </w:r>
+      <w:r>
+        <w:rPr>
+          <w:lang w:val="en-US"/>
+        </w:rPr>
+        <w:t xml:space="preserve"> </w:t>
+      </w:r>
+      <w:r>
+        <w:rPr>
+          <w:lang w:val="en-US"/>
+        </w:rPr>
+        <w:t>of making a code listing is time consuming and tedious.</w:t>
       </w:r>
     </w:p>
     <w:p>
@@ -278,35 +780,205 @@
         <w:rPr>
           <w:lang w:val="en-US"/>
         </w:rPr>
-        <w:t xml:space="preserve">The development process follows standard procedure and includes studying the assembly language itself followed by developing an appropriate parser, assembler and formatter capable of typesetting a code listing. The official Intel 8080 assembly language manual is the main reference used. The parser has been written using the LPEG library for writing parsers based on parsing expression grammars. It comes by default with </w:t>
-      </w:r>
-      <w:proofErr w:type="spellStart"/>
-      <w:r>
-        <w:rPr>
-          <w:lang w:val="en-US"/>
-        </w:rPr>
-        <w:t>ConTeXt</w:t>
-      </w:r>
-      <w:proofErr w:type="spellEnd"/>
-      <w:r>
-        <w:rPr>
-          <w:lang w:val="en-US"/>
-        </w:rPr>
-        <w:t xml:space="preserve">. A demonstrative formatter has been developed that depends mainly on an API that allows using </w:t>
-      </w:r>
-      <w:proofErr w:type="spellStart"/>
-      <w:r>
-        <w:rPr>
-          <w:lang w:val="en-US"/>
-        </w:rPr>
-        <w:t>ConTeXt</w:t>
-      </w:r>
-      <w:proofErr w:type="spellEnd"/>
-      <w:r>
-        <w:rPr>
-          <w:lang w:val="en-US"/>
-        </w:rPr>
-        <w:t xml:space="preserve"> functionality from Lua, however the final product will include a formatter that is more integrated with the text processor itself.</w:t>
+        <w:t>As such, a goal has been set to develop an assembler that doubles as a code listing generator and works as a module for a text processor. Such</w:t>
+      </w:r>
+      <w:r>
+        <w:rPr>
+          <w:lang w:val="en-US"/>
+        </w:rPr>
+        <w:t xml:space="preserve"> </w:t>
+      </w:r>
+      <w:r>
+        <w:rPr>
+          <w:lang w:val="en-US"/>
+        </w:rPr>
+        <w:t>a</w:t>
+      </w:r>
+      <w:r>
+        <w:rPr>
+          <w:lang w:val="en-US"/>
+        </w:rPr>
+        <w:t xml:space="preserve"> </w:t>
+      </w:r>
+      <w:r>
+        <w:rPr>
+          <w:lang w:val="en-US"/>
+        </w:rPr>
+        <w:t>module</w:t>
+      </w:r>
+      <w:r>
+        <w:rPr>
+          <w:lang w:val="en-US"/>
+        </w:rPr>
+        <w:t xml:space="preserve"> </w:t>
+      </w:r>
+      <w:r>
+        <w:rPr>
+          <w:lang w:val="en-US"/>
+        </w:rPr>
+        <w:t>must</w:t>
+      </w:r>
+      <w:r>
+        <w:rPr>
+          <w:lang w:val="en-US"/>
+        </w:rPr>
+        <w:t xml:space="preserve"> </w:t>
+      </w:r>
+      <w:r>
+        <w:rPr>
+          <w:lang w:val="en-US"/>
+        </w:rPr>
+        <w:t>enable</w:t>
+      </w:r>
+      <w:r>
+        <w:rPr>
+          <w:lang w:val="en-US"/>
+        </w:rPr>
+        <w:t xml:space="preserve"> </w:t>
+      </w:r>
+      <w:r>
+        <w:rPr>
+          <w:lang w:val="en-US"/>
+        </w:rPr>
+        <w:t>the</w:t>
+      </w:r>
+      <w:r>
+        <w:rPr>
+          <w:lang w:val="en-US"/>
+        </w:rPr>
+        <w:t xml:space="preserve"> </w:t>
+      </w:r>
+      <w:r>
+        <w:rPr>
+          <w:lang w:val="en-US"/>
+        </w:rPr>
+        <w:t>author to provide a program in assembly code in the report</w:t>
+      </w:r>
+      <w:r>
+        <w:rPr>
+          <w:lang w:val="en-US"/>
+        </w:rPr>
+        <w:t xml:space="preserve"> or in auxiliary files and </w:t>
+      </w:r>
+      <w:r>
+        <w:rPr>
+          <w:lang w:val="en-US"/>
+        </w:rPr>
+        <w:t>as a result the module must generate a code listing right in the document</w:t>
+      </w:r>
+      <w:r>
+        <w:rPr>
+          <w:lang w:val="en-US"/>
+        </w:rPr>
+        <w:t>. Any</w:t>
+      </w:r>
+      <w:r>
+        <w:rPr>
+          <w:lang w:val="en-US"/>
+        </w:rPr>
+        <w:t xml:space="preserve"> </w:t>
+      </w:r>
+      <w:r>
+        <w:rPr>
+          <w:lang w:val="en-US"/>
+        </w:rPr>
+        <w:t>changes</w:t>
+      </w:r>
+      <w:r>
+        <w:rPr>
+          <w:lang w:val="en-US"/>
+        </w:rPr>
+        <w:t xml:space="preserve"> </w:t>
+      </w:r>
+      <w:r>
+        <w:rPr>
+          <w:lang w:val="en-US"/>
+        </w:rPr>
+        <w:t>in</w:t>
+      </w:r>
+      <w:r>
+        <w:rPr>
+          <w:lang w:val="en-US"/>
+        </w:rPr>
+        <w:t xml:space="preserve"> </w:t>
+      </w:r>
+      <w:r>
+        <w:rPr>
+          <w:lang w:val="en-US"/>
+        </w:rPr>
+        <w:t>code</w:t>
+      </w:r>
+      <w:r>
+        <w:rPr>
+          <w:lang w:val="en-US"/>
+        </w:rPr>
+        <w:t xml:space="preserve"> </w:t>
+      </w:r>
+      <w:r>
+        <w:rPr>
+          <w:lang w:val="en-US"/>
+        </w:rPr>
+        <w:t>must</w:t>
+      </w:r>
+      <w:r>
+        <w:rPr>
+          <w:lang w:val="en-US"/>
+        </w:rPr>
+        <w:t xml:space="preserve"> </w:t>
+      </w:r>
+      <w:r>
+        <w:rPr>
+          <w:lang w:val="en-US"/>
+        </w:rPr>
+        <w:t>be</w:t>
+      </w:r>
+      <w:r>
+        <w:rPr>
+          <w:lang w:val="en-US"/>
+        </w:rPr>
+        <w:t xml:space="preserve"> </w:t>
+      </w:r>
+      <w:r>
+        <w:rPr>
+          <w:lang w:val="en-US"/>
+        </w:rPr>
+        <w:t>reflected</w:t>
+      </w:r>
+      <w:r>
+        <w:rPr>
+          <w:lang w:val="en-US"/>
+        </w:rPr>
+        <w:t xml:space="preserve"> </w:t>
+      </w:r>
+      <w:r>
+        <w:rPr>
+          <w:lang w:val="en-US"/>
+        </w:rPr>
+        <w:t>in</w:t>
+      </w:r>
+      <w:r>
+        <w:rPr>
+          <w:lang w:val="en-US"/>
+        </w:rPr>
+        <w:t xml:space="preserve"> </w:t>
+      </w:r>
+      <w:r>
+        <w:rPr>
+          <w:lang w:val="en-US"/>
+        </w:rPr>
+        <w:t>the</w:t>
+      </w:r>
+      <w:r>
+        <w:rPr>
+          <w:lang w:val="en-US"/>
+        </w:rPr>
+        <w:t xml:space="preserve"> </w:t>
+      </w:r>
+      <w:r>
+        <w:rPr>
+          <w:lang w:val="en-US"/>
+        </w:rPr>
+        <w:t>listing.</w:t>
       </w:r>
     </w:p>
     <w:p>
@@ -316,31 +988,107 @@
           <w:lang w:val="en-US"/>
         </w:rPr>
       </w:pPr>
-      <w:proofErr w:type="spellStart"/>
+      <w:r>
+        <w:rPr>
+          <w:lang w:val="en-US"/>
+        </w:rPr>
+        <w:t>The</w:t>
+      </w:r>
+      <w:r>
+        <w:rPr>
+          <w:lang w:val="en-US"/>
+        </w:rPr>
+        <w:t xml:space="preserve"> </w:t>
+      </w:r>
+      <w:r>
+        <w:rPr>
+          <w:lang w:val="en-US"/>
+        </w:rPr>
+        <w:t>development</w:t>
+      </w:r>
+      <w:r>
+        <w:rPr>
+          <w:lang w:val="en-US"/>
+        </w:rPr>
+        <w:t xml:space="preserve"> </w:t>
+      </w:r>
+      <w:r>
+        <w:rPr>
+          <w:lang w:val="en-US"/>
+        </w:rPr>
+        <w:t>process</w:t>
+      </w:r>
+      <w:r>
+        <w:rPr>
+          <w:lang w:val="en-US"/>
+        </w:rPr>
+        <w:t xml:space="preserve"> </w:t>
+      </w:r>
+      <w:r>
+        <w:rPr>
+          <w:lang w:val="en-US"/>
+        </w:rPr>
+        <w:t xml:space="preserve">follows standard procedure and includes the analysis of extensible text processors available, studying the </w:t>
+      </w:r>
+      <w:r>
+        <w:rPr>
+          <w:lang w:val="en-US"/>
+        </w:rPr>
+        <w:t>chosen text processor</w:t>
+      </w:r>
+      <w:r>
+        <w:rPr>
+          <w:lang w:val="en-US"/>
+        </w:rPr>
+        <w:t xml:space="preserve">, studying the Intel 8080 assembly language, </w:t>
+      </w:r>
+      <w:r>
+        <w:rPr>
+          <w:lang w:val="en-US"/>
+        </w:rPr>
+        <w:t xml:space="preserve">writing a parser, assembler and formatter capable of generating a code listing. </w:t>
+      </w:r>
       <w:r>
         <w:rPr>
           <w:lang w:val="en-US"/>
         </w:rPr>
         <w:t>ConTeXt</w:t>
       </w:r>
-      <w:proofErr w:type="spellEnd"/>
-      <w:r>
-        <w:rPr>
-          <w:lang w:val="en-US"/>
-        </w:rPr>
-        <w:t xml:space="preserve"> is largely unpopular. It may be caused by a lack of marketing, usage of a </w:t>
-      </w:r>
-      <w:r>
-        <w:rPr>
-          <w:lang w:val="en-US"/>
-        </w:rPr>
-        <w:t>domain-oriented</w:t>
-      </w:r>
-      <w:r>
-        <w:rPr>
-          <w:lang w:val="en-US"/>
-        </w:rPr>
-        <w:t xml:space="preserve"> language being a requirement for writing documents, the complexity of the tool coming as a price for high quality typesetting. It comes as no surprise that there is little hope for integrating the developed software, not until academic typesetting requirements grow beyond the possibilities of much more popular text processing software such as Microsoft Office Word.</w:t>
+      <w:r>
+        <w:rPr>
+          <w:lang w:val="en-US"/>
+        </w:rPr>
+        <w:t xml:space="preserve"> </w:t>
+      </w:r>
+      <w:r>
+        <w:rPr>
+          <w:lang w:val="en-US"/>
+        </w:rPr>
+        <w:t>has</w:t>
+      </w:r>
+      <w:r>
+        <w:rPr>
+          <w:lang w:val="en-US"/>
+        </w:rPr>
+        <w:t xml:space="preserve"> </w:t>
+      </w:r>
+      <w:r>
+        <w:rPr>
+          <w:lang w:val="en-US"/>
+        </w:rPr>
+        <w:t>become</w:t>
+      </w:r>
+      <w:r>
+        <w:rPr>
+          <w:lang w:val="en-US"/>
+        </w:rPr>
+        <w:t xml:space="preserve"> </w:t>
+      </w:r>
+      <w:r>
+        <w:rPr>
+          <w:lang w:val="en-US"/>
+        </w:rPr>
+        <w:t>the text processor of choice given that it uses the Lua programming language, has a parser builder library for it and it is typographically capable enough to be a replacement for more common text processors such as Microsoft Office Word.</w:t>
       </w:r>
     </w:p>
     <w:p>
@@ -354,7 +1102,191 @@
         <w:rPr>
           <w:lang w:val="en-US"/>
         </w:rPr>
-        <w:t>At the moment of writing this explanatory note the developed software solution is capable of achieving the given goals, however it requires further development to make it easier to use. It is planned that the solution will receive assembly directive support, literate programming style source code splitting and more flexible code listing typesetting capabilities.</w:t>
+        <w:t>The</w:t>
+      </w:r>
+      <w:r>
+        <w:rPr>
+          <w:lang w:val="en-US"/>
+        </w:rPr>
+        <w:t xml:space="preserve"> </w:t>
+      </w:r>
+      <w:r>
+        <w:rPr>
+          <w:lang w:val="en-US"/>
+        </w:rPr>
+        <w:t>official</w:t>
+      </w:r>
+      <w:r>
+        <w:rPr>
+          <w:lang w:val="en-US"/>
+        </w:rPr>
+        <w:t xml:space="preserve"> 19</w:t>
+      </w:r>
+      <w:r>
+        <w:rPr>
+          <w:lang w:val="en-US"/>
+        </w:rPr>
+        <w:t>77 manual has been the only reference for the study of the Intel 8080 assembly language. The</w:t>
+      </w:r>
+      <w:r>
+        <w:rPr>
+          <w:lang w:val="en-US"/>
+        </w:rPr>
+        <w:t xml:space="preserve"> </w:t>
+      </w:r>
+      <w:r>
+        <w:rPr>
+          <w:lang w:val="en-US"/>
+        </w:rPr>
+        <w:t>developed</w:t>
+      </w:r>
+      <w:r>
+        <w:rPr>
+          <w:lang w:val="en-US"/>
+        </w:rPr>
+        <w:t xml:space="preserve"> </w:t>
+      </w:r>
+      <w:r>
+        <w:rPr>
+          <w:lang w:val="en-US"/>
+        </w:rPr>
+        <w:t>parser</w:t>
+      </w:r>
+      <w:r>
+        <w:rPr>
+          <w:lang w:val="en-US"/>
+        </w:rPr>
+        <w:t xml:space="preserve"> </w:t>
+      </w:r>
+      <w:r>
+        <w:rPr>
+          <w:lang w:val="en-US"/>
+        </w:rPr>
+        <w:t>uses the LPEG library</w:t>
+      </w:r>
+      <w:r>
+        <w:rPr>
+          <w:lang w:val="en-US"/>
+        </w:rPr>
+        <w:t xml:space="preserve"> for making PEG parsers as it is included in the ConTeXt installation. A demonstrative formatter has been written which uses simplistic tools to interface with ConTeXt through Lua, however it is planned that it will be replaced with an interface more closely tied to the text processor itself and as such an easier one.</w:t>
+      </w:r>
+    </w:p>
+    <w:p>
+      <w:pPr>
+        <w:pStyle w:val="GOSTRegularText"/>
+        <w:rPr>
+          <w:lang w:val="en-US"/>
+        </w:rPr>
+      </w:pPr>
+      <w:r>
+        <w:rPr>
+          <w:lang w:val="en-US"/>
+        </w:rPr>
+        <w:t>ConTeXt</w:t>
+      </w:r>
+      <w:r>
+        <w:t xml:space="preserve"> </w:t>
+      </w:r>
+      <w:r>
+        <w:t>является</w:t>
+      </w:r>
+      <w:r>
+        <w:t xml:space="preserve"> </w:t>
+      </w:r>
+      <w:r>
+        <w:t>весьма</w:t>
+      </w:r>
+      <w:r>
+        <w:t xml:space="preserve"> </w:t>
+      </w:r>
+      <w:r>
+        <w:t>непопулярным</w:t>
+      </w:r>
+      <w:r>
+        <w:t xml:space="preserve"> </w:t>
+      </w:r>
+      <w:r>
+        <w:t>текстовым</w:t>
+      </w:r>
+      <w:r>
+        <w:t xml:space="preserve"> </w:t>
+      </w:r>
+      <w:r>
+        <w:t>процессором</w:t>
+      </w:r>
+      <w:r>
+        <w:t xml:space="preserve">. </w:t>
+      </w:r>
+      <w:r>
+        <w:t xml:space="preserve">Это можно объяснить отсутствием маркетинга, необходимостью составления документов на специальном (предметно-ориентированным) языке программирования, усиленным фокусом на качество вёрстки ценой сложности инструмента. В связи с этим возможности внедрения разработанного ассемблера практически отсутствуют, пока требования к качеству вёрстки в академической среде ограничены возможностями более популярных текстовых процессоров, прежде всего </w:t>
+      </w:r>
+      <w:r>
+        <w:rPr>
+          <w:lang w:val="en-US"/>
+        </w:rPr>
+        <w:t>Microsoft</w:t>
+      </w:r>
+      <w:r>
+        <w:t xml:space="preserve"> </w:t>
+      </w:r>
+      <w:r>
+        <w:rPr>
+          <w:lang w:val="en-US"/>
+        </w:rPr>
+        <w:t>Office</w:t>
+      </w:r>
+      <w:r>
+        <w:t xml:space="preserve"> </w:t>
+      </w:r>
+      <w:r>
+        <w:rPr>
+          <w:lang w:val="en-US"/>
+        </w:rPr>
+        <w:t>Word</w:t>
+      </w:r>
+      <w:r>
+        <w:t>.</w:t>
+      </w:r>
+    </w:p>
+    <w:p>
+      <w:pPr>
+        <w:pStyle w:val="GOSTRegularText"/>
+        <w:rPr>
+          <w:lang w:val="en-US"/>
+        </w:rPr>
+      </w:pPr>
+      <w:r>
+        <w:rPr>
+          <w:lang w:val="en-US"/>
+        </w:rPr>
+        <w:t>ConTeXt is largely unpopular. It may be caused by a lack of marketing, usage of a domain-oriented language being a requirement for writing documents, the complexity of the tool coming as a price for high quality typesetting. It comes as no surprise that there is little hope for integrating the developed software, not until academic typesetting requirements grow beyond the possibilities of much more popular text processing software such as Microsoft Office Word.</w:t>
+      </w:r>
+    </w:p>
+    <w:p>
+      <w:pPr>
+        <w:pStyle w:val="GOSTRegularText"/>
+        <w:rPr>
+          <w:lang w:val="en-US"/>
+        </w:rPr>
+      </w:pPr>
+      <w:r>
+        <w:rPr>
+          <w:lang w:val="en-US"/>
+        </w:rPr>
+        <w:lastRenderedPageBreak/>
+        <w:t xml:space="preserve">At the moment of writing this explanatory note the developed software solution </w:t>
+      </w:r>
+      <w:r>
+        <w:rPr>
+          <w:lang w:val="en-US"/>
+        </w:rPr>
+        <w:t xml:space="preserve">has enough functionality to achieve the main goal. A report author can use the module to call the assembler with given </w:t>
+      </w:r>
+      <w:r>
+        <w:rPr>
+          <w:lang w:val="en-US"/>
+        </w:rPr>
+        <w:t>source code, starting address and known symbols, and the assembler will build a program and generate a listing in its place. The goal has been reached, but the development process continues as the module requires more work to become easier to use. In particular, the module requires assembly directive support, literate programming style source code splitting and more flexible code listing typesetting settings.</w:t>
       </w:r>
     </w:p>
     <w:p>
@@ -448,31 +1380,7 @@
               <w:ind w:firstLine="0"/>
             </w:pPr>
             <w:r>
-              <w:t>грамматика, разбирающая выражение. Один из типов формальной грамматики. Применяется для обработки компьютерных языков (см. также контекстно-свободную грамматику) [\</w:t>
-            </w:r>
-            <w:proofErr w:type="spellStart"/>
-            <w:r>
-              <w:t>in</w:t>
-            </w:r>
-            <w:proofErr w:type="spellEnd"/>
-            <w:r>
-              <w:t>[</w:t>
-            </w:r>
-            <w:proofErr w:type="spellStart"/>
-            <w:r>
-              <w:t>item</w:t>
-            </w:r>
-            <w:proofErr w:type="spellEnd"/>
-            <w:r>
-              <w:t xml:space="preserve">: </w:t>
-            </w:r>
-            <w:proofErr w:type="spellStart"/>
-            <w:r>
-              <w:t>peg</w:t>
-            </w:r>
-            <w:proofErr w:type="spellEnd"/>
-            <w:r>
-              <w:t>]]</w:t>
+              <w:t>грамматика, разбирающая выражение. Один из типов формальной грамматики. Применяется для обработки компьютерных языков (см. также контекстно-свободную грамматику)</w:t>
             </w:r>
           </w:p>
         </w:tc>
@@ -608,36 +1516,13 @@
               <w:t>Intel</w:t>
             </w:r>
             <w:r>
-              <w:t xml:space="preserve"> 8080. [\</w:t>
-            </w:r>
-            <w:r>
-              <w:rPr>
-                <w:lang w:val="en-US"/>
-              </w:rPr>
-              <w:t>in</w:t>
-            </w:r>
-            <w:r>
-              <w:t>[</w:t>
-            </w:r>
-            <w:r>
-              <w:rPr>
-                <w:lang w:val="en-US"/>
-              </w:rPr>
-              <w:t>item</w:t>
-            </w:r>
-            <w:r>
-              <w:t xml:space="preserve">: </w:t>
-            </w:r>
-            <w:proofErr w:type="spellStart"/>
-            <w:r>
-              <w:rPr>
-                <w:lang w:val="en-US"/>
-              </w:rPr>
-              <w:t>umpk</w:t>
-            </w:r>
-            <w:proofErr w:type="spellEnd"/>
-            <w:r>
-              <w:t xml:space="preserve">-80]] Используется в Сургутском государственном университете преподавателями и студентами на направлениях </w:t>
+              <w:t xml:space="preserve"> 8080</w:t>
+            </w:r>
+            <w:r>
+              <w:t xml:space="preserve">. </w:t>
+            </w:r>
+            <w:r>
+              <w:t xml:space="preserve">Используется в Сургутском государственном университете преподавателями и студентами на направлениях </w:t>
             </w:r>
             <w:r>
               <w:t>«</w:t>
@@ -677,14 +1562,12 @@
                 <w:lang w:val="en-US"/>
               </w:rPr>
             </w:pPr>
-            <w:proofErr w:type="spellStart"/>
             <w:r>
               <w:rPr>
                 <w:lang w:val="en-US"/>
               </w:rPr>
               <w:t>ConTeXt</w:t>
             </w:r>
-            <w:proofErr w:type="spellEnd"/>
           </w:p>
         </w:tc>
         <w:tc>
@@ -728,45 +1611,14 @@
             <w:r>
               <w:t xml:space="preserve">текстовый процессор на основе системы компьютерной вёрстки </w:t>
             </w:r>
-            <w:proofErr w:type="spellStart"/>
             <w:r>
               <w:rPr>
                 <w:lang w:val="en-US"/>
               </w:rPr>
               <w:t>TeX</w:t>
             </w:r>
-            <w:proofErr w:type="spellEnd"/>
-            <w:r>
-              <w:t>. [\</w:t>
-            </w:r>
-            <w:r>
-              <w:rPr>
-                <w:lang w:val="en-US"/>
-              </w:rPr>
-              <w:t>in</w:t>
-            </w:r>
-            <w:r>
-              <w:t>[</w:t>
-            </w:r>
-            <w:r>
-              <w:rPr>
-                <w:lang w:val="en-US"/>
-              </w:rPr>
-              <w:t>item</w:t>
-            </w:r>
-            <w:r>
-              <w:t xml:space="preserve">: </w:t>
-            </w:r>
-            <w:proofErr w:type="spellStart"/>
-            <w:r>
-              <w:rPr>
-                <w:lang w:val="en-US"/>
-              </w:rPr>
-              <w:t>introCTX</w:t>
-            </w:r>
-            <w:proofErr w:type="spellEnd"/>
-            <w:r>
-              <w:t xml:space="preserve">]] Разрабатывается нидерландской компанией </w:t>
+            <w:r>
+              <w:t xml:space="preserve">.  Разрабатывается нидерландской компанией </w:t>
             </w:r>
             <w:r>
               <w:rPr>
@@ -786,25 +1638,21 @@
             <w:r>
               <w:t xml:space="preserve">, занимающейся автоматизированной высококачественной вёрсткой. Использует собственно разработанную новейшую версию </w:t>
             </w:r>
-            <w:proofErr w:type="spellStart"/>
             <w:r>
               <w:rPr>
                 <w:lang w:val="en-US"/>
               </w:rPr>
               <w:t>TeX</w:t>
             </w:r>
-            <w:proofErr w:type="spellEnd"/>
             <w:r>
               <w:t xml:space="preserve"> под названием </w:t>
             </w:r>
-            <w:proofErr w:type="spellStart"/>
             <w:r>
               <w:rPr>
                 <w:lang w:val="en-US"/>
               </w:rPr>
               <w:t>LuaMetaTeX</w:t>
             </w:r>
-            <w:proofErr w:type="spellEnd"/>
             <w:r>
               <w:t xml:space="preserve">, имеющую множество улучшений, в том числе встроенный интерпретатор </w:t>
             </w:r>
@@ -813,50 +1661,6 @@
                 <w:lang w:val="en-US"/>
               </w:rPr>
               <w:t>Lua</w:t>
-            </w:r>
-            <w:r>
-              <w:t xml:space="preserve"> </w:t>
-            </w:r>
-            <w:r>
-              <w:t>[\</w:t>
-            </w:r>
-            <w:r>
-              <w:rPr>
-                <w:lang w:val="en-US"/>
-              </w:rPr>
-              <w:t>in</w:t>
-            </w:r>
-            <w:r>
-              <w:t>[</w:t>
-            </w:r>
-            <w:r>
-              <w:rPr>
-                <w:lang w:val="en-US"/>
-              </w:rPr>
-              <w:t>item</w:t>
-            </w:r>
-            <w:r>
-              <w:t xml:space="preserve">: </w:t>
-            </w:r>
-            <w:proofErr w:type="spellStart"/>
-            <w:r>
-              <w:rPr>
-                <w:lang w:val="en-US"/>
-              </w:rPr>
-              <w:t>cld</w:t>
-            </w:r>
-            <w:proofErr w:type="spellEnd"/>
-            <w:r>
-              <w:t xml:space="preserve"> </w:t>
-            </w:r>
-            <w:r>
-              <w:rPr>
-                <w:lang w:val="en-US"/>
-              </w:rPr>
-              <w:t>manual</w:t>
-            </w:r>
-            <w:r>
-              <w:t>]]</w:t>
             </w:r>
           </w:p>
         </w:tc>
@@ -981,69 +1785,8 @@
               <w:pStyle w:val="GOSTRegularText"/>
               <w:ind w:firstLine="0"/>
             </w:pPr>
-            <w:proofErr w:type="spellStart"/>
-            <w:r>
-              <w:t>Lua</w:t>
-            </w:r>
-            <w:proofErr w:type="spellEnd"/>
-            <w:r>
-              <w:t xml:space="preserve"> </w:t>
-            </w:r>
-            <w:proofErr w:type="spellStart"/>
-            <w:r>
-              <w:t>Parsing</w:t>
-            </w:r>
-            <w:proofErr w:type="spellEnd"/>
-            <w:r>
-              <w:t xml:space="preserve"> </w:t>
-            </w:r>
-            <w:proofErr w:type="spellStart"/>
-            <w:r>
-              <w:t>Expression</w:t>
-            </w:r>
-            <w:proofErr w:type="spellEnd"/>
-            <w:r>
-              <w:t xml:space="preserve"> </w:t>
-            </w:r>
-            <w:proofErr w:type="spellStart"/>
-            <w:r>
-              <w:t>Grammar</w:t>
-            </w:r>
-            <w:proofErr w:type="spellEnd"/>
-            <w:r>
-              <w:t xml:space="preserve">, библиотека для составления парсеров на основе РВ-грамматики в </w:t>
-            </w:r>
-            <w:proofErr w:type="spellStart"/>
-            <w:r>
-              <w:t>Lua</w:t>
-            </w:r>
-            <w:proofErr w:type="spellEnd"/>
-            <w:r>
-              <w:t xml:space="preserve"> [\</w:t>
-            </w:r>
-            <w:proofErr w:type="spellStart"/>
-            <w:r>
-              <w:t>in</w:t>
-            </w:r>
-            <w:proofErr w:type="spellEnd"/>
-            <w:r>
-              <w:t>[</w:t>
-            </w:r>
-            <w:proofErr w:type="spellStart"/>
-            <w:r>
-              <w:t>item</w:t>
-            </w:r>
-            <w:proofErr w:type="spellEnd"/>
-            <w:r>
-              <w:t xml:space="preserve">: </w:t>
-            </w:r>
-            <w:proofErr w:type="spellStart"/>
-            <w:r>
-              <w:t>lpeg</w:t>
-            </w:r>
-            <w:proofErr w:type="spellEnd"/>
-            <w:r>
-              <w:t>]]</w:t>
+            <w:r>
+              <w:t>Lua Parsing Expression Grammar, библиотека для составления парсеров на основе РВ-грамматики в Lua</w:t>
             </w:r>
           </w:p>
         </w:tc>
@@ -1106,39 +1849,7 @@
               <w:ind w:firstLine="0"/>
             </w:pPr>
             <w:r>
-              <w:t>легко встраиваемый и расширяемый интерпретируемый язык программирования. Нередко используется в полноценных программных решениях как способ пользователю расширить функционал программы. Отличается простотой, скоростью работы интерпретатора и широким применением хеш-таблиц [\</w:t>
-            </w:r>
-            <w:proofErr w:type="spellStart"/>
-            <w:r>
-              <w:t>in</w:t>
-            </w:r>
-            <w:proofErr w:type="spellEnd"/>
-            <w:r>
-              <w:t>[</w:t>
-            </w:r>
-            <w:proofErr w:type="spellStart"/>
-            <w:r>
-              <w:t>item</w:t>
-            </w:r>
-            <w:proofErr w:type="spellEnd"/>
-            <w:r>
-              <w:t xml:space="preserve">: </w:t>
-            </w:r>
-            <w:proofErr w:type="spellStart"/>
-            <w:r>
-              <w:t>lua</w:t>
-            </w:r>
-            <w:proofErr w:type="spellEnd"/>
-            <w:r>
-              <w:t xml:space="preserve"> </w:t>
-            </w:r>
-            <w:proofErr w:type="spellStart"/>
-            <w:r>
-              <w:t>org</w:t>
-            </w:r>
-            <w:proofErr w:type="spellEnd"/>
-            <w:r>
-              <w:t>]]</w:t>
+              <w:t>легко встраиваемый и расширяемый интерпретируемый язык программирования. Нередко используется в полноценных программных решениях как способ пользователю расширить функционал программы. Отличается простотой, скоростью работы интерпретатора и широким применением хеш-таблиц</w:t>
             </w:r>
           </w:p>
         </w:tc>
@@ -1969,14 +2680,12 @@
       <w:r>
         <w:t xml:space="preserve">: </w:t>
       </w:r>
-      <w:proofErr w:type="spellStart"/>
       <w:r>
         <w:rPr>
           <w:lang w:val="en-US"/>
         </w:rPr>
         <w:t>umpk</w:t>
       </w:r>
-      <w:proofErr w:type="spellEnd"/>
       <w:r>
         <w:t xml:space="preserve">-80]] </w:t>
       </w:r>
@@ -2193,21 +2902,12 @@
                 <w:lang w:val="en-US"/>
               </w:rPr>
             </w:pPr>
-            <w:proofErr w:type="spellStart"/>
             <w:r>
               <w:rPr>
                 <w:rFonts w:ascii="Courier New" w:hAnsi="Courier New" w:cs="Courier New"/>
                 <w:lang w:val="en-US"/>
               </w:rPr>
-              <w:t>memcpy</w:t>
-            </w:r>
-            <w:proofErr w:type="spellEnd"/>
-            <w:r>
-              <w:rPr>
-                <w:rFonts w:ascii="Courier New" w:hAnsi="Courier New" w:cs="Courier New"/>
-                <w:lang w:val="en-US"/>
-              </w:rPr>
-              <w:t>:</w:t>
+              <w:t>memcpy:</w:t>
             </w:r>
           </w:p>
         </w:tc>
@@ -2266,56 +2966,12 @@
                 <w:lang w:val="en-US"/>
               </w:rPr>
             </w:pPr>
-            <w:proofErr w:type="spellStart"/>
-            <w:r>
-              <w:rPr>
-                <w:lang w:val="en-US"/>
-              </w:rPr>
-              <w:t>Байт</w:t>
-            </w:r>
-            <w:proofErr w:type="spellEnd"/>
-            <w:r>
-              <w:rPr>
-                <w:lang w:val="en-US"/>
-              </w:rPr>
-              <w:t xml:space="preserve"> </w:t>
-            </w:r>
-            <w:proofErr w:type="spellStart"/>
-            <w:r>
-              <w:rPr>
-                <w:lang w:val="en-US"/>
-              </w:rPr>
-              <w:t>считывается</w:t>
-            </w:r>
-            <w:proofErr w:type="spellEnd"/>
-            <w:r>
-              <w:rPr>
-                <w:lang w:val="en-US"/>
-              </w:rPr>
-              <w:t xml:space="preserve"> </w:t>
-            </w:r>
-            <w:proofErr w:type="spellStart"/>
-            <w:r>
-              <w:rPr>
-                <w:lang w:val="en-US"/>
-              </w:rPr>
-              <w:t>из</w:t>
-            </w:r>
-            <w:proofErr w:type="spellEnd"/>
-            <w:r>
-              <w:rPr>
-                <w:lang w:val="en-US"/>
-              </w:rPr>
-              <w:t xml:space="preserve"> </w:t>
-            </w:r>
-            <w:proofErr w:type="spellStart"/>
-            <w:r>
-              <w:rPr>
-                <w:lang w:val="en-US"/>
-              </w:rPr>
-              <w:t>источника</w:t>
-            </w:r>
-            <w:proofErr w:type="spellEnd"/>
+            <w:r>
+              <w:rPr>
+                <w:lang w:val="en-US"/>
+              </w:rPr>
+              <w:t>Байт считывается из источника</w:t>
+            </w:r>
             <w:r>
               <w:rPr>
                 <w:lang w:val="en-US"/>
@@ -2509,56 +3165,12 @@
               <w:pStyle w:val="GOSTFigure"/>
               <w:jc w:val="left"/>
             </w:pPr>
-            <w:proofErr w:type="spellStart"/>
-            <w:r>
-              <w:rPr>
-                <w:lang w:val="en-US"/>
-              </w:rPr>
-              <w:t>Следующая</w:t>
-            </w:r>
-            <w:proofErr w:type="spellEnd"/>
-            <w:r>
-              <w:rPr>
-                <w:lang w:val="en-US"/>
-              </w:rPr>
-              <w:t xml:space="preserve"> </w:t>
-            </w:r>
-            <w:proofErr w:type="spellStart"/>
-            <w:r>
-              <w:rPr>
-                <w:lang w:val="en-US"/>
-              </w:rPr>
-              <w:t>ячейка</w:t>
-            </w:r>
-            <w:proofErr w:type="spellEnd"/>
-            <w:r>
-              <w:rPr>
-                <w:lang w:val="en-US"/>
-              </w:rPr>
-              <w:t xml:space="preserve"> </w:t>
-            </w:r>
-            <w:proofErr w:type="spellStart"/>
-            <w:r>
-              <w:rPr>
-                <w:lang w:val="en-US"/>
-              </w:rPr>
-              <w:t>памяти</w:t>
-            </w:r>
-            <w:proofErr w:type="spellEnd"/>
-            <w:r>
-              <w:rPr>
-                <w:lang w:val="en-US"/>
-              </w:rPr>
-              <w:t xml:space="preserve"> </w:t>
-            </w:r>
-            <w:proofErr w:type="spellStart"/>
-            <w:r>
-              <w:rPr>
-                <w:lang w:val="en-US"/>
-              </w:rPr>
-              <w:t>источника</w:t>
-            </w:r>
-            <w:proofErr w:type="spellEnd"/>
+            <w:r>
+              <w:rPr>
+                <w:lang w:val="en-US"/>
+              </w:rPr>
+              <w:t>Следующая ячейка памяти источника</w:t>
+            </w:r>
             <w:r>
               <w:t>…</w:t>
             </w:r>
@@ -2654,56 +3266,12 @@
               <w:pStyle w:val="GOSTFigure"/>
               <w:jc w:val="left"/>
             </w:pPr>
-            <w:proofErr w:type="spellStart"/>
-            <w:r>
-              <w:rPr>
-                <w:lang w:val="en-US"/>
-              </w:rPr>
-              <w:t>Следующая</w:t>
-            </w:r>
-            <w:proofErr w:type="spellEnd"/>
-            <w:r>
-              <w:rPr>
-                <w:lang w:val="en-US"/>
-              </w:rPr>
-              <w:t xml:space="preserve"> </w:t>
-            </w:r>
-            <w:proofErr w:type="spellStart"/>
-            <w:r>
-              <w:rPr>
-                <w:lang w:val="en-US"/>
-              </w:rPr>
-              <w:t>ячейка</w:t>
-            </w:r>
-            <w:proofErr w:type="spellEnd"/>
-            <w:r>
-              <w:rPr>
-                <w:lang w:val="en-US"/>
-              </w:rPr>
-              <w:t xml:space="preserve"> </w:t>
-            </w:r>
-            <w:proofErr w:type="spellStart"/>
-            <w:r>
-              <w:rPr>
-                <w:lang w:val="en-US"/>
-              </w:rPr>
-              <w:t>памяти</w:t>
-            </w:r>
-            <w:proofErr w:type="spellEnd"/>
-            <w:r>
-              <w:rPr>
-                <w:lang w:val="en-US"/>
-              </w:rPr>
-              <w:t xml:space="preserve"> </w:t>
-            </w:r>
-            <w:proofErr w:type="spellStart"/>
-            <w:r>
-              <w:rPr>
-                <w:lang w:val="en-US"/>
-              </w:rPr>
-              <w:t>назначения</w:t>
-            </w:r>
-            <w:proofErr w:type="spellEnd"/>
+            <w:r>
+              <w:rPr>
+                <w:lang w:val="en-US"/>
+              </w:rPr>
+              <w:t>Следующая ячейка памяти назначения</w:t>
+            </w:r>
             <w:r>
               <w:t>…</w:t>
             </w:r>
@@ -2882,17 +3450,8 @@
                 <w:rFonts w:ascii="Courier New" w:hAnsi="Courier New" w:cs="Courier New"/>
                 <w:lang w:val="en-US"/>
               </w:rPr>
-              <w:t xml:space="preserve">JNZ </w:t>
-            </w:r>
-            <w:proofErr w:type="spellStart"/>
-            <w:r>
-              <w:rPr>
-                <w:rFonts w:ascii="Courier New" w:hAnsi="Courier New" w:cs="Courier New"/>
-                <w:lang w:val="en-US"/>
-              </w:rPr>
-              <w:t>memcpy</w:t>
-            </w:r>
-            <w:proofErr w:type="spellEnd"/>
+              <w:t>JNZ memcpy</w:t>
+            </w:r>
           </w:p>
         </w:tc>
         <w:tc>
@@ -3183,42 +3742,12 @@
                 <w:lang w:val="en-US"/>
               </w:rPr>
             </w:pPr>
-            <w:proofErr w:type="spellStart"/>
-            <w:r>
-              <w:rPr>
-                <w:lang w:val="en-US"/>
-              </w:rPr>
-              <w:t>Выход</w:t>
-            </w:r>
-            <w:proofErr w:type="spellEnd"/>
-            <w:r>
-              <w:rPr>
-                <w:lang w:val="en-US"/>
-              </w:rPr>
-              <w:t xml:space="preserve"> </w:t>
-            </w:r>
-            <w:proofErr w:type="spellStart"/>
-            <w:r>
-              <w:rPr>
-                <w:lang w:val="en-US"/>
-              </w:rPr>
-              <w:t>из</w:t>
-            </w:r>
-            <w:proofErr w:type="spellEnd"/>
-            <w:r>
-              <w:rPr>
-                <w:lang w:val="en-US"/>
-              </w:rPr>
-              <w:t xml:space="preserve"> </w:t>
-            </w:r>
-            <w:proofErr w:type="spellStart"/>
-            <w:r>
-              <w:rPr>
-                <w:lang w:val="en-US"/>
-              </w:rPr>
-              <w:t>подпрограммы</w:t>
-            </w:r>
-            <w:proofErr w:type="spellEnd"/>
+            <w:r>
+              <w:rPr>
+                <w:lang w:val="en-US"/>
+              </w:rPr>
+              <w:t>Выход из подпрограммы</w:t>
+            </w:r>
           </w:p>
         </w:tc>
       </w:tr>
@@ -3248,23 +3777,7 @@
         <w:pStyle w:val="GOSTRegularText"/>
       </w:pPr>
       <w:r>
-        <w:t>Несмотря на то, что формально листинг необходим лишь как элемент документации, особенности ввода программ на учебном стенде [\</w:t>
-      </w:r>
-      <w:proofErr w:type="spellStart"/>
-      <w:r>
-        <w:t>in</w:t>
-      </w:r>
-      <w:proofErr w:type="spellEnd"/>
-      <w:r>
-        <w:t>[</w:t>
-      </w:r>
-      <w:proofErr w:type="spellStart"/>
-      <w:r>
-        <w:t>item</w:t>
-      </w:r>
-      <w:proofErr w:type="spellEnd"/>
-      <w:r>
-        <w:t>: umpk-80]] делают его необходимым ещё на этапе реализации и даже реализации решения, прежде всего позволяя сопоставить машинный код и адресное пространство системы для последующего ввода программы в систему. Вариантов составления его не так много:</w:t>
+        <w:t>Несмотря на то, что формально листинг необходим лишь как элемент документации, особенности ввода программ на учебном стенде [\in[item: umpk-80]] делают его необходимым ещё на этапе реализации и даже реализации решения, прежде всего позволяя сопоставить машинный код и адресное пространство системы для последующего ввода программы в систему. Вариантов составления его не так много:</w:t>
       </w:r>
     </w:p>
     <w:p>
@@ -3497,39 +4010,7 @@
         <w:t xml:space="preserve"> Несмотря на это, ассемблеры значительно упрощают работы, самостоятельно генерируя машинный код и отсчитывая адреса.</w:t>
       </w:r>
       <w:r>
-        <w:t xml:space="preserve"> Сгенерировать файлы этого формата возможно, например, с помощью инструментов эмулятора </w:t>
-      </w:r>
-      <w:proofErr w:type="spellStart"/>
-      <w:r>
-        <w:t>emuStudio</w:t>
-      </w:r>
-      <w:proofErr w:type="spellEnd"/>
-      <w:r>
-        <w:t xml:space="preserve"> [\</w:t>
-      </w:r>
-      <w:proofErr w:type="spellStart"/>
-      <w:r>
-        <w:t>in</w:t>
-      </w:r>
-      <w:proofErr w:type="spellEnd"/>
-      <w:r>
-        <w:t>[</w:t>
-      </w:r>
-      <w:proofErr w:type="spellStart"/>
-      <w:r>
-        <w:t>item</w:t>
-      </w:r>
-      <w:proofErr w:type="spellEnd"/>
-      <w:r>
-        <w:t xml:space="preserve">: </w:t>
-      </w:r>
-      <w:proofErr w:type="spellStart"/>
-      <w:r>
-        <w:t>emuStudio</w:t>
-      </w:r>
-      <w:proofErr w:type="spellEnd"/>
-      <w:r>
-        <w:t>]]. Есть</w:t>
+        <w:t xml:space="preserve"> Сгенерировать файлы этого формата возможно, например, с помощью инструментов эмулятора emuStudio [\in[item: emuStudio]]. Есть</w:t>
       </w:r>
       <w:r>
         <w:rPr>
@@ -3674,55 +4155,7 @@
         </w:numPr>
       </w:pPr>
       <w:r>
-        <w:t xml:space="preserve">В редком случае можно найти инструменты, генерирующие листинг в </w:t>
-      </w:r>
-      <w:proofErr w:type="spellStart"/>
-      <w:r>
-        <w:t>неком</w:t>
-      </w:r>
-      <w:proofErr w:type="spellEnd"/>
-      <w:r>
-        <w:t xml:space="preserve"> виде. В частности, в работе </w:t>
-      </w:r>
-      <w:proofErr w:type="spellStart"/>
-      <w:r>
-        <w:t>name</w:t>
-      </w:r>
-      <w:proofErr w:type="spellEnd"/>
-      <w:r>
-        <w:t xml:space="preserve"> [\</w:t>
-      </w:r>
-      <w:proofErr w:type="spellStart"/>
-      <w:r>
-        <w:t>in</w:t>
-      </w:r>
-      <w:proofErr w:type="spellEnd"/>
-      <w:r>
-        <w:t>[</w:t>
-      </w:r>
-      <w:proofErr w:type="spellStart"/>
-      <w:r>
-        <w:t>item</w:t>
-      </w:r>
-      <w:proofErr w:type="spellEnd"/>
-      <w:r>
-        <w:t xml:space="preserve">: </w:t>
-      </w:r>
-      <w:proofErr w:type="spellStart"/>
-      <w:r>
-        <w:t>umpk</w:t>
-      </w:r>
-      <w:proofErr w:type="spellEnd"/>
-      <w:r>
-        <w:t xml:space="preserve"> </w:t>
-      </w:r>
-      <w:proofErr w:type="spellStart"/>
-      <w:r>
-        <w:t>emu</w:t>
-      </w:r>
-      <w:proofErr w:type="spellEnd"/>
-      <w:r>
-        <w:t>]] представлен эмулятор, имеющий также функционал для генерации листингов в формате, приведённом в</w:t>
+        <w:t>В редком случае можно найти инструменты, генерирующие листинг в неком виде. В частности, в работе name [\in[item: umpk emu]] представлен эмулятор, имеющий также функционал для генерации листингов в формате, приведённом в</w:t>
       </w:r>
       <w:r>
         <w:t xml:space="preserve"> </w:t>
@@ -3802,15 +4235,7 @@
         <w:pStyle w:val="GOSTRegularText"/>
       </w:pPr>
       <w:r>
-        <w:t xml:space="preserve">Проблема составления листинга является актуальной, но второстепенной — размер программ, необходимых для выполнения лабораторных работ, достаточно мал, что можно вручную выполнить ассемблирование. В связи с этим данная работа выполняется скорее как демонстрация возможностей текстового процессора </w:t>
-      </w:r>
-      <w:proofErr w:type="spellStart"/>
-      <w:r>
-        <w:t>ConTeXt</w:t>
-      </w:r>
-      <w:proofErr w:type="spellEnd"/>
-      <w:r>
-        <w:t>.</w:t>
+        <w:t>Проблема составления листинга является актуальной, но второстепенной — размер программ, необходимых для выполнения лабораторных работ, достаточно мал, что можно вручную выполнить ассемблирование. В связи с этим данная работа выполняется скорее как демонстрация возможностей текстового процессора ConTeXt.</w:t>
       </w:r>
     </w:p>
     <w:p>
@@ -3820,6 +4245,493 @@
       <w:r>
         <w:lastRenderedPageBreak/>
         <w:t xml:space="preserve">Анализ </w:t>
+      </w:r>
+      <w:r>
+        <w:t>инструментов и предметной области</w:t>
+      </w:r>
+    </w:p>
+    <w:p>
+      <w:pPr>
+        <w:pStyle w:val="GOSTSection"/>
+      </w:pPr>
+      <w:r>
+        <w:t>Общие черты структуры модуля</w:t>
+      </w:r>
+    </w:p>
+    <w:p>
+      <w:pPr>
+        <w:pStyle w:val="GOSTRegularText"/>
+      </w:pPr>
+      <w:r>
+        <w:t>Модуль должен иметь возможность получить от пользователя программу для сборки и генерации отчёта. Лучше всего, если он сможет достать её из самого документа. После получения её необходимо выполнить парсинг программы, для чего необходимо составить парсер. Важно, чтобы парсер возвращал полноценное абстрактное синтаксическое дерево (АСТ). Это связано с тем, что листинг требует как результаты ассемблирования (адреса и машинный код), так и сам ассемблерный код вместе с комментариями к нему.</w:t>
+      </w:r>
+      <w:r>
+        <w:t xml:space="preserve"> Необходимо сохранить АСТ и дополнить его</w:t>
+      </w:r>
+      <w:r>
+        <w:t xml:space="preserve"> результатами ассемблирования. Для ассемблирования необходимо составить ассемблер. Далее для генерации листинга нужна форматирующая функция, использующая данные из АСТ для заполнения полей таблицы.</w:t>
+      </w:r>
+    </w:p>
+    <w:p>
+      <w:pPr>
+        <w:pStyle w:val="GOSTSection"/>
+      </w:pPr>
+      <w:r>
+        <w:t>Доступные текстовые процессоры</w:t>
+      </w:r>
+    </w:p>
+    <w:p>
+      <w:pPr>
+        <w:pStyle w:val="GOSTRegularText"/>
+      </w:pPr>
+      <w:r>
+        <w:t>Основным фактором при выборе текстового процессора в данном случае будет расширяемость за счёт встроенного в него языка программирования. Предпочтение отдаётся популярным языкам программирования, так как у тех больше пользовательских библиотек</w:t>
+      </w:r>
+      <w:r>
+        <w:t xml:space="preserve">, </w:t>
+      </w:r>
+      <w:r>
+        <w:t>в том числе и библиотек для составления парсеров.</w:t>
+      </w:r>
+      <w:r>
+        <w:t xml:space="preserve"> Это не единственный фактор — так как вероятно то, что пользователю придётся переключаться на новый текстовый процессор для того, чтобы он мог</w:t>
+      </w:r>
+      <w:r>
+        <w:t xml:space="preserve"> воспользоваться модулем, лучше выбрать наиболее подходящий для академических целей текстовый процессор.</w:t>
+      </w:r>
+    </w:p>
+    <w:p>
+      <w:pPr>
+        <w:pStyle w:val="GOSTRegularText"/>
+        <w:rPr>
+          <w:lang w:val="en-US"/>
+        </w:rPr>
+      </w:pPr>
+      <w:r>
+        <w:t xml:space="preserve">Текстовые процессоры делятся на две идеологии: более распространённую </w:t>
+      </w:r>
+      <w:r>
+        <w:rPr>
+          <w:lang w:val="en-US"/>
+        </w:rPr>
+        <w:t>WYSIWYG</w:t>
+      </w:r>
+      <w:r>
+        <w:t xml:space="preserve"> (</w:t>
+      </w:r>
+      <w:r>
+        <w:t>англ</w:t>
+      </w:r>
+      <w:r>
+        <w:t xml:space="preserve">. </w:t>
+      </w:r>
+      <w:r>
+        <w:rPr>
+          <w:i/>
+          <w:iCs/>
+          <w:lang w:val="en-US"/>
+        </w:rPr>
+        <w:t>what</w:t>
+      </w:r>
+      <w:r>
+        <w:rPr>
+          <w:i/>
+          <w:iCs/>
+        </w:rPr>
+        <w:t xml:space="preserve"> </w:t>
+      </w:r>
+      <w:r>
+        <w:rPr>
+          <w:i/>
+          <w:iCs/>
+          <w:lang w:val="en-US"/>
+        </w:rPr>
+        <w:t>you</w:t>
+      </w:r>
+      <w:r>
+        <w:rPr>
+          <w:i/>
+          <w:iCs/>
+        </w:rPr>
+        <w:t xml:space="preserve"> </w:t>
+      </w:r>
+      <w:r>
+        <w:rPr>
+          <w:i/>
+          <w:iCs/>
+          <w:lang w:val="en-US"/>
+        </w:rPr>
+        <w:t>see</w:t>
+      </w:r>
+      <w:r>
+        <w:rPr>
+          <w:i/>
+          <w:iCs/>
+        </w:rPr>
+        <w:t xml:space="preserve"> </w:t>
+      </w:r>
+      <w:r>
+        <w:rPr>
+          <w:i/>
+          <w:iCs/>
+          <w:lang w:val="en-US"/>
+        </w:rPr>
+        <w:t>is</w:t>
+      </w:r>
+      <w:r>
+        <w:rPr>
+          <w:i/>
+          <w:iCs/>
+        </w:rPr>
+        <w:t xml:space="preserve"> </w:t>
+      </w:r>
+      <w:r>
+        <w:rPr>
+          <w:i/>
+          <w:iCs/>
+          <w:lang w:val="en-US"/>
+        </w:rPr>
+        <w:t>what</w:t>
+      </w:r>
+      <w:r>
+        <w:rPr>
+          <w:i/>
+          <w:iCs/>
+        </w:rPr>
+        <w:t xml:space="preserve"> </w:t>
+      </w:r>
+      <w:r>
+        <w:rPr>
+          <w:i/>
+          <w:iCs/>
+          <w:lang w:val="en-US"/>
+        </w:rPr>
+        <w:t>you</w:t>
+      </w:r>
+      <w:r>
+        <w:rPr>
+          <w:i/>
+          <w:iCs/>
+        </w:rPr>
+        <w:t xml:space="preserve"> </w:t>
+      </w:r>
+      <w:r>
+        <w:rPr>
+          <w:i/>
+          <w:iCs/>
+          <w:lang w:val="en-US"/>
+        </w:rPr>
+        <w:t>get</w:t>
+      </w:r>
+      <w:r>
+        <w:t>, «</w:t>
+      </w:r>
+      <w:r>
+        <w:t>получишь</w:t>
+      </w:r>
+      <w:r>
+        <w:t xml:space="preserve">, </w:t>
+      </w:r>
+      <w:r>
+        <w:t>что</w:t>
+      </w:r>
+      <w:r>
+        <w:t xml:space="preserve"> </w:t>
+      </w:r>
+      <w:r>
+        <w:t>видишь</w:t>
+      </w:r>
+      <w:r>
+        <w:t xml:space="preserve">») </w:t>
+      </w:r>
+      <w:r>
+        <w:t>и</w:t>
+      </w:r>
+      <w:r>
+        <w:t xml:space="preserve"> </w:t>
+      </w:r>
+      <w:r>
+        <w:t>более</w:t>
+      </w:r>
+      <w:r>
+        <w:t xml:space="preserve"> </w:t>
+      </w:r>
+      <w:r>
+        <w:t xml:space="preserve">редкую </w:t>
+      </w:r>
+      <w:r>
+        <w:rPr>
+          <w:lang w:val="en-US"/>
+        </w:rPr>
+        <w:t>WYSIWYM (</w:t>
+      </w:r>
+      <w:r>
+        <w:t>англ</w:t>
+      </w:r>
+      <w:r>
+        <w:rPr>
+          <w:lang w:val="en-US"/>
+        </w:rPr>
+        <w:t xml:space="preserve">. </w:t>
+      </w:r>
+      <w:r>
+        <w:rPr>
+          <w:i/>
+          <w:iCs/>
+          <w:lang w:val="en-US"/>
+        </w:rPr>
+        <w:t>what you see is what you mean</w:t>
+      </w:r>
+      <w:r>
+        <w:rPr>
+          <w:lang w:val="en-US"/>
+        </w:rPr>
+        <w:t xml:space="preserve">, </w:t>
+      </w:r>
+      <w:r>
+        <w:rPr>
+          <w:lang w:val="en-US"/>
+        </w:rPr>
+        <w:t>«</w:t>
+      </w:r>
+      <w:r>
+        <w:t>имеешь</w:t>
+      </w:r>
+      <w:r>
+        <w:rPr>
+          <w:lang w:val="en-US"/>
+        </w:rPr>
+        <w:t xml:space="preserve"> </w:t>
+      </w:r>
+      <w:r>
+        <w:t>в</w:t>
+      </w:r>
+      <w:r>
+        <w:rPr>
+          <w:lang w:val="en-US"/>
+        </w:rPr>
+        <w:t xml:space="preserve"> </w:t>
+      </w:r>
+      <w:r>
+        <w:t>виду</w:t>
+      </w:r>
+      <w:r>
+        <w:rPr>
+          <w:lang w:val="en-US"/>
+        </w:rPr>
+        <w:t xml:space="preserve"> </w:t>
+      </w:r>
+      <w:r>
+        <w:t>то</w:t>
+      </w:r>
+      <w:r>
+        <w:rPr>
+          <w:lang w:val="en-US"/>
+        </w:rPr>
+        <w:t xml:space="preserve">, </w:t>
+      </w:r>
+      <w:r>
+        <w:t>что</w:t>
+      </w:r>
+      <w:r>
+        <w:rPr>
+          <w:lang w:val="en-US"/>
+        </w:rPr>
+        <w:t xml:space="preserve"> </w:t>
+      </w:r>
+      <w:r>
+        <w:t>видишь</w:t>
+      </w:r>
+      <w:r>
+        <w:rPr>
+          <w:lang w:val="en-US"/>
+        </w:rPr>
+        <w:t>»)</w:t>
+      </w:r>
+      <w:r>
+        <w:rPr>
+          <w:lang w:val="en-US"/>
+        </w:rPr>
+        <w:t>.</w:t>
+      </w:r>
+    </w:p>
+    <w:p>
+      <w:pPr>
+        <w:pStyle w:val="GOSTRegularText"/>
+      </w:pPr>
+      <w:r>
+        <w:t xml:space="preserve">Первая группа включает в себя более популярные опции, как </w:t>
+      </w:r>
+      <w:r>
+        <w:rPr>
+          <w:lang w:val="en-US"/>
+        </w:rPr>
+        <w:t>Microsoft</w:t>
+      </w:r>
+      <w:r>
+        <w:t xml:space="preserve"> </w:t>
+      </w:r>
+      <w:r>
+        <w:rPr>
+          <w:lang w:val="en-US"/>
+        </w:rPr>
+        <w:t>Office</w:t>
+      </w:r>
+      <w:r>
+        <w:t xml:space="preserve"> </w:t>
+      </w:r>
+      <w:r>
+        <w:rPr>
+          <w:lang w:val="en-US"/>
+        </w:rPr>
+        <w:t>Word</w:t>
+      </w:r>
+      <w:r>
+        <w:t xml:space="preserve"> </w:t>
+      </w:r>
+      <w:r>
+        <w:t xml:space="preserve">или </w:t>
+      </w:r>
+      <w:r>
+        <w:rPr>
+          <w:lang w:val="en-US"/>
+        </w:rPr>
+        <w:t>LibreOffice</w:t>
+      </w:r>
+      <w:r>
+        <w:t xml:space="preserve"> </w:t>
+      </w:r>
+      <w:r>
+        <w:rPr>
+          <w:lang w:val="en-US"/>
+        </w:rPr>
+        <w:t>Writer</w:t>
+      </w:r>
+      <w:r>
+        <w:t xml:space="preserve">. </w:t>
+      </w:r>
+      <w:r>
+        <w:t>Как следует из названия идеологии, текстовые процессоры данного вида представляют пользователю документ в том виде, в котором он будет представляться читателям. Они имеют собственные редакторы, позволяющие представить форматированный текст с различными комбинациями кеглей, шрифтов, стилей, отступов и т. д. Эти редакторы позволяют автору выбрать конкретную семью шрифтов и при вводе текста увидеть, как она будет смотреться в документе.</w:t>
+      </w:r>
+    </w:p>
+    <w:p>
+      <w:pPr>
+        <w:pStyle w:val="GOSTRegularText"/>
+      </w:pPr>
+      <w:r>
+        <w:t xml:space="preserve">Такой подход </w:t>
+      </w:r>
+      <w:r>
+        <w:t>ставит упор на визуальную часть документа в ущерб структурной составляющей. В связи с этим хранить ассемблерный код в самом документе затруднительнее, так как для наибольшего удобства лучше всего его расположить там, где будет листинг.</w:t>
+      </w:r>
+      <w:r>
+        <w:t xml:space="preserve"> </w:t>
+      </w:r>
+      <w:r>
+        <w:t>Вместо этого</w:t>
+      </w:r>
+      <w:r>
+        <w:t xml:space="preserve"> </w:t>
+      </w:r>
+      <w:r>
+        <w:t>для хранения</w:t>
+      </w:r>
+      <w:r>
+        <w:t xml:space="preserve"> придётся использовать отдельные от самого текста области документа. Так, например, макросы </w:t>
+      </w:r>
+      <w:r>
+        <w:rPr>
+          <w:lang w:val="en-US"/>
+        </w:rPr>
+        <w:t>Word</w:t>
+      </w:r>
+      <w:r>
+        <w:t xml:space="preserve"> </w:t>
+      </w:r>
+      <w:r>
+        <w:t xml:space="preserve">могут сохранять значения переменных в так называемых </w:t>
+      </w:r>
+      <w:r>
+        <w:lastRenderedPageBreak/>
+        <w:t xml:space="preserve">переменных документа </w:t>
+      </w:r>
+      <w:r>
+        <w:t>[\</w:t>
+      </w:r>
+      <w:r>
+        <w:rPr>
+          <w:lang w:val="en-US"/>
+        </w:rPr>
+        <w:t>in</w:t>
+      </w:r>
+      <w:r>
+        <w:t>[</w:t>
+      </w:r>
+      <w:r>
+        <w:rPr>
+          <w:lang w:val="en-US"/>
+        </w:rPr>
+        <w:t>item</w:t>
+      </w:r>
+      <w:r>
+        <w:t xml:space="preserve">: </w:t>
+      </w:r>
+      <w:r>
+        <w:rPr>
+          <w:lang w:val="en-US"/>
+        </w:rPr>
+        <w:t>ms</w:t>
+      </w:r>
+      <w:r>
+        <w:t xml:space="preserve"> </w:t>
+      </w:r>
+      <w:r>
+        <w:rPr>
+          <w:lang w:val="en-US"/>
+        </w:rPr>
+        <w:t>word</w:t>
+      </w:r>
+      <w:r>
+        <w:t xml:space="preserve"> </w:t>
+      </w:r>
+      <w:r>
+        <w:rPr>
+          <w:lang w:val="en-US"/>
+        </w:rPr>
+        <w:t>document</w:t>
+      </w:r>
+      <w:r>
+        <w:t xml:space="preserve"> </w:t>
+      </w:r>
+      <w:r>
+        <w:rPr>
+          <w:lang w:val="en-US"/>
+        </w:rPr>
+        <w:t>vars</w:t>
+      </w:r>
+      <w:r>
+        <w:t>]]</w:t>
+      </w:r>
+      <w:r>
+        <w:t xml:space="preserve"> </w:t>
+      </w:r>
+      <w:r>
+        <w:t xml:space="preserve">Стоит также отметить, что инструменты для составления парсеров </w:t>
+      </w:r>
+      <w:r>
+        <w:t xml:space="preserve">в </w:t>
+      </w:r>
+      <w:r>
+        <w:rPr>
+          <w:lang w:val="en-US"/>
+        </w:rPr>
+        <w:t>VBA</w:t>
+      </w:r>
+      <w:r>
+        <w:t xml:space="preserve">, </w:t>
+      </w:r>
+      <w:r>
+        <w:t xml:space="preserve">языке макросов </w:t>
       </w:r>
     </w:p>
     <w:p>
@@ -4029,32 +4941,14 @@
         <w:t xml:space="preserve"> </w:t>
       </w:r>
       <w:r>
-        <w:t>[\</w:t>
-      </w:r>
-      <w:proofErr w:type="spellStart"/>
-      <w:r>
-        <w:t>in</w:t>
-      </w:r>
-      <w:proofErr w:type="spellEnd"/>
-      <w:r>
-        <w:t>[</w:t>
-      </w:r>
-      <w:proofErr w:type="spellStart"/>
-      <w:r>
-        <w:t>item</w:t>
-      </w:r>
-      <w:proofErr w:type="spellEnd"/>
-      <w:r>
-        <w:t xml:space="preserve">: </w:t>
-      </w:r>
-      <w:proofErr w:type="spellStart"/>
+        <w:t xml:space="preserve">[\in[item: </w:t>
+      </w:r>
       <w:r>
         <w:rPr>
           <w:lang w:val="en-US"/>
         </w:rPr>
         <w:t>i</w:t>
       </w:r>
-      <w:proofErr w:type="spellEnd"/>
       <w:r>
         <w:t>8080</w:t>
       </w:r>
@@ -4110,32 +5004,14 @@
         <w:t xml:space="preserve">. </w:t>
       </w:r>
       <w:r>
-        <w:t>[\</w:t>
-      </w:r>
-      <w:proofErr w:type="spellStart"/>
-      <w:r>
-        <w:t>in</w:t>
-      </w:r>
-      <w:proofErr w:type="spellEnd"/>
-      <w:r>
-        <w:t>[</w:t>
-      </w:r>
-      <w:proofErr w:type="spellStart"/>
-      <w:r>
-        <w:t>item</w:t>
-      </w:r>
-      <w:proofErr w:type="spellEnd"/>
-      <w:r>
-        <w:t xml:space="preserve">: </w:t>
-      </w:r>
-      <w:proofErr w:type="spellStart"/>
+        <w:t xml:space="preserve">[\in[item: </w:t>
+      </w:r>
       <w:r>
         <w:rPr>
           <w:lang w:val="en-US"/>
         </w:rPr>
         <w:t>i</w:t>
       </w:r>
-      <w:proofErr w:type="spellEnd"/>
       <w:r>
         <w:t>8080</w:t>
       </w:r>
@@ -4155,32 +5031,14 @@
         <w:t xml:space="preserve">Операнды. Если команда или директива нуждается в операндах, то они идут после и разделяются запятыми. Операнды бывают нескольких видов: регистры, регистровые пары и выражения. Выражениям посвящён отдельный подраздел. </w:t>
       </w:r>
       <w:r>
-        <w:t>[\</w:t>
-      </w:r>
-      <w:proofErr w:type="spellStart"/>
-      <w:r>
-        <w:t>in</w:t>
-      </w:r>
-      <w:proofErr w:type="spellEnd"/>
-      <w:r>
-        <w:t>[</w:t>
-      </w:r>
-      <w:proofErr w:type="spellStart"/>
-      <w:r>
-        <w:t>item</w:t>
-      </w:r>
-      <w:proofErr w:type="spellEnd"/>
-      <w:r>
-        <w:t xml:space="preserve">: </w:t>
-      </w:r>
-      <w:proofErr w:type="spellStart"/>
+        <w:t xml:space="preserve">[\in[item: </w:t>
+      </w:r>
       <w:r>
         <w:rPr>
           <w:lang w:val="en-US"/>
         </w:rPr>
         <w:t>i</w:t>
       </w:r>
-      <w:proofErr w:type="spellEnd"/>
       <w:r>
         <w:t>8080</w:t>
       </w:r>
@@ -4203,32 +5061,14 @@
         <w:t xml:space="preserve"> </w:t>
       </w:r>
       <w:r>
-        <w:t>[\</w:t>
-      </w:r>
-      <w:proofErr w:type="spellStart"/>
-      <w:r>
-        <w:t>in</w:t>
-      </w:r>
-      <w:proofErr w:type="spellEnd"/>
-      <w:r>
-        <w:t>[</w:t>
-      </w:r>
-      <w:proofErr w:type="spellStart"/>
-      <w:r>
-        <w:t>item</w:t>
-      </w:r>
-      <w:proofErr w:type="spellEnd"/>
-      <w:r>
-        <w:t xml:space="preserve">: </w:t>
-      </w:r>
-      <w:proofErr w:type="spellStart"/>
+        <w:t xml:space="preserve">[\in[item: </w:t>
+      </w:r>
       <w:r>
         <w:rPr>
           <w:lang w:val="en-US"/>
         </w:rPr>
         <w:t>i</w:t>
       </w:r>
-      <w:proofErr w:type="spellEnd"/>
       <w:r>
         <w:t>8080</w:t>
       </w:r>
@@ -4611,7 +5451,7 @@
   <w:abstractNum w:abstractNumId="1" w15:restartNumberingAfterBreak="0">
     <w:nsid w:val="08816C73"/>
     <w:multiLevelType w:val="multilevel"/>
-    <w:tmpl w:val="897CF924"/>
+    <w:tmpl w:val="FBF23A56"/>
     <w:lvl w:ilvl="0">
       <w:start w:val="1"/>
       <w:numFmt w:val="decimal"/>
@@ -4624,6 +5464,7 @@
       </w:pPr>
       <w:rPr>
         <w:rFonts w:hint="default"/>
+        <w:lang w:val="ru-RU"/>
       </w:rPr>
     </w:lvl>
     <w:lvl w:ilvl="1">

</xml_diff>

<commit_message>
Added text processor analysis
</commit_message>
<xml_diff>
--- a/Название.docx
+++ b/Название.docx
@@ -5,9 +5,6 @@
     <w:p>
       <w:pPr>
         <w:pStyle w:val="GOSTHeaderExcluded"/>
-        <w:rPr>
-          <w:lang w:val="en-US"/>
-        </w:rPr>
       </w:pPr>
       <w:r>
         <w:t>Аннотация</w:t>
@@ -128,9 +125,6 @@
     <w:p>
       <w:pPr>
         <w:pStyle w:val="GOSTRegularText"/>
-        <w:rPr>
-          <w:lang w:val="en-US"/>
-        </w:rPr>
       </w:pPr>
       <w:r>
         <w:t>Процесс разработки следует стандартной схеме и включает</w:t>
@@ -185,15 +179,6 @@
           <w:lang w:val="en-US"/>
         </w:rPr>
         <w:t>Microsoft</w:t>
-      </w:r>
-      <w:r>
-        <w:t xml:space="preserve"> </w:t>
-      </w:r>
-      <w:r>
-        <w:rPr>
-          <w:lang w:val="en-US"/>
-        </w:rPr>
-        <w:t>Office</w:t>
       </w:r>
       <w:r>
         <w:t xml:space="preserve"> </w:t>
@@ -211,9 +196,6 @@
     <w:p>
       <w:pPr>
         <w:pStyle w:val="GOSTRegularText"/>
-        <w:rPr>
-          <w:lang w:val="en-US"/>
-        </w:rPr>
       </w:pPr>
       <w:r>
         <w:t xml:space="preserve">Для изучения языка ассемблера применялось выпущенное в 1977 году официальное руководство. Для составления парсера была применена библиотека </w:t>
@@ -222,7 +204,7 @@
         <w:rPr>
           <w:lang w:val="en-US"/>
         </w:rPr>
-        <w:t>LPEG</w:t>
+        <w:t>LPeg</w:t>
       </w:r>
       <w:r>
         <w:t xml:space="preserve"> для парсеров на основе РВ-грамматики, включённая в доступные по умолчанию в текстовом процессоре </w:t>
@@ -287,15 +269,6 @@
         <w:rPr>
           <w:lang w:val="en-US"/>
         </w:rPr>
-        <w:t>Office</w:t>
-      </w:r>
-      <w:r>
-        <w:t xml:space="preserve"> </w:t>
-      </w:r>
-      <w:r>
-        <w:rPr>
-          <w:lang w:val="en-US"/>
-        </w:rPr>
         <w:t>Word</w:t>
       </w:r>
       <w:r>
@@ -350,6 +323,9 @@
     <w:p>
       <w:pPr>
         <w:pStyle w:val="GOSTHeaderExcluded"/>
+        <w:rPr>
+          <w:lang w:val="en-US"/>
+        </w:rPr>
       </w:pPr>
       <w:r>
         <w:rPr>
@@ -1088,7 +1064,19 @@
         <w:rPr>
           <w:lang w:val="en-US"/>
         </w:rPr>
-        <w:t>the text processor of choice given that it uses the Lua programming language, has a parser builder library for it and it is typographically capable enough to be a replacement for more common text processors such as Microsoft Office Word.</w:t>
+        <w:t xml:space="preserve">the text processor of choice given that it uses the Lua programming language, has a parser builder library for it and it is typographically capable enough to be a replacement for more common text processors such as </w:t>
+      </w:r>
+      <w:r>
+        <w:rPr>
+          <w:lang w:val="en-US"/>
+        </w:rPr>
+        <w:t>Microsoft Word</w:t>
+      </w:r>
+      <w:r>
+        <w:rPr>
+          <w:lang w:val="en-US"/>
+        </w:rPr>
+        <w:t>.</w:t>
       </w:r>
     </w:p>
     <w:p>
@@ -1162,7 +1150,19 @@
         <w:rPr>
           <w:lang w:val="en-US"/>
         </w:rPr>
-        <w:t>uses the LPEG library</w:t>
+        <w:t xml:space="preserve">uses the </w:t>
+      </w:r>
+      <w:r>
+        <w:rPr>
+          <w:lang w:val="en-US"/>
+        </w:rPr>
+        <w:t>LPeg</w:t>
+      </w:r>
+      <w:r>
+        <w:rPr>
+          <w:lang w:val="en-US"/>
+        </w:rPr>
+        <w:t xml:space="preserve"> library</w:t>
       </w:r>
       <w:r>
         <w:rPr>
@@ -1174,9 +1174,6 @@
     <w:p>
       <w:pPr>
         <w:pStyle w:val="GOSTRegularText"/>
-        <w:rPr>
-          <w:lang w:val="en-US"/>
-        </w:rPr>
       </w:pPr>
       <w:r>
         <w:rPr>
@@ -1225,15 +1222,6 @@
           <w:lang w:val="en-US"/>
         </w:rPr>
         <w:t>Microsoft</w:t>
-      </w:r>
-      <w:r>
-        <w:t xml:space="preserve"> </w:t>
-      </w:r>
-      <w:r>
-        <w:rPr>
-          <w:lang w:val="en-US"/>
-        </w:rPr>
-        <w:t>Office</w:t>
       </w:r>
       <w:r>
         <w:t xml:space="preserve"> </w:t>
@@ -1259,7 +1247,19 @@
         <w:rPr>
           <w:lang w:val="en-US"/>
         </w:rPr>
-        <w:t>ConTeXt is largely unpopular. It may be caused by a lack of marketing, usage of a domain-oriented language being a requirement for writing documents, the complexity of the tool coming as a price for high quality typesetting. It comes as no surprise that there is little hope for integrating the developed software, not until academic typesetting requirements grow beyond the possibilities of much more popular text processing software such as Microsoft Office Word.</w:t>
+        <w:t xml:space="preserve">ConTeXt is largely unpopular. It may be caused by a lack of marketing, usage of a domain-oriented language being a requirement for writing documents, the complexity of the tool coming as a price for high quality typesetting. It comes as no surprise that there is little hope for integrating the developed software, not until academic typesetting requirements grow beyond the possibilities of much more popular text processing software such as </w:t>
+      </w:r>
+      <w:r>
+        <w:rPr>
+          <w:lang w:val="en-US"/>
+        </w:rPr>
+        <w:t>Microsoft Word</w:t>
+      </w:r>
+      <w:r>
+        <w:rPr>
+          <w:lang w:val="en-US"/>
+        </w:rPr>
+        <w:t>.</w:t>
       </w:r>
     </w:p>
     <w:p>
@@ -1321,6 +1321,63 @@
         <w:gridCol w:w="360"/>
         <w:gridCol w:w="7068"/>
       </w:tblGrid>
+      <w:tr>
+        <w:tc>
+          <w:tcPr>
+            <w:tcW w:w="0" w:type="auto"/>
+          </w:tcPr>
+          <w:p>
+            <w:pPr>
+              <w:pStyle w:val="GOSTRegularText"/>
+              <w:ind w:firstLine="0"/>
+              <w:jc w:val="right"/>
+            </w:pPr>
+            <w:r>
+              <w:t>АСТ</w:t>
+            </w:r>
+          </w:p>
+        </w:tc>
+        <w:tc>
+          <w:tcPr>
+            <w:tcW w:w="0" w:type="auto"/>
+          </w:tcPr>
+          <w:p>
+            <w:pPr>
+              <w:pStyle w:val="GOSTRegularText"/>
+              <w:ind w:firstLine="0"/>
+            </w:pPr>
+            <w:r>
+              <w:rPr>
+                <w:lang w:val="en-US"/>
+              </w:rPr>
+              <w:t> </w:t>
+            </w:r>
+            <w:r>
+              <w:t>—</w:t>
+            </w:r>
+            <w:r>
+              <w:rPr>
+                <w:lang w:val="en-US"/>
+              </w:rPr>
+              <w:t> </w:t>
+            </w:r>
+          </w:p>
+        </w:tc>
+        <w:tc>
+          <w:tcPr>
+            <w:tcW w:w="0" w:type="auto"/>
+          </w:tcPr>
+          <w:p>
+            <w:pPr>
+              <w:pStyle w:val="GOSTRegularText"/>
+              <w:ind w:firstLine="0"/>
+            </w:pPr>
+            <w:r>
+              <w:t>абстрактное синтаксическое дерево. Структура данных, отражающая структуру (фрагмента) программы</w:t>
+            </w:r>
+          </w:p>
+        </w:tc>
+      </w:tr>
       <w:tr>
         <w:tc>
           <w:tcPr>
@@ -1746,7 +1803,7 @@
               <w:rPr>
                 <w:lang w:val="en-US"/>
               </w:rPr>
-              <w:t>LPEG</w:t>
+              <w:t>LPeg</w:t>
             </w:r>
           </w:p>
         </w:tc>
@@ -2061,7 +2118,7 @@
             <w:noProof/>
             <w:lang w:val="en-US"/>
           </w:rPr>
-          <w:t>LPEG</w:t>
+          <w:t>LPeg</w:t>
         </w:r>
         <w:r>
           <w:rPr>
@@ -3755,6 +3812,15 @@
     <w:p>
       <w:pPr>
         <w:pStyle w:val="GOSTRegularText"/>
+        <w:ind w:firstLine="0"/>
+        <w:rPr>
+          <w:lang w:val="en-US"/>
+        </w:rPr>
+      </w:pPr>
+    </w:p>
+    <w:p>
+      <w:pPr>
+        <w:pStyle w:val="GOSTRegularText"/>
       </w:pPr>
       <w:r>
         <w:t xml:space="preserve">Как видно, каждый байт занимаемой (под)программой памяти имеет заранее определённый адрес, так как </w:t>
@@ -3795,11 +3861,11 @@
         <w:t>в частности,</w:t>
       </w:r>
       <w:r>
-        <w:t xml:space="preserve"> Microsoft Office Excel). При аккуратном ведении листинга можно обеспечить правильную последовательность используемых адресов и даже простоту исправления неверных адресов и пропущенных </w:t>
+        <w:t xml:space="preserve"> Microsoft Office Excel). При аккуратном ведении листинга можно обеспечить правильную последовательность </w:t>
       </w:r>
       <w:r>
         <w:lastRenderedPageBreak/>
-        <w:t>команд, но процесс ассемблирования придётся выполнять вручную. По очевидным причинам это несёт за собой вероятность совершения ошибок.</w:t>
+        <w:t>используемых адресов и даже простоту исправления неверных адресов и пропущенных команд, но процесс ассемблирования придётся выполнять вручную. По очевидным причинам это несёт за собой вероятность совершения ошибок.</w:t>
       </w:r>
     </w:p>
     <w:p>
@@ -4155,7 +4221,11 @@
         </w:numPr>
       </w:pPr>
       <w:r>
-        <w:t>В редком случае можно найти инструменты, генерирующие листинг в неком виде. В частности, в работе name [\in[item: umpk emu]] представлен эмулятор, имеющий также функционал для генерации листингов в формате, приведённом в</w:t>
+        <w:t xml:space="preserve">В редком случае можно найти инструменты, генерирующие листинг в неком виде. В частности, в работе name [\in[item: umpk emu]] представлен эмулятор, имеющий также </w:t>
+      </w:r>
+      <w:r>
+        <w:lastRenderedPageBreak/>
+        <w:t>функционал для генерации листингов в формате, приведённом в</w:t>
       </w:r>
       <w:r>
         <w:t xml:space="preserve"> </w:t>
@@ -4182,11 +4252,7 @@
         <w:fldChar w:fldCharType="end"/>
       </w:r>
       <w:r>
-        <w:t xml:space="preserve">. Это значительно </w:t>
-      </w:r>
-      <w:r>
-        <w:lastRenderedPageBreak/>
-        <w:t>облегчает составление отчёта, но требуют повторной генерации вне текстовых процессоров в случае изменения программы.</w:t>
+        <w:t>. Это значительно облегчает составление отчёта, но требуют повторной генерации вне текстовых процессоров в случае изменения программы.</w:t>
       </w:r>
     </w:p>
     <w:p>
@@ -4235,7 +4301,7 @@
         <w:pStyle w:val="GOSTRegularText"/>
       </w:pPr>
       <w:r>
-        <w:t>Проблема составления листинга является актуальной, но второстепенной — размер программ, необходимых для выполнения лабораторных работ, достаточно мал, что можно вручную выполнить ассемблирование. В связи с этим данная работа выполняется скорее как демонстрация возможностей текстового процессора ConTeXt.</w:t>
+        <w:t>Проблема составления листинга является актуальной, но второстепенной — размер программ, необходимых для выполнения лабораторных работ, достаточно мал, что можно вручную выполнить ассемблирование.</w:t>
       </w:r>
     </w:p>
     <w:p>
@@ -4255,7 +4321,7 @@
         <w:pStyle w:val="GOSTSection"/>
       </w:pPr>
       <w:r>
-        <w:t>Общие черты структуры модуля</w:t>
+        <w:t>Доступные текстовые процессоры</w:t>
       </w:r>
     </w:p>
     <w:p>
@@ -4263,21 +4329,280 @@
         <w:pStyle w:val="GOSTRegularText"/>
       </w:pPr>
       <w:r>
-        <w:t>Модуль должен иметь возможность получить от пользователя программу для сборки и генерации отчёта. Лучше всего, если он сможет достать её из самого документа. После получения её необходимо выполнить парсинг программы, для чего необходимо составить парсер. Важно, чтобы парсер возвращал полноценное абстрактное синтаксическое дерево (АСТ). Это связано с тем, что листинг требует как результаты ассемблирования (адреса и машинный код), так и сам ассемблерный код вместе с комментариями к нему.</w:t>
-      </w:r>
-      <w:r>
-        <w:t xml:space="preserve"> Необходимо сохранить АСТ и дополнить его</w:t>
-      </w:r>
-      <w:r>
-        <w:t xml:space="preserve"> результатами ассемблирования. Для ассемблирования необходимо составить ассемблер. Далее для генерации листинга нужна форматирующая функция, использующая данные из АСТ для заполнения полей таблицы.</w:t>
+        <w:t>Основным фактором при выборе текстового процессора в данном случае будет расширяемость за счёт встроенного в него языка программирования. Предпочтение отдаётся популярным языкам программирования, так как у тех больше пользовательских библиотек</w:t>
+      </w:r>
+      <w:r>
+        <w:t xml:space="preserve">, </w:t>
+      </w:r>
+      <w:r>
+        <w:t>в том числе и библиотек для составления парсеров.</w:t>
+      </w:r>
+      <w:r>
+        <w:t xml:space="preserve"> Это не единственный фактор — так как вероятно то, что пользователю придётся переключаться на новый текстовый процессор для того, чтобы он мог</w:t>
+      </w:r>
+      <w:r>
+        <w:t xml:space="preserve"> воспользоваться модулем, лучше выбрать наиболее подходящий для академических целей текстовый процессор.</w:t>
       </w:r>
     </w:p>
     <w:p>
       <w:pPr>
-        <w:pStyle w:val="GOSTSection"/>
-      </w:pPr>
-      <w:r>
-        <w:t>Доступные текстовые процессоры</w:t>
+        <w:pStyle w:val="GOSTRegularText"/>
+        <w:rPr>
+          <w:lang w:val="en-US"/>
+        </w:rPr>
+      </w:pPr>
+      <w:r>
+        <w:t xml:space="preserve">Текстовые процессоры </w:t>
+      </w:r>
+      <w:r>
+        <w:t>можно поделить на две группы по идеологии</w:t>
+      </w:r>
+      <w:r>
+        <w:t xml:space="preserve">: более распространённую </w:t>
+      </w:r>
+      <w:r>
+        <w:rPr>
+          <w:lang w:val="en-US"/>
+        </w:rPr>
+        <w:t>WYSIWYG</w:t>
+      </w:r>
+      <w:r>
+        <w:t xml:space="preserve"> (</w:t>
+      </w:r>
+      <w:r>
+        <w:t>англ</w:t>
+      </w:r>
+      <w:r>
+        <w:t xml:space="preserve">. </w:t>
+      </w:r>
+      <w:r>
+        <w:rPr>
+          <w:i/>
+          <w:iCs/>
+          <w:lang w:val="en-US"/>
+        </w:rPr>
+        <w:t>what</w:t>
+      </w:r>
+      <w:r>
+        <w:rPr>
+          <w:i/>
+          <w:iCs/>
+        </w:rPr>
+        <w:t xml:space="preserve"> </w:t>
+      </w:r>
+      <w:r>
+        <w:rPr>
+          <w:i/>
+          <w:iCs/>
+          <w:lang w:val="en-US"/>
+        </w:rPr>
+        <w:t>you</w:t>
+      </w:r>
+      <w:r>
+        <w:rPr>
+          <w:i/>
+          <w:iCs/>
+        </w:rPr>
+        <w:t xml:space="preserve"> </w:t>
+      </w:r>
+      <w:r>
+        <w:rPr>
+          <w:i/>
+          <w:iCs/>
+          <w:lang w:val="en-US"/>
+        </w:rPr>
+        <w:t>see</w:t>
+      </w:r>
+      <w:r>
+        <w:rPr>
+          <w:i/>
+          <w:iCs/>
+        </w:rPr>
+        <w:t xml:space="preserve"> </w:t>
+      </w:r>
+      <w:r>
+        <w:rPr>
+          <w:i/>
+          <w:iCs/>
+          <w:lang w:val="en-US"/>
+        </w:rPr>
+        <w:t>is</w:t>
+      </w:r>
+      <w:r>
+        <w:rPr>
+          <w:i/>
+          <w:iCs/>
+        </w:rPr>
+        <w:t xml:space="preserve"> </w:t>
+      </w:r>
+      <w:r>
+        <w:rPr>
+          <w:i/>
+          <w:iCs/>
+          <w:lang w:val="en-US"/>
+        </w:rPr>
+        <w:t>what</w:t>
+      </w:r>
+      <w:r>
+        <w:rPr>
+          <w:i/>
+          <w:iCs/>
+        </w:rPr>
+        <w:t xml:space="preserve"> </w:t>
+      </w:r>
+      <w:r>
+        <w:rPr>
+          <w:i/>
+          <w:iCs/>
+          <w:lang w:val="en-US"/>
+        </w:rPr>
+        <w:t>you</w:t>
+      </w:r>
+      <w:r>
+        <w:rPr>
+          <w:i/>
+          <w:iCs/>
+        </w:rPr>
+        <w:t xml:space="preserve"> </w:t>
+      </w:r>
+      <w:r>
+        <w:rPr>
+          <w:i/>
+          <w:iCs/>
+          <w:lang w:val="en-US"/>
+        </w:rPr>
+        <w:t>get</w:t>
+      </w:r>
+      <w:r>
+        <w:t>, «</w:t>
+      </w:r>
+      <w:r>
+        <w:t>получишь</w:t>
+      </w:r>
+      <w:r>
+        <w:t xml:space="preserve">, </w:t>
+      </w:r>
+      <w:r>
+        <w:t>что</w:t>
+      </w:r>
+      <w:r>
+        <w:t xml:space="preserve"> </w:t>
+      </w:r>
+      <w:r>
+        <w:t>видишь</w:t>
+      </w:r>
+      <w:r>
+        <w:t xml:space="preserve">») </w:t>
+      </w:r>
+      <w:r>
+        <w:t>и</w:t>
+      </w:r>
+      <w:r>
+        <w:t xml:space="preserve"> </w:t>
+      </w:r>
+      <w:r>
+        <w:t>более</w:t>
+      </w:r>
+      <w:r>
+        <w:t xml:space="preserve"> </w:t>
+      </w:r>
+      <w:r>
+        <w:t xml:space="preserve">редкую </w:t>
+      </w:r>
+      <w:r>
+        <w:rPr>
+          <w:lang w:val="en-US"/>
+        </w:rPr>
+        <w:t>WYSIWYM (</w:t>
+      </w:r>
+      <w:r>
+        <w:t>англ</w:t>
+      </w:r>
+      <w:r>
+        <w:rPr>
+          <w:lang w:val="en-US"/>
+        </w:rPr>
+        <w:t xml:space="preserve">. </w:t>
+      </w:r>
+      <w:r>
+        <w:rPr>
+          <w:i/>
+          <w:iCs/>
+          <w:lang w:val="en-US"/>
+        </w:rPr>
+        <w:t>what you see is what you mean</w:t>
+      </w:r>
+      <w:r>
+        <w:rPr>
+          <w:lang w:val="en-US"/>
+        </w:rPr>
+        <w:t xml:space="preserve">, </w:t>
+      </w:r>
+      <w:r>
+        <w:rPr>
+          <w:lang w:val="en-US"/>
+        </w:rPr>
+        <w:t>«</w:t>
+      </w:r>
+      <w:r>
+        <w:t>имеешь</w:t>
+      </w:r>
+      <w:r>
+        <w:rPr>
+          <w:lang w:val="en-US"/>
+        </w:rPr>
+        <w:t xml:space="preserve"> </w:t>
+      </w:r>
+      <w:r>
+        <w:t>в</w:t>
+      </w:r>
+      <w:r>
+        <w:rPr>
+          <w:lang w:val="en-US"/>
+        </w:rPr>
+        <w:t xml:space="preserve"> </w:t>
+      </w:r>
+      <w:r>
+        <w:t>виду</w:t>
+      </w:r>
+      <w:r>
+        <w:rPr>
+          <w:lang w:val="en-US"/>
+        </w:rPr>
+        <w:t xml:space="preserve"> </w:t>
+      </w:r>
+      <w:r>
+        <w:t>то</w:t>
+      </w:r>
+      <w:r>
+        <w:rPr>
+          <w:lang w:val="en-US"/>
+        </w:rPr>
+        <w:t xml:space="preserve">, </w:t>
+      </w:r>
+      <w:r>
+        <w:t>что</w:t>
+      </w:r>
+      <w:r>
+        <w:rPr>
+          <w:lang w:val="en-US"/>
+        </w:rPr>
+        <w:t xml:space="preserve"> </w:t>
+      </w:r>
+      <w:r>
+        <w:t>видишь</w:t>
+      </w:r>
+      <w:r>
+        <w:rPr>
+          <w:lang w:val="en-US"/>
+        </w:rPr>
+        <w:t>»)</w:t>
+      </w:r>
+      <w:r>
+        <w:rPr>
+          <w:lang w:val="en-US"/>
+        </w:rPr>
+        <w:t>.</w:t>
       </w:r>
     </w:p>
     <w:p>
@@ -4285,30 +4610,120 @@
         <w:pStyle w:val="GOSTRegularText"/>
       </w:pPr>
       <w:r>
-        <w:t>Основным фактором при выборе текстового процессора в данном случае будет расширяемость за счёт встроенного в него языка программирования. Предпочтение отдаётся популярным языкам программирования, так как у тех больше пользовательских библиотек</w:t>
+        <w:t>Первая</w:t>
+      </w:r>
+      <w:r>
+        <w:t xml:space="preserve"> </w:t>
+      </w:r>
+      <w:r>
+        <w:t>группа</w:t>
+      </w:r>
+      <w:r>
+        <w:t xml:space="preserve"> </w:t>
+      </w:r>
+      <w:r>
+        <w:t>включает</w:t>
+      </w:r>
+      <w:r>
+        <w:t xml:space="preserve"> </w:t>
+      </w:r>
+      <w:r>
+        <w:t>в</w:t>
+      </w:r>
+      <w:r>
+        <w:t xml:space="preserve"> </w:t>
+      </w:r>
+      <w:r>
+        <w:t>себя</w:t>
+      </w:r>
+      <w:r>
+        <w:t xml:space="preserve"> </w:t>
+      </w:r>
+      <w:r>
+        <w:t>более</w:t>
+      </w:r>
+      <w:r>
+        <w:t xml:space="preserve"> </w:t>
+      </w:r>
+      <w:r>
+        <w:t>популярные</w:t>
+      </w:r>
+      <w:r>
+        <w:t xml:space="preserve"> </w:t>
+      </w:r>
+      <w:r>
+        <w:t>опции</w:t>
       </w:r>
       <w:r>
         <w:t xml:space="preserve">, </w:t>
       </w:r>
       <w:r>
-        <w:t>в том числе и библиотек для составления парсеров.</w:t>
-      </w:r>
-      <w:r>
-        <w:t xml:space="preserve"> Это не единственный фактор — так как вероятно то, что пользователю придётся переключаться на новый текстовый процессор для того, чтобы он мог</w:t>
-      </w:r>
-      <w:r>
-        <w:t xml:space="preserve"> воспользоваться модулем, лучше выбрать наиболее подходящий для академических целей текстовый процессор.</w:t>
+        <w:t>как</w:t>
+      </w:r>
+      <w:r>
+        <w:t xml:space="preserve"> </w:t>
+      </w:r>
+      <w:r>
+        <w:rPr>
+          <w:lang w:val="en-US"/>
+        </w:rPr>
+        <w:t>Microsoft</w:t>
+      </w:r>
+      <w:r>
+        <w:t xml:space="preserve"> </w:t>
+      </w:r>
+      <w:r>
+        <w:rPr>
+          <w:lang w:val="en-US"/>
+        </w:rPr>
+        <w:t>Word</w:t>
+      </w:r>
+      <w:r>
+        <w:t xml:space="preserve">. </w:t>
+      </w:r>
+      <w:r>
+        <w:t>Как следует из названия идеологии, текстовые процессоры данного вида представляют пользователю документ в том виде, в котором он будет представляться читателям. Они имеют собственные редакторы, позволяющие представить форматированный текст с различными комбинациями кеглей, шрифтов, стилей, отступов и т. д. Эти редакторы позволяют автору выбрать конкретную семью шрифтов и при вводе текста увидеть, как она будет смотреться в документе.</w:t>
+      </w:r>
+      <w:r>
+        <w:t xml:space="preserve"> </w:t>
+      </w:r>
+      <w:r>
+        <w:t>[\</w:t>
+      </w:r>
+      <w:r>
+        <w:rPr>
+          <w:lang w:val="en-US"/>
+        </w:rPr>
+        <w:t>in</w:t>
+      </w:r>
+      <w:r>
+        <w:t>[</w:t>
+      </w:r>
+      <w:r>
+        <w:rPr>
+          <w:lang w:val="en-US"/>
+        </w:rPr>
+        <w:t>item</w:t>
+      </w:r>
+      <w:r>
+        <w:rPr>
+          <w:lang w:val="en-US"/>
+        </w:rPr>
+        <w:t>: wysiwyg</w:t>
+      </w:r>
+      <w:r>
+        <w:t>]]</w:t>
       </w:r>
     </w:p>
     <w:p>
       <w:pPr>
         <w:pStyle w:val="GOSTRegularText"/>
-        <w:rPr>
-          <w:lang w:val="en-US"/>
-        </w:rPr>
-      </w:pPr>
-      <w:r>
-        <w:t xml:space="preserve">Текстовые процессоры делятся на две идеологии: более распространённую </w:t>
+      </w:pPr>
+      <w:r>
+        <w:t>Из текстовых процессоров идеологии</w:t>
+      </w:r>
+      <w:r>
+        <w:t xml:space="preserve"> </w:t>
       </w:r>
       <w:r>
         <w:rPr>
@@ -4317,251 +4732,18 @@
         <w:t>WYSIWYG</w:t>
       </w:r>
       <w:r>
-        <w:t xml:space="preserve"> (</w:t>
-      </w:r>
-      <w:r>
-        <w:t>англ</w:t>
-      </w:r>
-      <w:r>
-        <w:t xml:space="preserve">. </w:t>
-      </w:r>
-      <w:r>
-        <w:rPr>
-          <w:i/>
-          <w:iCs/>
-          <w:lang w:val="en-US"/>
-        </w:rPr>
-        <w:t>what</w:t>
-      </w:r>
-      <w:r>
-        <w:rPr>
-          <w:i/>
-          <w:iCs/>
-        </w:rPr>
-        <w:t xml:space="preserve"> </w:t>
-      </w:r>
-      <w:r>
-        <w:rPr>
-          <w:i/>
-          <w:iCs/>
-          <w:lang w:val="en-US"/>
-        </w:rPr>
-        <w:t>you</w:t>
-      </w:r>
-      <w:r>
-        <w:rPr>
-          <w:i/>
-          <w:iCs/>
-        </w:rPr>
-        <w:t xml:space="preserve"> </w:t>
-      </w:r>
-      <w:r>
-        <w:rPr>
-          <w:i/>
-          <w:iCs/>
-          <w:lang w:val="en-US"/>
-        </w:rPr>
-        <w:t>see</w:t>
-      </w:r>
-      <w:r>
-        <w:rPr>
-          <w:i/>
-          <w:iCs/>
-        </w:rPr>
-        <w:t xml:space="preserve"> </w:t>
-      </w:r>
-      <w:r>
-        <w:rPr>
-          <w:i/>
-          <w:iCs/>
-          <w:lang w:val="en-US"/>
-        </w:rPr>
-        <w:t>is</w:t>
-      </w:r>
-      <w:r>
-        <w:rPr>
-          <w:i/>
-          <w:iCs/>
-        </w:rPr>
-        <w:t xml:space="preserve"> </w:t>
-      </w:r>
-      <w:r>
-        <w:rPr>
-          <w:i/>
-          <w:iCs/>
-          <w:lang w:val="en-US"/>
-        </w:rPr>
-        <w:t>what</w:t>
-      </w:r>
-      <w:r>
-        <w:rPr>
-          <w:i/>
-          <w:iCs/>
-        </w:rPr>
-        <w:t xml:space="preserve"> </w:t>
-      </w:r>
-      <w:r>
-        <w:rPr>
-          <w:i/>
-          <w:iCs/>
-          <w:lang w:val="en-US"/>
-        </w:rPr>
-        <w:t>you</w:t>
-      </w:r>
-      <w:r>
-        <w:rPr>
-          <w:i/>
-          <w:iCs/>
-        </w:rPr>
-        <w:t xml:space="preserve"> </w:t>
-      </w:r>
-      <w:r>
-        <w:rPr>
-          <w:i/>
-          <w:iCs/>
-          <w:lang w:val="en-US"/>
-        </w:rPr>
-        <w:t>get</w:t>
-      </w:r>
-      <w:r>
-        <w:t>, «</w:t>
-      </w:r>
-      <w:r>
-        <w:t>получишь</w:t>
-      </w:r>
-      <w:r>
-        <w:t xml:space="preserve">, </w:t>
-      </w:r>
-      <w:r>
-        <w:t>что</w:t>
-      </w:r>
-      <w:r>
-        <w:t xml:space="preserve"> </w:t>
-      </w:r>
-      <w:r>
-        <w:t>видишь</w:t>
-      </w:r>
-      <w:r>
-        <w:t xml:space="preserve">») </w:t>
-      </w:r>
-      <w:r>
-        <w:t>и</w:t>
-      </w:r>
-      <w:r>
-        <w:t xml:space="preserve"> </w:t>
-      </w:r>
-      <w:r>
-        <w:t>более</w:t>
-      </w:r>
-      <w:r>
-        <w:t xml:space="preserve"> </w:t>
-      </w:r>
-      <w:r>
-        <w:t xml:space="preserve">редкую </w:t>
-      </w:r>
-      <w:r>
-        <w:rPr>
-          <w:lang w:val="en-US"/>
-        </w:rPr>
-        <w:t>WYSIWYM (</w:t>
-      </w:r>
-      <w:r>
-        <w:t>англ</w:t>
-      </w:r>
-      <w:r>
-        <w:rPr>
-          <w:lang w:val="en-US"/>
-        </w:rPr>
-        <w:t xml:space="preserve">. </w:t>
-      </w:r>
-      <w:r>
-        <w:rPr>
-          <w:i/>
-          <w:iCs/>
-          <w:lang w:val="en-US"/>
-        </w:rPr>
-        <w:t>what you see is what you mean</w:t>
-      </w:r>
-      <w:r>
-        <w:rPr>
-          <w:lang w:val="en-US"/>
-        </w:rPr>
-        <w:t xml:space="preserve">, </w:t>
-      </w:r>
-      <w:r>
-        <w:rPr>
-          <w:lang w:val="en-US"/>
-        </w:rPr>
-        <w:t>«</w:t>
-      </w:r>
-      <w:r>
-        <w:t>имеешь</w:t>
-      </w:r>
-      <w:r>
-        <w:rPr>
-          <w:lang w:val="en-US"/>
-        </w:rPr>
-        <w:t xml:space="preserve"> </w:t>
-      </w:r>
-      <w:r>
-        <w:t>в</w:t>
-      </w:r>
-      <w:r>
-        <w:rPr>
-          <w:lang w:val="en-US"/>
-        </w:rPr>
-        <w:t xml:space="preserve"> </w:t>
-      </w:r>
-      <w:r>
-        <w:t>виду</w:t>
-      </w:r>
-      <w:r>
-        <w:rPr>
-          <w:lang w:val="en-US"/>
-        </w:rPr>
-        <w:t xml:space="preserve"> </w:t>
-      </w:r>
-      <w:r>
-        <w:t>то</w:t>
-      </w:r>
-      <w:r>
-        <w:rPr>
-          <w:lang w:val="en-US"/>
-        </w:rPr>
-        <w:t xml:space="preserve">, </w:t>
-      </w:r>
-      <w:r>
-        <w:t>что</w:t>
-      </w:r>
-      <w:r>
-        <w:rPr>
-          <w:lang w:val="en-US"/>
-        </w:rPr>
-        <w:t xml:space="preserve"> </w:t>
-      </w:r>
-      <w:r>
-        <w:t>видишь</w:t>
-      </w:r>
-      <w:r>
-        <w:rPr>
-          <w:lang w:val="en-US"/>
-        </w:rPr>
-        <w:t>»)</w:t>
-      </w:r>
-      <w:r>
-        <w:rPr>
-          <w:lang w:val="en-US"/>
-        </w:rPr>
-        <w:t>.</w:t>
+        <w:t xml:space="preserve"> были рассмотрены:</w:t>
       </w:r>
     </w:p>
     <w:p>
       <w:pPr>
         <w:pStyle w:val="GOSTRegularText"/>
-      </w:pPr>
-      <w:r>
-        <w:t xml:space="preserve">Первая группа включает в себя более популярные опции, как </w:t>
-      </w:r>
+        <w:keepNext/>
+        <w:numPr>
+          <w:ilvl w:val="0"/>
+          <w:numId w:val="16"/>
+        </w:numPr>
+      </w:pPr>
       <w:r>
         <w:rPr>
           <w:lang w:val="en-US"/>
@@ -4575,188 +4757,2698 @@
         <w:rPr>
           <w:lang w:val="en-US"/>
         </w:rPr>
-        <w:t>Office</w:t>
-      </w:r>
-      <w:r>
-        <w:t xml:space="preserve"> </w:t>
-      </w:r>
-      <w:r>
-        <w:rPr>
-          <w:lang w:val="en-US"/>
-        </w:rPr>
         <w:t>Word</w:t>
       </w:r>
       <w:r>
-        <w:t xml:space="preserve"> </w:t>
-      </w:r>
-      <w:r>
-        <w:t xml:space="preserve">или </w:t>
-      </w:r>
-      <w:r>
-        <w:rPr>
-          <w:lang w:val="en-US"/>
-        </w:rPr>
-        <w:t>LibreOffice</w:t>
-      </w:r>
-      <w:r>
-        <w:t xml:space="preserve"> </w:t>
-      </w:r>
-      <w:r>
-        <w:rPr>
-          <w:lang w:val="en-US"/>
-        </w:rPr>
-        <w:t>Writer</w:t>
-      </w:r>
-      <w:r>
         <w:t xml:space="preserve">. </w:t>
       </w:r>
       <w:r>
-        <w:t>Как следует из названия идеологии, текстовые процессоры данного вида представляют пользователю документ в том виде, в котором он будет представляться читателям. Они имеют собственные редакторы, позволяющие представить форматированный текст с различными комбинациями кеглей, шрифтов, стилей, отступов и т. д. Эти редакторы позволяют автору выбрать конкретную семью шрифтов и при вводе текста увидеть, как она будет смотреться в документе.</w:t>
+        <w:t xml:space="preserve">Имеет поддержку макросов на </w:t>
+      </w:r>
+      <w:r>
+        <w:t xml:space="preserve">собственном диалекте языка программирования </w:t>
+      </w:r>
+      <w:r>
+        <w:rPr>
+          <w:lang w:val="en-US"/>
+        </w:rPr>
+        <w:t>Basic</w:t>
+      </w:r>
+      <w:r>
+        <w:t xml:space="preserve"> </w:t>
+      </w:r>
+      <w:r>
+        <w:t>под названием</w:t>
+      </w:r>
+      <w:r>
+        <w:t xml:space="preserve"> </w:t>
+      </w:r>
+      <w:r>
+        <w:rPr>
+          <w:lang w:val="en-US"/>
+        </w:rPr>
+        <w:t>Visual</w:t>
+      </w:r>
+      <w:r>
+        <w:t xml:space="preserve"> </w:t>
+      </w:r>
+      <w:r>
+        <w:rPr>
+          <w:lang w:val="en-US"/>
+        </w:rPr>
+        <w:t>Basic</w:t>
+      </w:r>
+      <w:r>
+        <w:t xml:space="preserve"> </w:t>
+      </w:r>
+      <w:r>
+        <w:rPr>
+          <w:lang w:val="en-US"/>
+        </w:rPr>
+        <w:t>for</w:t>
+      </w:r>
+      <w:r>
+        <w:t xml:space="preserve"> </w:t>
+      </w:r>
+      <w:r>
+        <w:rPr>
+          <w:lang w:val="en-US"/>
+        </w:rPr>
+        <w:t>Applications</w:t>
+      </w:r>
+      <w:r>
+        <w:t>. Он</w:t>
+      </w:r>
+      <w:r>
+        <w:t xml:space="preserve"> является упрощённой версией </w:t>
+      </w:r>
+      <w:r>
+        <w:rPr>
+          <w:lang w:val="en-US"/>
+        </w:rPr>
+        <w:t>Visual</w:t>
+      </w:r>
+      <w:r>
+        <w:t xml:space="preserve"> </w:t>
+      </w:r>
+      <w:r>
+        <w:rPr>
+          <w:lang w:val="en-US"/>
+        </w:rPr>
+        <w:t>Basic</w:t>
+      </w:r>
+      <w:r>
+        <w:t xml:space="preserve">. </w:t>
+      </w:r>
+      <w:r>
+        <w:t xml:space="preserve">На сайте </w:t>
+      </w:r>
+      <w:r>
+        <w:rPr>
+          <w:lang w:val="en-US"/>
+        </w:rPr>
+        <w:t>Microsoft</w:t>
+      </w:r>
+      <w:r>
+        <w:t xml:space="preserve"> </w:t>
+      </w:r>
+      <w:r>
+        <w:t>можно найти достаточно подробную документацию по языку.</w:t>
+      </w:r>
+      <w:r>
+        <w:t xml:space="preserve"> Язык имеет доступный даже непрограммистам синтаксис и имеет широкие возможности по взаимодействию с другим ПО от </w:t>
+      </w:r>
+      <w:r>
+        <w:rPr>
+          <w:lang w:val="en-US"/>
+        </w:rPr>
+        <w:t>Microsoft</w:t>
+      </w:r>
+      <w:r>
+        <w:t>.</w:t>
+      </w:r>
+      <w:r>
+        <w:t xml:space="preserve"> </w:t>
+      </w:r>
+      <w:r>
+        <w:t>[\</w:t>
+      </w:r>
+      <w:r>
+        <w:rPr>
+          <w:lang w:val="en-US"/>
+        </w:rPr>
+        <w:t>in</w:t>
+      </w:r>
+      <w:r>
+        <w:t>[</w:t>
+      </w:r>
+      <w:r>
+        <w:rPr>
+          <w:lang w:val="en-US"/>
+        </w:rPr>
+        <w:t>item</w:t>
+      </w:r>
+      <w:r>
+        <w:t xml:space="preserve">: </w:t>
+      </w:r>
+      <w:r>
+        <w:rPr>
+          <w:lang w:val="en-US"/>
+        </w:rPr>
+        <w:t>ms</w:t>
+      </w:r>
+      <w:r>
+        <w:t xml:space="preserve"> </w:t>
+      </w:r>
+      <w:r>
+        <w:rPr>
+          <w:lang w:val="en-US"/>
+        </w:rPr>
+        <w:t>vba</w:t>
+      </w:r>
+      <w:r>
+        <w:t xml:space="preserve"> </w:t>
+      </w:r>
+      <w:r>
+        <w:rPr>
+          <w:lang w:val="en-US"/>
+        </w:rPr>
+        <w:t>help</w:t>
+      </w:r>
+      <w:r>
+        <w:t>]]</w:t>
+      </w:r>
+      <w:r>
+        <w:t xml:space="preserve"> </w:t>
+      </w:r>
+      <w:r>
+        <w:t xml:space="preserve">На </w:t>
+      </w:r>
+      <w:r>
+        <w:fldChar w:fldCharType="begin"/>
+      </w:r>
+      <w:r>
+        <w:instrText xml:space="preserve"> REF _Ref200722528 \h </w:instrText>
+      </w:r>
+      <w:r>
+        <w:fldChar w:fldCharType="separate"/>
+      </w:r>
+      <w:r>
+        <w:rPr>
+          <w:rStyle w:val="GOSTFigureCaptionChar"/>
+        </w:rPr>
+        <w:t>р</w:t>
+      </w:r>
+      <w:r>
+        <w:rPr>
+          <w:rStyle w:val="GOSTFigureCaptionChar"/>
+        </w:rPr>
+        <w:t>исун</w:t>
+      </w:r>
+      <w:r>
+        <w:rPr>
+          <w:rStyle w:val="GOSTFigureCaptionChar"/>
+        </w:rPr>
+        <w:t>ке</w:t>
+      </w:r>
+      <w:r>
+        <w:rPr>
+          <w:rStyle w:val="GOSTFigureCaptionChar"/>
+        </w:rPr>
+        <w:t xml:space="preserve"> </w:t>
+      </w:r>
+      <w:r>
+        <w:rPr>
+          <w:rStyle w:val="GOSTFigureCaptionChar"/>
+        </w:rPr>
+        <w:lastRenderedPageBreak/>
+        <w:t>3</w:t>
+      </w:r>
+      <w:r>
+        <w:fldChar w:fldCharType="end"/>
+      </w:r>
+      <w:r>
+        <w:t xml:space="preserve"> </w:t>
+      </w:r>
+      <w:r>
+        <w:t xml:space="preserve">можно увидеть окно редактора макросов </w:t>
+      </w:r>
+      <w:r>
+        <w:rPr>
+          <w:lang w:val="en-US"/>
+        </w:rPr>
+        <w:t>Word</w:t>
+      </w:r>
+      <w:r>
+        <w:t>.</w:t>
+      </w:r>
+      <w:r>
+        <w:br/>
+      </w:r>
+      <w:r>
+        <w:rPr>
+          <w:noProof/>
+        </w:rPr>
+        <w:drawing>
+          <wp:inline distT="0" distB="0" distL="0" distR="0" wp14:anchorId="3B7E4990" wp14:editId="63AB5452">
+            <wp:extent cx="6119495" cy="3316605"/>
+            <wp:effectExtent l="0" t="0" r="0" b="0"/>
+            <wp:docPr id="1911767081" name="Рисунок 1"/>
+            <wp:cNvGraphicFramePr>
+              <a:graphicFrameLocks xmlns:a="http://schemas.openxmlformats.org/drawingml/2006/main" noChangeAspect="1"/>
+            </wp:cNvGraphicFramePr>
+            <a:graphic xmlns:a="http://schemas.openxmlformats.org/drawingml/2006/main">
+              <a:graphicData uri="http://schemas.openxmlformats.org/drawingml/2006/picture">
+                <pic:pic xmlns:pic="http://schemas.openxmlformats.org/drawingml/2006/picture">
+                  <pic:nvPicPr>
+                    <pic:cNvPr id="1911767081" name="Рисунок 1911767081"/>
+                    <pic:cNvPicPr/>
+                  </pic:nvPicPr>
+                  <pic:blipFill>
+                    <a:blip r:embed="rId10">
+                      <a:extLst>
+                        <a:ext uri="{28A0092B-C50C-407E-A947-70E740481C1C}">
+                          <a14:useLocalDpi xmlns:a14="http://schemas.microsoft.com/office/drawing/2010/main" val="0"/>
+                        </a:ext>
+                      </a:extLst>
+                    </a:blip>
+                    <a:stretch>
+                      <a:fillRect/>
+                    </a:stretch>
+                  </pic:blipFill>
+                  <pic:spPr>
+                    <a:xfrm>
+                      <a:off x="0" y="0"/>
+                      <a:ext cx="6119495" cy="3316605"/>
+                    </a:xfrm>
+                    <a:prstGeom prst="rect">
+                      <a:avLst/>
+                    </a:prstGeom>
+                  </pic:spPr>
+                </pic:pic>
+              </a:graphicData>
+            </a:graphic>
+          </wp:inline>
+        </w:drawing>
       </w:r>
     </w:p>
     <w:p>
       <w:pPr>
-        <w:pStyle w:val="GOSTRegularText"/>
-      </w:pPr>
-      <w:r>
-        <w:t xml:space="preserve">Такой подход </w:t>
-      </w:r>
-      <w:r>
-        <w:t>ставит упор на визуальную часть документа в ущерб структурной составляющей. В связи с этим хранить ассемблерный код в самом документе затруднительнее, так как для наибольшего удобства лучше всего его расположить там, где будет листинг.</w:t>
-      </w:r>
-      <w:r>
-        <w:t xml:space="preserve"> </w:t>
-      </w:r>
-      <w:r>
-        <w:t>Вместо этого</w:t>
-      </w:r>
-      <w:r>
-        <w:t xml:space="preserve"> </w:t>
-      </w:r>
-      <w:r>
-        <w:t>для хранения</w:t>
-      </w:r>
-      <w:r>
-        <w:t xml:space="preserve"> придётся использовать отдельные от самого текста области документа. Так, например, макросы </w:t>
-      </w:r>
-      <w:r>
-        <w:rPr>
-          <w:lang w:val="en-US"/>
-        </w:rPr>
-        <w:t>Word</w:t>
-      </w:r>
-      <w:r>
-        <w:t xml:space="preserve"> </w:t>
-      </w:r>
-      <w:r>
-        <w:t xml:space="preserve">могут сохранять значения переменных в так называемых </w:t>
-      </w:r>
-      <w:r>
-        <w:lastRenderedPageBreak/>
-        <w:t xml:space="preserve">переменных документа </w:t>
-      </w:r>
-      <w:r>
-        <w:t>[\</w:t>
-      </w:r>
-      <w:r>
-        <w:rPr>
-          <w:lang w:val="en-US"/>
-        </w:rPr>
-        <w:t>in</w:t>
-      </w:r>
-      <w:r>
-        <w:t>[</w:t>
-      </w:r>
-      <w:r>
-        <w:rPr>
-          <w:lang w:val="en-US"/>
-        </w:rPr>
-        <w:t>item</w:t>
-      </w:r>
-      <w:r>
-        <w:t xml:space="preserve">: </w:t>
-      </w:r>
-      <w:r>
-        <w:rPr>
-          <w:lang w:val="en-US"/>
-        </w:rPr>
-        <w:t>ms</w:t>
-      </w:r>
-      <w:r>
-        <w:t xml:space="preserve"> </w:t>
-      </w:r>
-      <w:r>
-        <w:rPr>
-          <w:lang w:val="en-US"/>
-        </w:rPr>
-        <w:t>word</w:t>
-      </w:r>
-      <w:r>
-        <w:t xml:space="preserve"> </w:t>
-      </w:r>
-      <w:r>
-        <w:rPr>
-          <w:lang w:val="en-US"/>
-        </w:rPr>
-        <w:t>document</w:t>
-      </w:r>
-      <w:r>
-        <w:t xml:space="preserve"> </w:t>
-      </w:r>
-      <w:r>
-        <w:rPr>
-          <w:lang w:val="en-US"/>
-        </w:rPr>
-        <w:t>vars</w:t>
-      </w:r>
-      <w:r>
-        <w:t>]]</w:t>
-      </w:r>
-      <w:r>
-        <w:t xml:space="preserve"> </w:t>
-      </w:r>
-      <w:r>
-        <w:t xml:space="preserve">Стоит также отметить, что инструменты для составления парсеров </w:t>
-      </w:r>
-      <w:r>
-        <w:t xml:space="preserve">в </w:t>
-      </w:r>
-      <w:r>
-        <w:rPr>
-          <w:lang w:val="en-US"/>
-        </w:rPr>
-        <w:t>VBA</w:t>
-      </w:r>
-      <w:r>
-        <w:t xml:space="preserve">, </w:t>
-      </w:r>
-      <w:r>
-        <w:t xml:space="preserve">языке макросов </w:t>
+        <w:pStyle w:val="GOSTFigureCaption"/>
+      </w:pPr>
+      <w:bookmarkStart w:id="4" w:name="_Ref200722528"/>
+      <w:r>
+        <w:rPr>
+          <w:rStyle w:val="GOSTFigureCaptionChar"/>
+        </w:rPr>
+        <w:t xml:space="preserve">Рисунок </w:t>
+      </w:r>
+      <w:r>
+        <w:rPr>
+          <w:rStyle w:val="GOSTFigureCaptionChar"/>
+        </w:rPr>
+        <w:fldChar w:fldCharType="begin"/>
+      </w:r>
+      <w:r>
+        <w:rPr>
+          <w:rStyle w:val="GOSTFigureCaptionChar"/>
+        </w:rPr>
+        <w:instrText xml:space="preserve"> SEQ Рисунок \* ARABIC </w:instrText>
+      </w:r>
+      <w:r>
+        <w:rPr>
+          <w:rStyle w:val="GOSTFigureCaptionChar"/>
+        </w:rPr>
+        <w:fldChar w:fldCharType="separate"/>
+      </w:r>
+      <w:r>
+        <w:rPr>
+          <w:rStyle w:val="GOSTFigureCaptionChar"/>
+          <w:noProof/>
+        </w:rPr>
+        <w:t>3</w:t>
+      </w:r>
+      <w:r>
+        <w:rPr>
+          <w:rStyle w:val="GOSTFigureCaptionChar"/>
+        </w:rPr>
+        <w:fldChar w:fldCharType="end"/>
+      </w:r>
+      <w:bookmarkEnd w:id="4"/>
+      <w:r>
+        <w:rPr>
+          <w:rStyle w:val="GOSTFigureCaptionChar"/>
+        </w:rPr>
+        <w:t xml:space="preserve"> </w:t>
+      </w:r>
+      <w:r>
+        <w:rPr>
+          <w:rStyle w:val="GOSTFigureCaptionChar"/>
+        </w:rPr>
+        <w:t>—</w:t>
+      </w:r>
+      <w:r>
+        <w:rPr>
+          <w:rStyle w:val="GOSTFigureCaptionChar"/>
+        </w:rPr>
+        <w:t xml:space="preserve"> Редактор позволяет создавать как модули кода, так и формы для взаимодействия с пользователем</w:t>
       </w:r>
     </w:p>
     <w:p>
       <w:pPr>
-        <w:pStyle w:val="GOSTHeaderNumbered"/>
-        <w:rPr>
-          <w:lang w:val="en-US"/>
-        </w:rPr>
-      </w:pPr>
-      <w:bookmarkStart w:id="4" w:name="_Toc200472185"/>
-      <w:r>
+        <w:pStyle w:val="GOSTRegularText"/>
+        <w:keepNext/>
+        <w:ind w:firstLine="0"/>
+      </w:pPr>
+      <w:r>
+        <w:rPr>
+          <w:rStyle w:val="GOSTRegularTextChar"/>
+        </w:rPr>
+        <w:t>Представляется возможным написать ряд макросов для генерации листинга из исходного кода, но возникает ряд проблем. Во-первых, язык макросов VBA не обладает значительным объёмом библиотек для составления парсеров. В частности, была найдена лишь одна малоизвестная библиотека</w:t>
+      </w:r>
+      <w:r>
+        <w:rPr>
+          <w:rStyle w:val="GOSTRegularTextChar"/>
+        </w:rPr>
+        <w:t>, последнее обновление которой было пять лет назад</w:t>
+      </w:r>
+      <w:r>
+        <w:rPr>
+          <w:rStyle w:val="GOSTRegularTextChar"/>
+        </w:rPr>
+        <w:t xml:space="preserve">. [\in[item: </w:t>
+      </w:r>
+      <w:r>
+        <w:rPr>
+          <w:rStyle w:val="GOSTRegularTextChar"/>
+        </w:rPr>
+        <w:t>vba peg</w:t>
+      </w:r>
+      <w:r>
+        <w:rPr>
+          <w:rStyle w:val="GOSTRegularTextChar"/>
+        </w:rPr>
+        <w:t>]]</w:t>
+      </w:r>
+      <w:r>
+        <w:rPr>
+          <w:rStyle w:val="GOSTRegularTextChar"/>
+        </w:rPr>
+        <w:t xml:space="preserve"> В связи с этим представляется необходимым составлять парсер вручную.</w:t>
+      </w:r>
+      <w:r>
+        <w:rPr>
+          <w:rStyle w:val="GOSTRegularTextChar"/>
+        </w:rPr>
+        <w:t xml:space="preserve"> Во-вторых, в связи с упором на визуальную составляющую хранить ассемблерный код в тексте документа не представляется возможным — остаётся лишь располагать его в иных местах. Например, можно воспользоваться переменными документа [\in[item: vba doc vars]]</w:t>
+      </w:r>
+      <w:r>
+        <w:rPr>
+          <w:rStyle w:val="GOSTRegularTextChar"/>
+        </w:rPr>
+        <w:t>, или сохранять код в отдельных файлах.</w:t>
+      </w:r>
+      <w:r>
+        <w:rPr>
+          <w:rStyle w:val="GOSTRegularTextChar"/>
+        </w:rPr>
+        <w:t xml:space="preserve"> </w:t>
+      </w:r>
+      <w:r>
+        <w:rPr>
+          <w:rStyle w:val="GOSTRegularTextChar"/>
+        </w:rPr>
+        <w:t>В-третьих</w:t>
+      </w:r>
+      <w:r>
+        <w:rPr>
+          <w:rStyle w:val="GOSTRegularTextChar"/>
+        </w:rPr>
+        <w:t xml:space="preserve">, результирующий модуль будет </w:t>
+      </w:r>
+      <w:r>
+        <w:rPr>
+          <w:rStyle w:val="GOSTRegularTextChar"/>
+        </w:rPr>
+        <w:t>требовать от пользователя обновлять таблицу вручную при каждом изменении исходного кода.</w:t>
+      </w:r>
+      <w:r>
+        <w:rPr>
+          <w:rStyle w:val="GOSTRegularTextChar"/>
+        </w:rPr>
+        <w:t xml:space="preserve"> Такое поведение аналогично тому у оглавлений в Word</w:t>
+      </w:r>
+      <w:r>
+        <w:rPr>
+          <w:rStyle w:val="GOSTRegularTextChar"/>
+        </w:rPr>
+        <w:t xml:space="preserve"> (</w:t>
+      </w:r>
+      <w:r>
+        <w:rPr>
+          <w:rStyle w:val="GOSTRegularTextChar"/>
+        </w:rPr>
+        <w:fldChar w:fldCharType="begin"/>
+      </w:r>
+      <w:r>
+        <w:rPr>
+          <w:rStyle w:val="GOSTRegularTextChar"/>
+        </w:rPr>
+        <w:instrText xml:space="preserve"> REF _Ref200730918 \h </w:instrText>
+      </w:r>
+      <w:r>
+        <w:rPr>
+          <w:rStyle w:val="GOSTRegularTextChar"/>
+        </w:rPr>
+      </w:r>
+      <w:r>
+        <w:rPr>
+          <w:rStyle w:val="GOSTRegularTextChar"/>
+        </w:rPr>
+        <w:fldChar w:fldCharType="separate"/>
+      </w:r>
+      <w:r>
+        <w:t xml:space="preserve">рисунок </w:t>
+      </w:r>
+      <w:r>
+        <w:rPr>
+          <w:noProof/>
+        </w:rPr>
+        <w:t>4</w:t>
+      </w:r>
+      <w:r>
+        <w:rPr>
+          <w:rStyle w:val="GOSTRegularTextChar"/>
+        </w:rPr>
+        <w:fldChar w:fldCharType="end"/>
+      </w:r>
+      <w:r>
+        <w:rPr>
+          <w:rStyle w:val="GOSTRegularTextChar"/>
+        </w:rPr>
+        <w:t>)</w:t>
+      </w:r>
+      <w:r>
+        <w:rPr>
+          <w:rStyle w:val="GOSTRegularTextChar"/>
+        </w:rPr>
+        <w:t>;</w:t>
+      </w:r>
+      <w:r>
+        <w:rPr>
+          <w:rStyle w:val="GOSTRegularTextChar"/>
+        </w:rPr>
+        <w:t xml:space="preserve"> </w:t>
+      </w:r>
+      <w:r>
+        <w:rPr>
+          <w:rStyle w:val="GOSTRegularTextChar"/>
+        </w:rPr>
+        <w:t xml:space="preserve">ручные обновления плохо </w:t>
+      </w:r>
+      <w:r>
+        <w:rPr>
+          <w:rStyle w:val="GOSTRegularTextChar"/>
+        </w:rPr>
+        <w:t>сочета</w:t>
+      </w:r>
+      <w:r>
+        <w:rPr>
+          <w:rStyle w:val="GOSTRegularTextChar"/>
+        </w:rPr>
+        <w:t>ю</w:t>
+      </w:r>
+      <w:r>
+        <w:rPr>
+          <w:rStyle w:val="GOSTRegularTextChar"/>
+        </w:rPr>
+        <w:t xml:space="preserve">тся с подходом «немедленной готовности» документов после редактирования в текстовых </w:t>
+      </w:r>
+      <w:r>
+        <w:rPr>
+          <w:rStyle w:val="GOSTRegularTextChar"/>
+        </w:rPr>
         <w:lastRenderedPageBreak/>
-        <w:t xml:space="preserve">Синтаксис языка ассемблирования </w:t>
-      </w:r>
-      <w:r>
-        <w:rPr>
-          <w:lang w:val="en-US"/>
-        </w:rPr>
-        <w:t>Intel 8080</w:t>
-      </w:r>
-      <w:bookmarkEnd w:id="4"/>
+        <w:t>процессорах WYSIWYG.</w:t>
+      </w:r>
+      <w:r>
+        <w:rPr>
+          <w:rStyle w:val="GOSTRegularTextChar"/>
+        </w:rPr>
+        <w:br/>
+      </w:r>
+      <w:r>
+        <w:rPr>
+          <w:noProof/>
+        </w:rPr>
+        <w:drawing>
+          <wp:inline distT="0" distB="0" distL="0" distR="0" wp14:anchorId="24C486F4" wp14:editId="02369DDF">
+            <wp:extent cx="6119495" cy="3340100"/>
+            <wp:effectExtent l="0" t="0" r="0" b="0"/>
+            <wp:docPr id="1117343422" name="Рисунок 2"/>
+            <wp:cNvGraphicFramePr>
+              <a:graphicFrameLocks xmlns:a="http://schemas.openxmlformats.org/drawingml/2006/main" noChangeAspect="1"/>
+            </wp:cNvGraphicFramePr>
+            <a:graphic xmlns:a="http://schemas.openxmlformats.org/drawingml/2006/main">
+              <a:graphicData uri="http://schemas.openxmlformats.org/drawingml/2006/picture">
+                <pic:pic xmlns:pic="http://schemas.openxmlformats.org/drawingml/2006/picture">
+                  <pic:nvPicPr>
+                    <pic:cNvPr id="1117343422" name="Рисунок 1117343422"/>
+                    <pic:cNvPicPr/>
+                  </pic:nvPicPr>
+                  <pic:blipFill>
+                    <a:blip r:embed="rId11">
+                      <a:extLst>
+                        <a:ext uri="{28A0092B-C50C-407E-A947-70E740481C1C}">
+                          <a14:useLocalDpi xmlns:a14="http://schemas.microsoft.com/office/drawing/2010/main" val="0"/>
+                        </a:ext>
+                      </a:extLst>
+                    </a:blip>
+                    <a:stretch>
+                      <a:fillRect/>
+                    </a:stretch>
+                  </pic:blipFill>
+                  <pic:spPr>
+                    <a:xfrm>
+                      <a:off x="0" y="0"/>
+                      <a:ext cx="6119495" cy="3340100"/>
+                    </a:xfrm>
+                    <a:prstGeom prst="rect">
+                      <a:avLst/>
+                    </a:prstGeom>
+                  </pic:spPr>
+                </pic:pic>
+              </a:graphicData>
+            </a:graphic>
+          </wp:inline>
+        </w:drawing>
+      </w:r>
     </w:p>
     <w:p>
       <w:pPr>
+        <w:pStyle w:val="GOSTFigureCaption"/>
+        <w:rPr>
+          <w:lang w:val="en-US"/>
+        </w:rPr>
+      </w:pPr>
+      <w:bookmarkStart w:id="5" w:name="_Ref200730918"/>
+      <w:r>
+        <w:t xml:space="preserve">Рисунок </w:t>
+      </w:r>
+      <w:r>
+        <w:fldChar w:fldCharType="begin"/>
+      </w:r>
+      <w:r>
+        <w:instrText xml:space="preserve"> SEQ Рисунок \* ARABIC </w:instrText>
+      </w:r>
+      <w:r>
+        <w:fldChar w:fldCharType="separate"/>
+      </w:r>
+      <w:r>
+        <w:rPr>
+          <w:noProof/>
+        </w:rPr>
+        <w:t>4</w:t>
+      </w:r>
+      <w:r>
+        <w:fldChar w:fldCharType="end"/>
+      </w:r>
+      <w:bookmarkEnd w:id="5"/>
+      <w:r>
+        <w:t xml:space="preserve"> </w:t>
+      </w:r>
+      <w:r>
+        <w:t>—</w:t>
+      </w:r>
+      <w:r>
+        <w:t xml:space="preserve"> </w:t>
+      </w:r>
+      <w:r>
+        <w:t>Содержание документа в тексте (справа) отстаёт от действительного (панель навигации справа). Необходимо обновить содержание в тексте через выпадающее меню</w:t>
+      </w:r>
+    </w:p>
+    <w:p>
+      <w:pPr>
+        <w:pStyle w:val="GOSTRegularText"/>
+        <w:rPr>
+          <w:lang w:val="en-US"/>
+        </w:rPr>
+      </w:pPr>
+      <w:r>
+        <w:t xml:space="preserve">Стоит отметить, что составлять документы с достаточно сложной структурой в </w:t>
+      </w:r>
+      <w:r>
+        <w:rPr>
+          <w:lang w:val="en-US"/>
+        </w:rPr>
+        <w:t>Microsoft</w:t>
+      </w:r>
+      <w:r>
+        <w:t xml:space="preserve"> </w:t>
+      </w:r>
+      <w:r>
+        <w:rPr>
+          <w:lang w:val="en-US"/>
+        </w:rPr>
+        <w:t>Word</w:t>
+      </w:r>
+      <w:r>
+        <w:t xml:space="preserve"> </w:t>
+      </w:r>
+      <w:r>
+        <w:t>представляется затруднительным. В частности, создание разделов, подразделов и т. д. требует использования многоуровневых списков с определёнными стилями на верхних уровнях, что порой мешает созданию произвольных списков внутри них.</w:t>
+      </w:r>
+      <w:r>
+        <w:t xml:space="preserve"> Это усложняет его использование в академических кругах</w:t>
+      </w:r>
+      <w:r>
+        <w:rPr>
+          <w:lang w:val="en-US"/>
+        </w:rPr>
+        <w:t>.</w:t>
+      </w:r>
+    </w:p>
+    <w:p>
+      <w:pPr>
+        <w:pStyle w:val="GOSTRegularText"/>
+        <w:numPr>
+          <w:ilvl w:val="0"/>
+          <w:numId w:val="16"/>
+        </w:numPr>
+      </w:pPr>
+      <w:r>
+        <w:rPr>
+          <w:lang w:val="en-US"/>
+        </w:rPr>
+        <w:t>LibreOffice</w:t>
+      </w:r>
+      <w:r>
+        <w:rPr>
+          <w:lang w:val="en-US"/>
+        </w:rPr>
+        <w:t xml:space="preserve"> </w:t>
+      </w:r>
+      <w:r>
+        <w:rPr>
+          <w:lang w:val="en-US"/>
+        </w:rPr>
+        <w:t>Writer</w:t>
+      </w:r>
+      <w:r>
+        <w:rPr>
+          <w:lang w:val="en-US"/>
+        </w:rPr>
+        <w:t xml:space="preserve">. </w:t>
+      </w:r>
+      <w:r>
+        <w:t>Текстовый</w:t>
+      </w:r>
+      <w:r>
+        <w:t xml:space="preserve"> </w:t>
+      </w:r>
+      <w:r>
+        <w:t>процессор</w:t>
+      </w:r>
+      <w:r>
+        <w:t xml:space="preserve"> </w:t>
+      </w:r>
+      <w:r>
+        <w:t>имеет</w:t>
+      </w:r>
+      <w:r>
+        <w:t xml:space="preserve"> </w:t>
+      </w:r>
+      <w:r>
+        <w:t>два</w:t>
+      </w:r>
+      <w:r>
+        <w:t xml:space="preserve"> </w:t>
+      </w:r>
+      <w:r>
+        <w:t>основных</w:t>
+      </w:r>
+      <w:r>
+        <w:t xml:space="preserve"> </w:t>
+      </w:r>
+      <w:r>
+        <w:t>языка</w:t>
+      </w:r>
+      <w:r>
+        <w:t xml:space="preserve"> </w:t>
+      </w:r>
+      <w:r>
+        <w:t>для</w:t>
+      </w:r>
+      <w:r>
+        <w:t xml:space="preserve"> </w:t>
+      </w:r>
+      <w:r>
+        <w:t>написания</w:t>
+      </w:r>
+      <w:r>
+        <w:t xml:space="preserve"> </w:t>
+      </w:r>
+      <w:r>
+        <w:t>макросов</w:t>
+      </w:r>
+      <w:r>
+        <w:t xml:space="preserve"> — </w:t>
+      </w:r>
+      <w:r>
+        <w:rPr>
+          <w:lang w:val="en-US"/>
+        </w:rPr>
+        <w:t>Python</w:t>
+      </w:r>
+      <w:r>
+        <w:t xml:space="preserve"> </w:t>
+      </w:r>
+      <w:r>
+        <w:t>и</w:t>
+      </w:r>
+      <w:r>
+        <w:t xml:space="preserve"> </w:t>
+      </w:r>
+      <w:r>
+        <w:t>собственный</w:t>
+      </w:r>
+      <w:r>
+        <w:t xml:space="preserve"> </w:t>
+      </w:r>
+      <w:r>
+        <w:t>диалект</w:t>
+      </w:r>
+      <w:r>
+        <w:t xml:space="preserve"> </w:t>
+      </w:r>
+      <w:r>
+        <w:rPr>
+          <w:lang w:val="en-US"/>
+        </w:rPr>
+        <w:t>Basic</w:t>
+      </w:r>
+      <w:r>
+        <w:t xml:space="preserve">, </w:t>
+      </w:r>
+      <w:r>
+        <w:t>частично</w:t>
+      </w:r>
+      <w:r>
+        <w:t xml:space="preserve"> </w:t>
+      </w:r>
+      <w:r>
+        <w:t>повторяющий</w:t>
+      </w:r>
+      <w:r>
+        <w:t xml:space="preserve"> </w:t>
+      </w:r>
+      <w:r>
+        <w:t>функционал</w:t>
+      </w:r>
+      <w:r>
+        <w:t xml:space="preserve"> </w:t>
+      </w:r>
+      <w:r>
+        <w:rPr>
+          <w:lang w:val="en-US"/>
+        </w:rPr>
+        <w:t>Visual</w:t>
+      </w:r>
+      <w:r>
+        <w:t xml:space="preserve"> </w:t>
+      </w:r>
+      <w:r>
+        <w:rPr>
+          <w:lang w:val="en-US"/>
+        </w:rPr>
+        <w:t>Basic</w:t>
+      </w:r>
+      <w:r>
+        <w:t xml:space="preserve"> </w:t>
+      </w:r>
+      <w:r>
+        <w:rPr>
+          <w:lang w:val="en-US"/>
+        </w:rPr>
+        <w:t>for</w:t>
+      </w:r>
+      <w:r>
+        <w:t xml:space="preserve"> </w:t>
+      </w:r>
+      <w:r>
+        <w:rPr>
+          <w:lang w:val="en-US"/>
+        </w:rPr>
+        <w:t>Applications</w:t>
+      </w:r>
+      <w:r>
+        <w:t>.</w:t>
+      </w:r>
+      <w:r>
+        <w:t xml:space="preserve"> </w:t>
+      </w:r>
+      <w:r>
+        <w:t>[\</w:t>
+      </w:r>
+      <w:r>
+        <w:rPr>
+          <w:lang w:val="en-US"/>
+        </w:rPr>
+        <w:t>in</w:t>
+      </w:r>
+      <w:r>
+        <w:t>[</w:t>
+      </w:r>
+      <w:r>
+        <w:rPr>
+          <w:lang w:val="en-US"/>
+        </w:rPr>
+        <w:t>item</w:t>
+      </w:r>
+      <w:r>
+        <w:t xml:space="preserve">: </w:t>
+      </w:r>
+      <w:r>
+        <w:rPr>
+          <w:lang w:val="en-US"/>
+        </w:rPr>
+        <w:t>libreoffice</w:t>
+      </w:r>
+      <w:r>
+        <w:t xml:space="preserve"> </w:t>
+      </w:r>
+      <w:r>
+        <w:rPr>
+          <w:lang w:val="en-US"/>
+        </w:rPr>
+        <w:t>basic</w:t>
+      </w:r>
+      <w:r>
+        <w:t>]]</w:t>
+      </w:r>
+      <w:r>
+        <w:t xml:space="preserve"> </w:t>
+      </w:r>
+      <w:r>
+        <w:t xml:space="preserve">Скрипты </w:t>
+      </w:r>
+      <w:r>
+        <w:rPr>
+          <w:lang w:val="en-US"/>
+        </w:rPr>
+        <w:t>Python</w:t>
+      </w:r>
+      <w:r>
+        <w:t xml:space="preserve"> в </w:t>
+      </w:r>
+      <w:r>
+        <w:rPr>
+          <w:lang w:val="en-US"/>
+        </w:rPr>
+        <w:t>LibreOffice</w:t>
+      </w:r>
+      <w:r>
+        <w:t xml:space="preserve"> </w:t>
+      </w:r>
+      <w:r>
+        <w:rPr>
+          <w:lang w:val="en-US"/>
+        </w:rPr>
+        <w:t>Writer</w:t>
+      </w:r>
+      <w:r>
+        <w:t xml:space="preserve"> </w:t>
+      </w:r>
+      <w:r>
+        <w:t xml:space="preserve">могут использовать пользовательские библиотеки, которые можно установить </w:t>
+      </w:r>
+      <w:r>
+        <w:t>как в общую папку, так и в пользовательскую папку. Также скрипт</w:t>
+      </w:r>
+      <w:r>
+        <w:t>ы</w:t>
+      </w:r>
+      <w:r>
+        <w:t xml:space="preserve"> мо</w:t>
+      </w:r>
+      <w:r>
+        <w:t>гут</w:t>
+      </w:r>
+      <w:r>
+        <w:t xml:space="preserve"> быть встроен</w:t>
+      </w:r>
+      <w:r>
+        <w:t>ы</w:t>
+      </w:r>
+      <w:r>
+        <w:t xml:space="preserve"> в документ. </w:t>
+      </w:r>
+      <w:r>
+        <w:t>[\</w:t>
+      </w:r>
+      <w:r>
+        <w:rPr>
+          <w:lang w:val="en-US"/>
+        </w:rPr>
+        <w:t>in</w:t>
+      </w:r>
+      <w:r>
+        <w:t>[</w:t>
+      </w:r>
+      <w:r>
+        <w:rPr>
+          <w:lang w:val="en-US"/>
+        </w:rPr>
+        <w:t>item</w:t>
+      </w:r>
+      <w:r>
+        <w:t xml:space="preserve">: </w:t>
+      </w:r>
+      <w:r>
+        <w:rPr>
+          <w:lang w:val="en-US"/>
+        </w:rPr>
+        <w:t>libreoffice</w:t>
+      </w:r>
+      <w:r>
+        <w:t xml:space="preserve"> </w:t>
+      </w:r>
+      <w:r>
+        <w:rPr>
+          <w:lang w:val="en-US"/>
+        </w:rPr>
+        <w:t>python</w:t>
+      </w:r>
+      <w:r>
+        <w:t>]]</w:t>
+      </w:r>
+      <w:r>
+        <w:t xml:space="preserve"> Для </w:t>
+      </w:r>
+      <w:r>
+        <w:rPr>
+          <w:lang w:val="en-US"/>
+        </w:rPr>
+        <w:t>Python</w:t>
+      </w:r>
+      <w:r>
+        <w:t xml:space="preserve"> </w:t>
+      </w:r>
+      <w:r>
+        <w:t>легче найти библиотеки и инструменты для составления парсера</w:t>
+      </w:r>
+      <w:r>
+        <w:t>, которые можно использовать для создания генератора листингов</w:t>
+      </w:r>
+      <w:r>
+        <w:t xml:space="preserve">. </w:t>
+      </w:r>
+      <w:r>
+        <w:t>[\</w:t>
+      </w:r>
+      <w:r>
+        <w:rPr>
+          <w:lang w:val="en-US"/>
+        </w:rPr>
+        <w:t>in</w:t>
+      </w:r>
+      <w:r>
+        <w:t>[</w:t>
+      </w:r>
+      <w:r>
+        <w:rPr>
+          <w:lang w:val="en-US"/>
+        </w:rPr>
+        <w:t>item</w:t>
+      </w:r>
+      <w:r>
+        <w:t xml:space="preserve">: </w:t>
+      </w:r>
+      <w:r>
+        <w:rPr>
+          <w:lang w:val="en-US"/>
+        </w:rPr>
+        <w:t>pegen</w:t>
+      </w:r>
+      <w:r>
+        <w:t>], \</w:t>
+      </w:r>
+      <w:r>
+        <w:rPr>
+          <w:lang w:val="en-US"/>
+        </w:rPr>
+        <w:t>in</w:t>
+      </w:r>
+      <w:r>
+        <w:t>[</w:t>
+      </w:r>
+      <w:r>
+        <w:rPr>
+          <w:lang w:val="en-US"/>
+        </w:rPr>
+        <w:t>item</w:t>
+      </w:r>
+      <w:r>
+        <w:t xml:space="preserve">: </w:t>
+      </w:r>
+      <w:r>
+        <w:rPr>
+          <w:lang w:val="en-US"/>
+        </w:rPr>
+        <w:t>parsimonious</w:t>
+      </w:r>
+      <w:r>
+        <w:t>]]</w:t>
+      </w:r>
+      <w:r>
+        <w:t xml:space="preserve"> Несмотря на это, проблема обновления листинга</w:t>
+      </w:r>
+      <w:r>
+        <w:t>,</w:t>
+      </w:r>
+      <w:r>
+        <w:t xml:space="preserve"> хранения ассемблерного кода</w:t>
+      </w:r>
+      <w:r>
+        <w:t xml:space="preserve"> </w:t>
+      </w:r>
+      <w:r>
+        <w:t>и неудобства структуризации документа</w:t>
+      </w:r>
+      <w:r>
+        <w:t xml:space="preserve"> всё так же применимы в связи с тем, как работает </w:t>
+      </w:r>
+      <w:r>
+        <w:rPr>
+          <w:lang w:val="en-US"/>
+        </w:rPr>
+        <w:t>WYSIWYG</w:t>
+      </w:r>
+      <w:r>
+        <w:t>.</w:t>
+      </w:r>
+      <w:r>
+        <w:t xml:space="preserve"> На </w:t>
+      </w:r>
+      <w:r>
+        <w:fldChar w:fldCharType="begin"/>
+      </w:r>
+      <w:r>
+        <w:instrText xml:space="preserve"> REF _Ref200734887 \h </w:instrText>
+      </w:r>
+      <w:r>
+        <w:fldChar w:fldCharType="separate"/>
+      </w:r>
+      <w:r>
+        <w:t>рисун</w:t>
+      </w:r>
+      <w:r>
+        <w:t>к</w:t>
+      </w:r>
+      <w:r>
+        <w:t xml:space="preserve">е </w:t>
+      </w:r>
+      <w:r>
+        <w:rPr>
+          <w:noProof/>
+        </w:rPr>
+        <w:t>5</w:t>
+      </w:r>
+      <w:r>
+        <w:fldChar w:fldCharType="end"/>
+      </w:r>
+      <w:r>
+        <w:rPr>
+          <w:lang w:val="en-US"/>
+        </w:rPr>
+        <w:t xml:space="preserve"> </w:t>
+      </w:r>
+      <w:r>
+        <w:t xml:space="preserve">представлен редактор макросов </w:t>
+      </w:r>
+      <w:r>
+        <w:rPr>
+          <w:lang w:val="en-US"/>
+        </w:rPr>
+        <w:t>LibreOffice Writer.</w:t>
+      </w:r>
+    </w:p>
+    <w:p>
+      <w:pPr>
+        <w:pStyle w:val="GOSTRegularText"/>
+        <w:keepNext/>
+        <w:ind w:firstLine="0"/>
+      </w:pPr>
+      <w:r>
+        <w:rPr>
+          <w:noProof/>
+        </w:rPr>
+        <w:lastRenderedPageBreak/>
+        <w:drawing>
+          <wp:inline distT="0" distB="0" distL="0" distR="0" wp14:anchorId="3EC7B3E9" wp14:editId="0EE61771">
+            <wp:extent cx="6119495" cy="4546600"/>
+            <wp:effectExtent l="0" t="0" r="0" b="6350"/>
+            <wp:docPr id="190098884" name="Рисунок 2"/>
+            <wp:cNvGraphicFramePr>
+              <a:graphicFrameLocks xmlns:a="http://schemas.openxmlformats.org/drawingml/2006/main" noChangeAspect="1"/>
+            </wp:cNvGraphicFramePr>
+            <a:graphic xmlns:a="http://schemas.openxmlformats.org/drawingml/2006/main">
+              <a:graphicData uri="http://schemas.openxmlformats.org/drawingml/2006/picture">
+                <pic:pic xmlns:pic="http://schemas.openxmlformats.org/drawingml/2006/picture">
+                  <pic:nvPicPr>
+                    <pic:cNvPr id="190098884" name="Рисунок 190098884"/>
+                    <pic:cNvPicPr/>
+                  </pic:nvPicPr>
+                  <pic:blipFill>
+                    <a:blip r:embed="rId12">
+                      <a:extLst>
+                        <a:ext uri="{28A0092B-C50C-407E-A947-70E740481C1C}">
+                          <a14:useLocalDpi xmlns:a14="http://schemas.microsoft.com/office/drawing/2010/main" val="0"/>
+                        </a:ext>
+                      </a:extLst>
+                    </a:blip>
+                    <a:stretch>
+                      <a:fillRect/>
+                    </a:stretch>
+                  </pic:blipFill>
+                  <pic:spPr>
+                    <a:xfrm>
+                      <a:off x="0" y="0"/>
+                      <a:ext cx="6119495" cy="4546600"/>
+                    </a:xfrm>
+                    <a:prstGeom prst="rect">
+                      <a:avLst/>
+                    </a:prstGeom>
+                  </pic:spPr>
+                </pic:pic>
+              </a:graphicData>
+            </a:graphic>
+          </wp:inline>
+        </w:drawing>
+      </w:r>
+    </w:p>
+    <w:p>
+      <w:pPr>
+        <w:pStyle w:val="GOSTFigureCaption"/>
+      </w:pPr>
+      <w:bookmarkStart w:id="6" w:name="_Ref200734887"/>
+      <w:r>
+        <w:t xml:space="preserve">Рисунок </w:t>
+      </w:r>
+      <w:r>
+        <w:fldChar w:fldCharType="begin"/>
+      </w:r>
+      <w:r>
+        <w:instrText xml:space="preserve"> SEQ Рисунок \* ARABIC </w:instrText>
+      </w:r>
+      <w:r>
+        <w:fldChar w:fldCharType="separate"/>
+      </w:r>
+      <w:r>
+        <w:rPr>
+          <w:noProof/>
+        </w:rPr>
+        <w:t>5</w:t>
+      </w:r>
+      <w:r>
+        <w:fldChar w:fldCharType="end"/>
+      </w:r>
+      <w:bookmarkEnd w:id="6"/>
+      <w:r>
+        <w:t xml:space="preserve"> </w:t>
+      </w:r>
+      <w:r>
+        <w:t>—</w:t>
+      </w:r>
+      <w:r>
+        <w:t xml:space="preserve"> Редактор макросов </w:t>
+      </w:r>
+      <w:r>
+        <w:rPr>
+          <w:lang w:val="en-US"/>
+        </w:rPr>
+        <w:t>LibreOffice</w:t>
+      </w:r>
+      <w:r>
+        <w:t xml:space="preserve"> </w:t>
+      </w:r>
+      <w:r>
+        <w:t xml:space="preserve">отчасти похож на тот у </w:t>
+      </w:r>
+      <w:r>
+        <w:rPr>
+          <w:lang w:val="en-US"/>
+        </w:rPr>
+        <w:t>Microsoft</w:t>
+      </w:r>
+      <w:r>
+        <w:t xml:space="preserve"> </w:t>
+      </w:r>
+      <w:r>
+        <w:rPr>
+          <w:lang w:val="en-US"/>
+        </w:rPr>
+        <w:t>Word</w:t>
+      </w:r>
+    </w:p>
+    <w:p>
+      <w:pPr>
+        <w:pStyle w:val="GOSTRegularText"/>
+      </w:pPr>
+      <w:r>
+        <w:t xml:space="preserve">Альтернативу текстовым процессорам группы </w:t>
+      </w:r>
+      <w:r>
+        <w:rPr>
+          <w:lang w:val="en-US"/>
+        </w:rPr>
+        <w:t>WYSIWYG</w:t>
+      </w:r>
+      <w:r>
+        <w:t xml:space="preserve"> </w:t>
+      </w:r>
+      <w:r>
+        <w:t xml:space="preserve">составляют процессоры </w:t>
+      </w:r>
+      <w:r>
+        <w:rPr>
+          <w:lang w:val="en-US"/>
+        </w:rPr>
+        <w:t>WYSIWYM</w:t>
+      </w:r>
+      <w:r>
+        <w:t xml:space="preserve">. </w:t>
+      </w:r>
+      <w:r>
+        <w:t xml:space="preserve">Вместо того, чтобы текстовый процессор немедленно отражал то, как выглядит документ, он позволяет лишь составить его структуру. Нередко подобные программы имеют собственный язык разметки или даже программирования для составления текстов. Такой подход </w:t>
+      </w:r>
+      <w:r>
+        <w:t>требует конвертирования из исходного файла в формат для просмотра (</w:t>
+      </w:r>
+      <w:r>
+        <w:rPr>
+          <w:lang w:val="en-US"/>
+        </w:rPr>
+        <w:t>HTML</w:t>
+      </w:r>
+      <w:r>
+        <w:t xml:space="preserve">, </w:t>
+      </w:r>
+      <w:r>
+        <w:rPr>
+          <w:lang w:val="en-US"/>
+        </w:rPr>
+        <w:t>PDF</w:t>
+      </w:r>
+      <w:r>
+        <w:t xml:space="preserve"> </w:t>
+      </w:r>
+      <w:r>
+        <w:t>и др.), что является как положительной, так и отрицательной особенностью.</w:t>
+      </w:r>
+      <w:r>
+        <w:t xml:space="preserve"> Проверить </w:t>
+      </w:r>
+      <w:r>
+        <w:t xml:space="preserve">состав текста, </w:t>
+      </w:r>
+      <w:r>
+        <w:t xml:space="preserve">его </w:t>
+      </w:r>
+      <w:r>
+        <w:t>структуру и стилизацию</w:t>
+      </w:r>
+      <w:r>
+        <w:t xml:space="preserve"> на правильность сложнее без экспорта, но становится гораздо проще автоматизировать процесс генерирования структуры и текста, например для составления документации из комментариев к коду. В случае более сложных текстовых процессоров данной группы </w:t>
+      </w:r>
+      <w:r>
+        <w:t>могут быть доступны продвинутые инструменты для составления структуры в документе.</w:t>
+      </w:r>
+      <w:r>
+        <w:t xml:space="preserve"> </w:t>
+      </w:r>
+      <w:r>
+        <w:rPr>
+          <w:lang w:val="en-US"/>
+        </w:rPr>
+        <w:t>[\in[item: wysiwym]]</w:t>
+      </w:r>
+    </w:p>
+    <w:p>
+      <w:pPr>
+        <w:pStyle w:val="GOSTRegularText"/>
+      </w:pPr>
+      <w:r>
+        <w:t xml:space="preserve">При использовании текстовых процессоров </w:t>
+      </w:r>
+      <w:r>
+        <w:rPr>
+          <w:lang w:val="en-US"/>
+        </w:rPr>
+        <w:t>WYSIWYM</w:t>
+      </w:r>
+      <w:r>
+        <w:t xml:space="preserve"> </w:t>
+      </w:r>
+      <w:r>
+        <w:t xml:space="preserve">представляется возможным хранить ассемблерный код прямо в документе, так как финальный вид результирующего </w:t>
+      </w:r>
+      <w:r>
+        <w:rPr>
+          <w:lang w:val="en-US"/>
+        </w:rPr>
+        <w:t>PDF</w:t>
+      </w:r>
+      <w:r>
+        <w:t>-файла определяется выполняемыми командами при обработке.</w:t>
+      </w:r>
+    </w:p>
+    <w:p>
+      <w:pPr>
+        <w:pStyle w:val="GOSTRegularText"/>
+      </w:pPr>
+      <w:r>
+        <w:t>Из текстовых процессоров данной идеологии были рассмотрены:</w:t>
+      </w:r>
+    </w:p>
+    <w:p>
+      <w:pPr>
+        <w:pStyle w:val="GOSTRegularText"/>
+        <w:numPr>
+          <w:ilvl w:val="0"/>
+          <w:numId w:val="18"/>
+        </w:numPr>
+      </w:pPr>
+      <w:r>
+        <w:rPr>
+          <w:lang w:val="en-US"/>
+        </w:rPr>
+        <w:lastRenderedPageBreak/>
+        <w:t>LaTeX</w:t>
+      </w:r>
+      <w:r>
+        <w:t>.</w:t>
+      </w:r>
+      <w:r>
+        <w:t xml:space="preserve"> Несмотря на то, что</w:t>
+      </w:r>
+      <w:r>
+        <w:t xml:space="preserve"> </w:t>
+      </w:r>
+      <w:r>
+        <w:rPr>
+          <w:lang w:val="en-US"/>
+        </w:rPr>
+        <w:t>LaTeX</w:t>
+      </w:r>
+      <w:r>
+        <w:t xml:space="preserve"> </w:t>
+      </w:r>
+      <w:r>
+        <w:t>(и остальные решения ниже) обычно не называют текстовыми процессорами, а, например, системами компьютерной вёрстки, функционал пересекается достаточно для рассмотрения.</w:t>
+      </w:r>
+      <w:r>
+        <w:t xml:space="preserve"> </w:t>
+      </w:r>
+      <w:r>
+        <w:rPr>
+          <w:lang w:val="en-US"/>
+        </w:rPr>
+        <w:t>LaTeX</w:t>
+      </w:r>
+      <w:r>
+        <w:t xml:space="preserve"> </w:t>
+      </w:r>
+      <w:r>
+        <w:t>является системой подготовки документов высокого типографического качества</w:t>
+      </w:r>
+      <w:r>
+        <w:t xml:space="preserve">, </w:t>
+      </w:r>
+      <w:r>
+        <w:t>являющейся пакетом макросов</w:t>
+      </w:r>
+      <w:r>
+        <w:t xml:space="preserve"> </w:t>
+      </w:r>
+      <w:r>
+        <w:t>для</w:t>
+      </w:r>
+      <w:r>
+        <w:t xml:space="preserve"> </w:t>
+      </w:r>
+      <w:r>
+        <w:rPr>
+          <w:lang w:val="en-US"/>
+        </w:rPr>
+        <w:t>TeX</w:t>
+      </w:r>
+      <w:r>
+        <w:t xml:space="preserve">. </w:t>
+      </w:r>
+      <w:r>
+        <w:t>Чаще всего она используется для составления средних или больших научно-технических документов.</w:t>
+      </w:r>
+      <w:r>
+        <w:t xml:space="preserve"> </w:t>
+      </w:r>
+      <w:r>
+        <w:rPr>
+          <w:lang w:val="en-US"/>
+        </w:rPr>
+        <w:t>LaTeX</w:t>
+      </w:r>
+      <w:r>
+        <w:t xml:space="preserve"> </w:t>
+      </w:r>
+      <w:r>
+        <w:t>поддерживает структуризацию документов на разделы с автоматическим нумерованием, вёрстку сложных математических формул, размещение рисунков и таблиц с автоматическим нумерованием, легко обновляемые перекрёстные ссылки на вышеописанные элементы.</w:t>
+      </w:r>
+      <w:r>
+        <w:t xml:space="preserve"> [\</w:t>
+      </w:r>
+      <w:r>
+        <w:rPr>
+          <w:lang w:val="en-US"/>
+        </w:rPr>
+        <w:t>in</w:t>
+      </w:r>
+      <w:r>
+        <w:t>[</w:t>
+      </w:r>
+      <w:r>
+        <w:rPr>
+          <w:lang w:val="en-US"/>
+        </w:rPr>
+        <w:t>item</w:t>
+      </w:r>
+      <w:r>
+        <w:t xml:space="preserve">: </w:t>
+      </w:r>
+      <w:r>
+        <w:rPr>
+          <w:lang w:val="en-US"/>
+        </w:rPr>
+        <w:t>latex</w:t>
+      </w:r>
+      <w:r>
+        <w:t>]]</w:t>
+      </w:r>
+    </w:p>
+    <w:p>
+      <w:pPr>
+        <w:pStyle w:val="GOSTRegularText"/>
+      </w:pPr>
+      <w:r>
+        <w:t xml:space="preserve">Широкий список пакетов значительно расширяют </w:t>
+      </w:r>
+      <w:r>
+        <w:rPr>
+          <w:lang w:val="en-US"/>
+        </w:rPr>
+        <w:t>LaTeX</w:t>
+      </w:r>
+      <w:r>
+        <w:t xml:space="preserve">, </w:t>
+      </w:r>
+      <w:r>
+        <w:t>позволяя автоматизировать ведение библиографий</w:t>
+      </w:r>
+      <w:r>
+        <w:t xml:space="preserve"> [\</w:t>
+      </w:r>
+      <w:r>
+        <w:rPr>
+          <w:lang w:val="en-US"/>
+        </w:rPr>
+        <w:t>in</w:t>
+      </w:r>
+      <w:r>
+        <w:t>[</w:t>
+      </w:r>
+      <w:r>
+        <w:rPr>
+          <w:lang w:val="en-US"/>
+        </w:rPr>
+        <w:t>item</w:t>
+      </w:r>
+      <w:r>
+        <w:t xml:space="preserve">: </w:t>
+      </w:r>
+      <w:r>
+        <w:rPr>
+          <w:lang w:val="en-US"/>
+        </w:rPr>
+        <w:t>ctan</w:t>
+      </w:r>
+      <w:r>
+        <w:t xml:space="preserve"> </w:t>
+      </w:r>
+      <w:r>
+        <w:rPr>
+          <w:lang w:val="en-US"/>
+        </w:rPr>
+        <w:t>biblatex</w:t>
+      </w:r>
+      <w:r>
+        <w:t>]]</w:t>
+      </w:r>
+      <w:r>
+        <w:t>, составление графиков</w:t>
+      </w:r>
+      <w:r>
+        <w:t xml:space="preserve"> [\</w:t>
+      </w:r>
+      <w:r>
+        <w:rPr>
+          <w:lang w:val="en-US"/>
+        </w:rPr>
+        <w:t>in</w:t>
+      </w:r>
+      <w:r>
+        <w:t>[</w:t>
+      </w:r>
+      <w:r>
+        <w:rPr>
+          <w:lang w:val="en-US"/>
+        </w:rPr>
+        <w:t>item</w:t>
+      </w:r>
+      <w:r>
+        <w:t xml:space="preserve">: </w:t>
+      </w:r>
+      <w:r>
+        <w:rPr>
+          <w:lang w:val="en-US"/>
+        </w:rPr>
+        <w:t>ctan</w:t>
+      </w:r>
+      <w:r>
+        <w:t xml:space="preserve"> </w:t>
+      </w:r>
+      <w:r>
+        <w:rPr>
+          <w:lang w:val="en-US"/>
+        </w:rPr>
+        <w:t>p</w:t>
+      </w:r>
+      <w:r>
+        <w:rPr>
+          <w:lang w:val="en-US"/>
+        </w:rPr>
+        <w:t>g</w:t>
+      </w:r>
+      <w:r>
+        <w:rPr>
+          <w:lang w:val="en-US"/>
+        </w:rPr>
+        <w:t>fplots</w:t>
+      </w:r>
+      <w:r>
+        <w:t>]]</w:t>
+      </w:r>
+      <w:r>
+        <w:t xml:space="preserve">, </w:t>
+      </w:r>
+      <w:r>
+        <w:t xml:space="preserve">произвольной графики </w:t>
+      </w:r>
+      <w:r>
+        <w:t>[\</w:t>
+      </w:r>
+      <w:r>
+        <w:rPr>
+          <w:lang w:val="en-US"/>
+        </w:rPr>
+        <w:t>in</w:t>
+      </w:r>
+      <w:r>
+        <w:t>[</w:t>
+      </w:r>
+      <w:r>
+        <w:rPr>
+          <w:lang w:val="en-US"/>
+        </w:rPr>
+        <w:t>item</w:t>
+      </w:r>
+      <w:r>
+        <w:t xml:space="preserve">: </w:t>
+      </w:r>
+      <w:r>
+        <w:rPr>
+          <w:lang w:val="en-US"/>
+        </w:rPr>
+        <w:t>ctan</w:t>
+      </w:r>
+      <w:r>
+        <w:t xml:space="preserve"> </w:t>
+      </w:r>
+      <w:r>
+        <w:rPr>
+          <w:lang w:val="en-US"/>
+        </w:rPr>
+        <w:t>pgf</w:t>
+      </w:r>
+      <w:r>
+        <w:t>]]</w:t>
+      </w:r>
+      <w:r>
+        <w:t xml:space="preserve"> </w:t>
+      </w:r>
+      <w:r>
+        <w:t xml:space="preserve">и т. д. </w:t>
+      </w:r>
+      <w:r>
+        <w:rPr>
+          <w:lang w:val="en-US"/>
+        </w:rPr>
+        <w:t>LaTeX</w:t>
+      </w:r>
+      <w:r>
+        <w:t xml:space="preserve"> </w:t>
+      </w:r>
+      <w:r>
+        <w:t>имеет собственный</w:t>
+      </w:r>
+      <w:r>
+        <w:t xml:space="preserve"> ненастраиваемый</w:t>
+      </w:r>
+      <w:r>
+        <w:t xml:space="preserve"> шаблон для статей и ожидается, что его не нужно менять</w:t>
+      </w:r>
+      <w:r>
+        <w:t xml:space="preserve">; </w:t>
+      </w:r>
+      <w:r>
+        <w:t xml:space="preserve">по необходимости можно скачать </w:t>
+      </w:r>
+      <w:r>
+        <w:t>дополнительные</w:t>
+      </w:r>
+      <w:r>
+        <w:t xml:space="preserve">, более гибкие шаблоны. Один из наиболее популярных наборов настраиваемых шаблонов </w:t>
+      </w:r>
+      <w:r>
+        <w:t xml:space="preserve">— </w:t>
+      </w:r>
+      <w:r>
+        <w:rPr>
+          <w:lang w:val="en-US"/>
+        </w:rPr>
+        <w:t>KOMA</w:t>
+      </w:r>
+      <w:r>
+        <w:t>-</w:t>
+      </w:r>
+      <w:r>
+        <w:rPr>
+          <w:lang w:val="en-US"/>
+        </w:rPr>
+        <w:t>script</w:t>
+      </w:r>
+      <w:r>
+        <w:t>.</w:t>
+      </w:r>
+      <w:r>
+        <w:t xml:space="preserve"> </w:t>
+      </w:r>
+      <w:r>
+        <w:t>[\</w:t>
+      </w:r>
+      <w:r>
+        <w:rPr>
+          <w:lang w:val="en-US"/>
+        </w:rPr>
+        <w:t>in</w:t>
+      </w:r>
+      <w:r>
+        <w:t>[</w:t>
+      </w:r>
+      <w:r>
+        <w:rPr>
+          <w:lang w:val="en-US"/>
+        </w:rPr>
+        <w:t>item</w:t>
+      </w:r>
+      <w:r>
+        <w:t xml:space="preserve">: </w:t>
+      </w:r>
+      <w:r>
+        <w:rPr>
+          <w:lang w:val="en-US"/>
+        </w:rPr>
+        <w:t>ctan</w:t>
+      </w:r>
+      <w:r>
+        <w:t xml:space="preserve"> </w:t>
+      </w:r>
+      <w:r>
+        <w:rPr>
+          <w:lang w:val="en-US"/>
+        </w:rPr>
+        <w:t>koma</w:t>
+      </w:r>
+      <w:r>
+        <w:t>-</w:t>
+      </w:r>
+      <w:r>
+        <w:rPr>
+          <w:lang w:val="en-US"/>
+        </w:rPr>
+        <w:t>script</w:t>
+      </w:r>
+      <w:r>
+        <w:t>]].</w:t>
+      </w:r>
+      <w:r>
+        <w:t xml:space="preserve"> </w:t>
+      </w:r>
+      <w:r>
+        <w:rPr>
+          <w:lang w:val="en-US"/>
+        </w:rPr>
+        <w:t>LaTeX</w:t>
+      </w:r>
+      <w:r>
+        <w:t xml:space="preserve"> </w:t>
+      </w:r>
+      <w:r>
+        <w:t>имеет активное сообщество, но страдает от малого объёма документации.</w:t>
+      </w:r>
+      <w:r>
+        <w:t xml:space="preserve"> </w:t>
+      </w:r>
+      <w:r>
+        <w:t>Несмотря на сложность работы</w:t>
+      </w:r>
+      <w:r>
+        <w:t xml:space="preserve"> в</w:t>
+      </w:r>
+      <w:r>
+        <w:t xml:space="preserve"> </w:t>
+      </w:r>
+      <w:r>
+        <w:rPr>
+          <w:lang w:val="en-US"/>
+        </w:rPr>
+        <w:t>LaTeX</w:t>
+      </w:r>
+      <w:r>
+        <w:t xml:space="preserve"> (на рисунке можно увидеть пример работы с исходным файлом)</w:t>
+      </w:r>
+      <w:r>
+        <w:t xml:space="preserve">, </w:t>
+      </w:r>
+      <w:r>
+        <w:t>система</w:t>
+      </w:r>
+      <w:r>
+        <w:t xml:space="preserve"> </w:t>
+      </w:r>
+      <w:r>
+        <w:t>является распространённой опцией в</w:t>
+      </w:r>
+      <w:r>
+        <w:t xml:space="preserve"> западных</w:t>
+      </w:r>
+      <w:r>
+        <w:t xml:space="preserve"> академических кругах.</w:t>
+      </w:r>
+    </w:p>
+    <w:p>
+      <w:pPr>
+        <w:pStyle w:val="GOSTRegularText"/>
+        <w:ind w:firstLine="0"/>
+        <w:rPr>
+          <w:lang w:val="en-US"/>
+        </w:rPr>
+      </w:pPr>
+      <w:r>
+        <w:rPr>
+          <w:lang w:val="en-US"/>
+        </w:rPr>
+        <w:t>&lt;</w:t>
+      </w:r>
+      <w:r>
+        <w:t>рисунок</w:t>
+      </w:r>
+      <w:r>
+        <w:rPr>
+          <w:lang w:val="en-US"/>
+        </w:rPr>
+        <w:t>&gt;</w:t>
+      </w:r>
+    </w:p>
+    <w:p>
+      <w:pPr>
+        <w:pStyle w:val="GOSTRegularText"/>
+      </w:pPr>
+      <w:r>
+        <w:t xml:space="preserve">Наиболее продвинутым вариантом </w:t>
+      </w:r>
+      <w:r>
+        <w:rPr>
+          <w:lang w:val="en-US"/>
+        </w:rPr>
+        <w:t>LaTeX</w:t>
+      </w:r>
+      <w:r>
+        <w:t xml:space="preserve"> </w:t>
+      </w:r>
+      <w:r>
+        <w:t xml:space="preserve">является </w:t>
+      </w:r>
+      <w:r>
+        <w:rPr>
+          <w:lang w:val="en-US"/>
+        </w:rPr>
+        <w:t>LuaLaTeX</w:t>
+      </w:r>
+      <w:r>
+        <w:t xml:space="preserve">, использующий систему компьютерной вёрстки </w:t>
+      </w:r>
+      <w:r>
+        <w:rPr>
+          <w:lang w:val="en-US"/>
+        </w:rPr>
+        <w:t>LuaTeX</w:t>
+      </w:r>
+      <w:r>
+        <w:t xml:space="preserve">. </w:t>
+      </w:r>
+      <w:r>
+        <w:t>[\</w:t>
+      </w:r>
+      <w:r>
+        <w:rPr>
+          <w:lang w:val="en-US"/>
+        </w:rPr>
+        <w:t>in</w:t>
+      </w:r>
+      <w:r>
+        <w:t>[</w:t>
+      </w:r>
+      <w:r>
+        <w:rPr>
+          <w:lang w:val="en-US"/>
+        </w:rPr>
+        <w:t>item</w:t>
+      </w:r>
+      <w:r>
+        <w:t xml:space="preserve">: </w:t>
+      </w:r>
+      <w:r>
+        <w:rPr>
+          <w:lang w:val="en-US"/>
+        </w:rPr>
+        <w:t>lualatex</w:t>
+      </w:r>
+      <w:r>
+        <w:t>]]</w:t>
+      </w:r>
+      <w:r>
+        <w:t xml:space="preserve"> </w:t>
+      </w:r>
+      <w:r>
+        <w:t xml:space="preserve">Наиболее важным нововведением является встроенный интерпретатор </w:t>
+      </w:r>
+      <w:r>
+        <w:rPr>
+          <w:lang w:val="en-US"/>
+        </w:rPr>
+        <w:t>Lua</w:t>
+      </w:r>
+      <w:r>
+        <w:t xml:space="preserve"> с </w:t>
+      </w:r>
+      <w:r>
+        <w:rPr>
+          <w:lang w:val="en-US"/>
+        </w:rPr>
+        <w:t>API</w:t>
+      </w:r>
+      <w:r>
+        <w:t xml:space="preserve"> </w:t>
+      </w:r>
+      <w:r>
+        <w:t>для взаимодействия с документом</w:t>
+      </w:r>
+      <w:r>
+        <w:t xml:space="preserve">. </w:t>
+      </w:r>
+      <w:r>
+        <w:t xml:space="preserve">Представляется возможным составить пакет для </w:t>
+      </w:r>
+      <w:r>
+        <w:rPr>
+          <w:lang w:val="en-US"/>
+        </w:rPr>
+        <w:t>LuaLaTeX</w:t>
+      </w:r>
+      <w:r>
+        <w:t xml:space="preserve">, </w:t>
+      </w:r>
+      <w:r>
+        <w:t>использующий</w:t>
+      </w:r>
+      <w:r>
+        <w:t xml:space="preserve">, например, библиотеку </w:t>
+      </w:r>
+      <w:r>
+        <w:rPr>
+          <w:lang w:val="en-US"/>
+        </w:rPr>
+        <w:t>LPeg</w:t>
+      </w:r>
+      <w:r>
+        <w:t xml:space="preserve"> [\</w:t>
+      </w:r>
+      <w:r>
+        <w:rPr>
+          <w:lang w:val="en-US"/>
+        </w:rPr>
+        <w:t>in</w:t>
+      </w:r>
+      <w:r>
+        <w:t>[</w:t>
+      </w:r>
+      <w:r>
+        <w:rPr>
+          <w:lang w:val="en-US"/>
+        </w:rPr>
+        <w:t>item</w:t>
+      </w:r>
+      <w:r>
+        <w:t xml:space="preserve">: </w:t>
+      </w:r>
+      <w:r>
+        <w:rPr>
+          <w:lang w:val="en-US"/>
+        </w:rPr>
+        <w:t>lpeg</w:t>
+      </w:r>
+      <w:r>
+        <w:t>]]</w:t>
+      </w:r>
+      <w:r>
+        <w:t xml:space="preserve"> </w:t>
+      </w:r>
+      <w:r>
+        <w:t>для реализации парсера</w:t>
+      </w:r>
+      <w:r>
+        <w:t>.</w:t>
+      </w:r>
+    </w:p>
+    <w:p>
+      <w:pPr>
+        <w:pStyle w:val="GOSTRegularText"/>
+        <w:numPr>
+          <w:ilvl w:val="0"/>
+          <w:numId w:val="18"/>
+        </w:numPr>
+      </w:pPr>
+      <w:r>
+        <w:rPr>
+          <w:lang w:val="en-US"/>
+        </w:rPr>
+        <w:t>SILE</w:t>
+      </w:r>
+      <w:r>
+        <w:t>.</w:t>
+      </w:r>
+      <w:r>
+        <w:t xml:space="preserve"> </w:t>
+      </w:r>
+      <w:r>
+        <w:t xml:space="preserve">Эту систему вёрстки можно назвать современником </w:t>
+      </w:r>
+      <w:r>
+        <w:rPr>
+          <w:lang w:val="en-US"/>
+        </w:rPr>
+        <w:t>TeX</w:t>
+      </w:r>
+      <w:r>
+        <w:t xml:space="preserve">. </w:t>
+      </w:r>
+      <w:r>
+        <w:t xml:space="preserve">Во многом повторяет функционал </w:t>
+      </w:r>
+      <w:r>
+        <w:rPr>
+          <w:lang w:val="en-US"/>
+        </w:rPr>
+        <w:t>TeX</w:t>
+      </w:r>
+      <w:r>
+        <w:t xml:space="preserve"> </w:t>
+      </w:r>
+      <w:r>
+        <w:t xml:space="preserve">и </w:t>
+      </w:r>
+      <w:r>
+        <w:rPr>
+          <w:lang w:val="en-US"/>
+        </w:rPr>
+        <w:t>LaTeX</w:t>
+      </w:r>
+      <w:r>
+        <w:t xml:space="preserve">, </w:t>
+      </w:r>
+      <w:r>
+        <w:t xml:space="preserve">но также поддерживает </w:t>
+      </w:r>
+      <w:r>
+        <w:rPr>
+          <w:lang w:val="en-US"/>
+        </w:rPr>
+        <w:t>Lua</w:t>
+      </w:r>
+      <w:r>
+        <w:t xml:space="preserve">. </w:t>
+      </w:r>
+      <w:r>
+        <w:rPr>
+          <w:lang w:val="en-US"/>
+        </w:rPr>
+        <w:t>SILE</w:t>
+      </w:r>
+      <w:r>
+        <w:t xml:space="preserve"> </w:t>
+      </w:r>
+      <w:r>
+        <w:t xml:space="preserve">способен принимать файлы на собственном языке аналогично </w:t>
+      </w:r>
+      <w:r>
+        <w:rPr>
+          <w:lang w:val="en-US"/>
+        </w:rPr>
+        <w:t>TeX</w:t>
+      </w:r>
+      <w:r>
+        <w:t>/</w:t>
+      </w:r>
+      <w:r>
+        <w:rPr>
+          <w:lang w:val="en-US"/>
+        </w:rPr>
+        <w:t>LaTeX</w:t>
+      </w:r>
+      <w:r>
+        <w:t xml:space="preserve">, </w:t>
+      </w:r>
+      <w:r>
+        <w:t xml:space="preserve">или же в формате </w:t>
+      </w:r>
+      <w:r>
+        <w:rPr>
+          <w:lang w:val="en-US"/>
+        </w:rPr>
+        <w:t>XML</w:t>
+      </w:r>
+      <w:r>
+        <w:t xml:space="preserve">. Не обладает широкой поддержкой ввиду своей новизны. Как и с </w:t>
+      </w:r>
+      <w:r>
+        <w:rPr>
+          <w:lang w:val="en-US"/>
+        </w:rPr>
+        <w:t>LaTeX</w:t>
+      </w:r>
+      <w:r>
+        <w:t xml:space="preserve">, </w:t>
+      </w:r>
+      <w:r>
+        <w:t xml:space="preserve">представляется возможным использовать </w:t>
+      </w:r>
+      <w:r>
+        <w:rPr>
+          <w:lang w:val="en-US"/>
+        </w:rPr>
+        <w:t>Lua</w:t>
+      </w:r>
+      <w:r>
+        <w:t xml:space="preserve"> </w:t>
+      </w:r>
+      <w:r>
+        <w:t>для написания пакета.</w:t>
+      </w:r>
+    </w:p>
+    <w:p>
+      <w:pPr>
+        <w:pStyle w:val="GOSTRegularText"/>
+        <w:numPr>
+          <w:ilvl w:val="0"/>
+          <w:numId w:val="18"/>
+        </w:numPr>
+      </w:pPr>
+      <w:r>
+        <w:rPr>
+          <w:lang w:val="en-US"/>
+        </w:rPr>
+        <w:t>ConTeXt</w:t>
+      </w:r>
+      <w:r>
+        <w:t>.</w:t>
+      </w:r>
+      <w:r>
+        <w:t xml:space="preserve"> </w:t>
+      </w:r>
+      <w:r>
+        <w:t xml:space="preserve">Система вёрстки, которая разрабатывается параллельно с </w:t>
+      </w:r>
+      <w:r>
+        <w:rPr>
+          <w:lang w:val="en-US"/>
+        </w:rPr>
+        <w:t>LaTeX</w:t>
+      </w:r>
+      <w:r>
+        <w:t xml:space="preserve">. </w:t>
+      </w:r>
+      <w:r>
+        <w:t xml:space="preserve">В отличие от </w:t>
+      </w:r>
+      <w:r>
+        <w:rPr>
+          <w:lang w:val="en-US"/>
+        </w:rPr>
+        <w:t>LaTeX</w:t>
+      </w:r>
+      <w:r>
+        <w:t xml:space="preserve">, </w:t>
+      </w:r>
+      <w:r>
+        <w:t>который стремится избавить пользователя от необходимости настраивать стиль документа</w:t>
+      </w:r>
+      <w:r>
+        <w:t xml:space="preserve"> (если не использовать отдельные пакеты и шаблоны), </w:t>
+      </w:r>
+      <w:r>
+        <w:rPr>
+          <w:lang w:val="en-US"/>
+        </w:rPr>
+        <w:t>ConTeXt</w:t>
+      </w:r>
+      <w:r>
+        <w:t xml:space="preserve"> </w:t>
+      </w:r>
+      <w:r>
+        <w:t xml:space="preserve">пытается дать пользователю полный контроль над стилем собираемого текста. </w:t>
+      </w:r>
+      <w:r>
+        <w:rPr>
+          <w:lang w:val="en-US"/>
+        </w:rPr>
+        <w:t>ConTeXt</w:t>
+      </w:r>
+      <w:r>
+        <w:t xml:space="preserve"> стремится быть функционально полным решением, замещая собой всё то, для чего бы в </w:t>
+      </w:r>
+      <w:r>
+        <w:rPr>
+          <w:lang w:val="en-US"/>
+        </w:rPr>
+        <w:t>LaTeX</w:t>
+      </w:r>
+      <w:r>
+        <w:t xml:space="preserve"> </w:t>
+      </w:r>
+      <w:r>
+        <w:t>пришлось использовать пакеты.</w:t>
+      </w:r>
+      <w:r>
+        <w:t xml:space="preserve"> </w:t>
+      </w:r>
+      <w:r>
+        <w:rPr>
+          <w:lang w:val="en-US"/>
+        </w:rPr>
+        <w:t>ConTeXt</w:t>
+      </w:r>
+      <w:r>
+        <w:t xml:space="preserve"> </w:t>
+      </w:r>
+      <w:r>
+        <w:t xml:space="preserve">имеет также и основную часть функционала </w:t>
+      </w:r>
+      <w:r>
+        <w:rPr>
+          <w:lang w:val="en-US"/>
+        </w:rPr>
+        <w:t>LaTeX</w:t>
+      </w:r>
+      <w:r>
+        <w:t>.</w:t>
+      </w:r>
+      <w:r>
+        <w:t xml:space="preserve"> К </w:t>
+      </w:r>
+      <w:r>
+        <w:lastRenderedPageBreak/>
+        <w:t>сожалению,</w:t>
+      </w:r>
+      <w:r>
+        <w:t xml:space="preserve"> </w:t>
+      </w:r>
+      <w:r>
+        <w:t>всё</w:t>
+      </w:r>
+      <w:r>
+        <w:t xml:space="preserve"> это делает эту систему сложнее для</w:t>
+      </w:r>
+      <w:r>
+        <w:t xml:space="preserve"> изучения и</w:t>
+      </w:r>
+      <w:r>
+        <w:t xml:space="preserve"> использования. </w:t>
+      </w:r>
+      <w:r>
+        <w:t>[\</w:t>
+      </w:r>
+      <w:r>
+        <w:rPr>
+          <w:lang w:val="en-US"/>
+        </w:rPr>
+        <w:t>in</w:t>
+      </w:r>
+      <w:r>
+        <w:t>[</w:t>
+      </w:r>
+      <w:r>
+        <w:rPr>
+          <w:lang w:val="en-US"/>
+        </w:rPr>
+        <w:t>item</w:t>
+      </w:r>
+      <w:r>
+        <w:t xml:space="preserve">: </w:t>
+      </w:r>
+      <w:r>
+        <w:rPr>
+          <w:lang w:val="en-US"/>
+        </w:rPr>
+        <w:t>not</w:t>
+      </w:r>
+      <w:r>
+        <w:t xml:space="preserve"> </w:t>
+      </w:r>
+      <w:r>
+        <w:rPr>
+          <w:lang w:val="en-US"/>
+        </w:rPr>
+        <w:t>so</w:t>
+      </w:r>
+      <w:r>
+        <w:t xml:space="preserve"> </w:t>
+      </w:r>
+      <w:r>
+        <w:rPr>
+          <w:lang w:val="en-US"/>
+        </w:rPr>
+        <w:t>short</w:t>
+      </w:r>
+      <w:r>
+        <w:t xml:space="preserve"> </w:t>
+      </w:r>
+      <w:r>
+        <w:rPr>
+          <w:lang w:val="en-US"/>
+        </w:rPr>
+        <w:t>context</w:t>
+      </w:r>
+      <w:r>
+        <w:t>]]</w:t>
+      </w:r>
+      <w:r>
+        <w:t xml:space="preserve"> </w:t>
+      </w:r>
+      <w:r>
+        <w:t>К</w:t>
+      </w:r>
+      <w:r>
+        <w:t xml:space="preserve"> </w:t>
+      </w:r>
+      <w:r>
+        <w:t>счастью</w:t>
+      </w:r>
+      <w:r>
+        <w:t xml:space="preserve">, </w:t>
+      </w:r>
+      <w:r>
+        <w:t>помощь</w:t>
+      </w:r>
+      <w:r>
+        <w:t xml:space="preserve"> </w:t>
+      </w:r>
+      <w:r>
+        <w:t>можно</w:t>
+      </w:r>
+      <w:r>
+        <w:t xml:space="preserve"> </w:t>
+      </w:r>
+      <w:r>
+        <w:t>найти</w:t>
+      </w:r>
+      <w:r>
+        <w:t xml:space="preserve"> </w:t>
+      </w:r>
+      <w:r>
+        <w:t xml:space="preserve">в официальной почтовой рассылке </w:t>
+      </w:r>
+      <w:r>
+        <w:t>[\</w:t>
+      </w:r>
+      <w:r>
+        <w:rPr>
+          <w:lang w:val="en-US"/>
+        </w:rPr>
+        <w:t>in</w:t>
+      </w:r>
+      <w:r>
+        <w:t>[</w:t>
+      </w:r>
+      <w:r>
+        <w:rPr>
+          <w:lang w:val="en-US"/>
+        </w:rPr>
+        <w:t>item</w:t>
+      </w:r>
+      <w:r>
+        <w:t xml:space="preserve">: </w:t>
+      </w:r>
+      <w:r>
+        <w:rPr>
+          <w:lang w:val="en-US"/>
+        </w:rPr>
+        <w:t>context</w:t>
+      </w:r>
+      <w:r>
+        <w:t xml:space="preserve"> </w:t>
+      </w:r>
+      <w:r>
+        <w:rPr>
+          <w:lang w:val="en-US"/>
+        </w:rPr>
+        <w:t>mail</w:t>
+      </w:r>
+      <w:r>
+        <w:t xml:space="preserve">]], </w:t>
+      </w:r>
+      <w:r>
+        <w:t xml:space="preserve">в многочисленных справочниках в инсталляции и на сайте разработчика </w:t>
+      </w:r>
+      <w:r>
+        <w:t>[\</w:t>
+      </w:r>
+      <w:r>
+        <w:rPr>
+          <w:lang w:val="en-US"/>
+        </w:rPr>
+        <w:t>in</w:t>
+      </w:r>
+      <w:r>
+        <w:t>[</w:t>
+      </w:r>
+      <w:r>
+        <w:rPr>
+          <w:lang w:val="en-US"/>
+        </w:rPr>
+        <w:t>item</w:t>
+      </w:r>
+      <w:r>
+        <w:t xml:space="preserve">: </w:t>
+      </w:r>
+      <w:r>
+        <w:rPr>
+          <w:lang w:val="en-US"/>
+        </w:rPr>
+        <w:t>pragma</w:t>
+      </w:r>
+      <w:r>
+        <w:t xml:space="preserve"> </w:t>
+      </w:r>
+      <w:r>
+        <w:rPr>
+          <w:lang w:val="en-US"/>
+        </w:rPr>
+        <w:t>ade</w:t>
+      </w:r>
+      <w:r>
+        <w:t>]]</w:t>
+      </w:r>
+      <w:r>
+        <w:t xml:space="preserve"> </w:t>
+      </w:r>
+      <w:r>
+        <w:t xml:space="preserve">и </w:t>
+      </w:r>
+      <w:r>
+        <w:t xml:space="preserve">на официальной вики </w:t>
+      </w:r>
+      <w:r>
+        <w:t>[\</w:t>
+      </w:r>
+      <w:r>
+        <w:rPr>
+          <w:lang w:val="en-US"/>
+        </w:rPr>
+        <w:t>in</w:t>
+      </w:r>
+      <w:r>
+        <w:t>[</w:t>
+      </w:r>
+      <w:r>
+        <w:rPr>
+          <w:lang w:val="en-US"/>
+        </w:rPr>
+        <w:t>item</w:t>
+      </w:r>
+      <w:r>
+        <w:t xml:space="preserve">: </w:t>
+      </w:r>
+      <w:r>
+        <w:rPr>
+          <w:lang w:val="en-US"/>
+        </w:rPr>
+        <w:t>context</w:t>
+      </w:r>
+      <w:r>
+        <w:t xml:space="preserve"> </w:t>
+      </w:r>
+      <w:r>
+        <w:rPr>
+          <w:lang w:val="en-US"/>
+        </w:rPr>
+        <w:t>garden</w:t>
+      </w:r>
+      <w:r>
+        <w:t>]].</w:t>
+      </w:r>
+    </w:p>
+    <w:p>
+      <w:pPr>
+        <w:pStyle w:val="GOSTRegularText"/>
+      </w:pPr>
+      <w:r>
+        <w:rPr>
+          <w:lang w:val="en-US"/>
+        </w:rPr>
+        <w:t>ConTeXt</w:t>
+      </w:r>
+      <w:r>
+        <w:t xml:space="preserve"> </w:t>
+      </w:r>
+      <w:r>
+        <w:t xml:space="preserve">также построена вокруг </w:t>
+      </w:r>
+      <w:r>
+        <w:rPr>
+          <w:lang w:val="en-US"/>
+        </w:rPr>
+        <w:t>LuaTeX</w:t>
+      </w:r>
+      <w:r>
+        <w:t xml:space="preserve"> (самые новые версии используют </w:t>
+      </w:r>
+      <w:r>
+        <w:rPr>
+          <w:lang w:val="en-US"/>
+        </w:rPr>
+        <w:t>LuaMetaTeX</w:t>
+      </w:r>
+      <w:r>
+        <w:t>)</w:t>
+      </w:r>
+      <w:r>
+        <w:t xml:space="preserve"> и в действительности</w:t>
+      </w:r>
+      <w:r>
+        <w:t xml:space="preserve"> эта система</w:t>
+      </w:r>
+      <w:r>
+        <w:t xml:space="preserve"> обладает более гибким </w:t>
+      </w:r>
+      <w:r>
+        <w:rPr>
+          <w:lang w:val="en-US"/>
+        </w:rPr>
+        <w:t>API</w:t>
+      </w:r>
+      <w:r>
+        <w:t xml:space="preserve"> </w:t>
+      </w:r>
+      <w:r>
+        <w:t xml:space="preserve">в </w:t>
+      </w:r>
+      <w:r>
+        <w:rPr>
+          <w:lang w:val="en-US"/>
+        </w:rPr>
+        <w:t>Lua</w:t>
+      </w:r>
+      <w:r>
+        <w:t xml:space="preserve"> </w:t>
+      </w:r>
+      <w:r>
+        <w:t>для работы с документом.</w:t>
+      </w:r>
+      <w:r>
+        <w:t xml:space="preserve"> Также </w:t>
+      </w:r>
+      <w:r>
+        <w:rPr>
+          <w:lang w:val="en-US"/>
+        </w:rPr>
+        <w:t>ConTeXt</w:t>
+      </w:r>
+      <w:r>
+        <w:t xml:space="preserve"> </w:t>
+      </w:r>
+      <w:r>
+        <w:t xml:space="preserve">включает вышеупомянутый пакет </w:t>
+      </w:r>
+      <w:r>
+        <w:rPr>
+          <w:lang w:val="en-US"/>
+        </w:rPr>
+        <w:t>LPeg</w:t>
+      </w:r>
+      <w:r>
+        <w:t xml:space="preserve"> </w:t>
+      </w:r>
+      <w:r>
+        <w:t>в инсталляции, что делает составление модуля проще.</w:t>
+      </w:r>
+    </w:p>
+    <w:p>
+      <w:pPr>
+        <w:pStyle w:val="GOSTRegularText"/>
+        <w:rPr>
+          <w:lang w:val="en-US"/>
+        </w:rPr>
+      </w:pPr>
+      <w:r>
+        <w:t xml:space="preserve">После рассмотрения текстовых процессоров было решено, что целесообразнее выбрать одно из решений группы </w:t>
+      </w:r>
+      <w:r>
+        <w:rPr>
+          <w:lang w:val="en-US"/>
+        </w:rPr>
+        <w:t>WYSIWYM</w:t>
+      </w:r>
+      <w:r>
+        <w:t>.</w:t>
+      </w:r>
+      <w:r>
+        <w:t xml:space="preserve"> </w:t>
+      </w:r>
+      <w:r>
+        <w:t xml:space="preserve">Предпочтение было отдано </w:t>
+      </w:r>
+      <w:r>
+        <w:rPr>
+          <w:lang w:val="en-US"/>
+        </w:rPr>
+        <w:t>ConTeXt</w:t>
+      </w:r>
+      <w:r>
+        <w:t xml:space="preserve"> </w:t>
+      </w:r>
+      <w:r>
+        <w:t xml:space="preserve">вместо </w:t>
+      </w:r>
+      <w:r>
+        <w:rPr>
+          <w:lang w:val="en-US"/>
+        </w:rPr>
+        <w:t>LaTeX</w:t>
+      </w:r>
+      <w:r>
+        <w:t xml:space="preserve"> </w:t>
+      </w:r>
+      <w:r>
+        <w:t xml:space="preserve">из-за наличия библиотеки </w:t>
+      </w:r>
+      <w:r>
+        <w:rPr>
+          <w:lang w:val="en-US"/>
+        </w:rPr>
+        <w:t>LPeg</w:t>
+      </w:r>
+      <w:r>
+        <w:t xml:space="preserve"> </w:t>
+      </w:r>
+      <w:r>
+        <w:t>и более гибкой настройки структуры документа, что лучше подходит для академических целей.</w:t>
+      </w:r>
+    </w:p>
+    <w:p>
+      <w:pPr>
         <w:pStyle w:val="GOSTSection"/>
+        <w:rPr>
+          <w:lang w:val="en-US"/>
+        </w:rPr>
+      </w:pPr>
+      <w:r>
+        <w:rPr>
+          <w:lang w:val="en-US"/>
+        </w:rPr>
+        <w:t xml:space="preserve">ConTeXt </w:t>
+      </w:r>
+      <w:r>
+        <w:t xml:space="preserve">и </w:t>
+      </w:r>
+      <w:r>
+        <w:rPr>
+          <w:lang w:val="en-US"/>
+        </w:rPr>
+        <w:t>Lua: CLD</w:t>
+      </w:r>
+    </w:p>
+    <w:p>
+      <w:pPr>
+        <w:pStyle w:val="GOSTSection"/>
+      </w:pPr>
+      <w:r>
+        <w:t xml:space="preserve">РВ-грамматики и </w:t>
+      </w:r>
+      <w:r>
+        <w:rPr>
+          <w:lang w:val="en-US"/>
+        </w:rPr>
+        <w:t>LP</w:t>
+      </w:r>
+      <w:r>
+        <w:rPr>
+          <w:lang w:val="en-US"/>
+        </w:rPr>
+        <w:t>eg</w:t>
+      </w:r>
+    </w:p>
+    <w:p>
+      <w:pPr>
+        <w:pStyle w:val="GOSTSection"/>
+        <w:rPr>
+          <w:lang w:val="en-US"/>
+        </w:rPr>
+      </w:pPr>
+      <w:bookmarkStart w:id="7" w:name="_Toc200472185"/>
+      <w:r>
+        <w:t xml:space="preserve">Синтаксис языка ассемблирования </w:t>
+      </w:r>
+      <w:r>
+        <w:rPr>
+          <w:lang w:val="en-US"/>
+        </w:rPr>
+        <w:t>Intel 8080</w:t>
+      </w:r>
+      <w:bookmarkEnd w:id="7"/>
+    </w:p>
+    <w:p>
+      <w:pPr>
+        <w:pStyle w:val="GOSTSubsection"/>
       </w:pPr>
       <w:r>
         <w:t>Общая структура исходного кода</w:t>
@@ -5028,6 +7720,7 @@
         </w:numPr>
       </w:pPr>
       <w:r>
+        <w:lastRenderedPageBreak/>
         <w:t xml:space="preserve">Операнды. Если команда или директива нуждается в операндах, то они идут после и разделяются запятыми. Операнды бывают нескольких видов: регистры, регистровые пары и выражения. Выражениям посвящён отдельный подраздел. </w:t>
       </w:r>
       <w:r>
@@ -5078,76 +7771,48 @@
     </w:p>
     <w:p>
       <w:pPr>
-        <w:pStyle w:val="GOSTRegularText"/>
-      </w:pPr>
+        <w:pStyle w:val="GOSTHeaderNumbered"/>
+      </w:pPr>
+      <w:r>
+        <w:lastRenderedPageBreak/>
+        <w:t>Проектирование модуля</w:t>
+      </w:r>
     </w:p>
     <w:p>
       <w:pPr>
         <w:pStyle w:val="GOSTHeaderNumbered"/>
-        <w:rPr>
-          <w:lang w:val="en-US"/>
-        </w:rPr>
-      </w:pPr>
-      <w:bookmarkStart w:id="5" w:name="_Toc200472186"/>
+      </w:pPr>
       <w:r>
         <w:lastRenderedPageBreak/>
-        <w:t xml:space="preserve">Функционал парсерной библиотеки </w:t>
-      </w:r>
-      <w:r>
-        <w:rPr>
-          <w:lang w:val="en-US"/>
-        </w:rPr>
-        <w:t>LPEG</w:t>
-      </w:r>
-      <w:bookmarkEnd w:id="5"/>
+        <w:t>Написание модуля</w:t>
+      </w:r>
     </w:p>
     <w:p>
       <w:pPr>
-        <w:rPr>
-          <w:rFonts w:ascii="Times New Roman" w:hAnsi="Times New Roman" w:cs="Times New Roman"/>
-        </w:rPr>
-      </w:pPr>
+        <w:pStyle w:val="GOSTHeaderNumbered"/>
+      </w:pPr>
+      <w:r>
+        <w:lastRenderedPageBreak/>
+        <w:t>Работа с модулем</w:t>
+      </w:r>
     </w:p>
     <w:p>
       <w:pPr>
         <w:pStyle w:val="GOSTHeaderNumbered"/>
       </w:pPr>
-      <w:bookmarkStart w:id="6" w:name="_Toc200472187"/>
       <w:r>
         <w:lastRenderedPageBreak/>
-        <w:t>Составление парсера языка ассемблирования</w:t>
-      </w:r>
-      <w:bookmarkEnd w:id="6"/>
+        <w:t>Пути дальнейшей разработки</w:t>
+      </w:r>
     </w:p>
     <w:p>
       <w:pPr>
-        <w:pStyle w:val="GOSTRegularText"/>
-      </w:pPr>
-    </w:p>
-    <w:p>
-      <w:pPr>
-        <w:pStyle w:val="GOSTHeaderNumbered"/>
-      </w:pPr>
-      <w:bookmarkStart w:id="7" w:name="_Toc200472188"/>
+        <w:pStyle w:val="GOSTHeader"/>
+      </w:pPr>
+      <w:bookmarkStart w:id="8" w:name="_Toc200472190"/>
       <w:r>
         <w:lastRenderedPageBreak/>
-        <w:t>Составление ассемблера</w:t>
-      </w:r>
-      <w:bookmarkEnd w:id="7"/>
-    </w:p>
-    <w:p>
-      <w:pPr>
-        <w:pStyle w:val="GOSTRegularText"/>
-      </w:pPr>
-    </w:p>
-    <w:p>
-      <w:pPr>
-        <w:pStyle w:val="GOSTHeaderNumbered"/>
-      </w:pPr>
-      <w:bookmarkStart w:id="8" w:name="_Toc200472189"/>
-      <w:r>
-        <w:lastRenderedPageBreak/>
-        <w:t>Составление и форматирование листинга</w:t>
+        <w:t>Заключение</w:t>
       </w:r>
       <w:bookmarkEnd w:id="8"/>
     </w:p>
@@ -5159,52 +7824,77 @@
     <w:p>
       <w:pPr>
         <w:pStyle w:val="GOSTHeader"/>
-      </w:pPr>
-      <w:bookmarkStart w:id="9" w:name="_Toc200472190"/>
-      <w:r>
+        <w:rPr>
+          <w:lang w:val="en-US"/>
+        </w:rPr>
+      </w:pPr>
+      <w:bookmarkStart w:id="9" w:name="_Toc200472191"/>
+      <w:r>
+        <w:rPr>
+          <w:lang w:val="en-US"/>
+        </w:rPr>
         <w:lastRenderedPageBreak/>
-        <w:t>Заключение</w:t>
+        <w:t>Conclusion</w:t>
       </w:r>
       <w:bookmarkEnd w:id="9"/>
     </w:p>
     <w:p>
       <w:pPr>
         <w:pStyle w:val="GOSTRegularText"/>
+        <w:rPr>
+          <w:lang w:val="en-US"/>
+        </w:rPr>
       </w:pPr>
     </w:p>
     <w:p>
       <w:pPr>
         <w:pStyle w:val="GOSTHeader"/>
-        <w:rPr>
-          <w:lang w:val="en-US"/>
-        </w:rPr>
-      </w:pPr>
-      <w:bookmarkStart w:id="10" w:name="_Toc200472191"/>
-      <w:r>
-        <w:rPr>
-          <w:lang w:val="en-US"/>
-        </w:rPr>
+      </w:pPr>
+      <w:bookmarkStart w:id="10" w:name="_Toc200472192"/>
+      <w:r>
         <w:lastRenderedPageBreak/>
-        <w:t>Conclusion</w:t>
+        <w:t>Список использованных источников</w:t>
       </w:r>
       <w:bookmarkEnd w:id="10"/>
     </w:p>
     <w:p>
       <w:pPr>
-        <w:pStyle w:val="GOSTRegularText"/>
-        <w:rPr>
-          <w:lang w:val="en-US"/>
-        </w:rPr>
-      </w:pPr>
+        <w:rPr>
+          <w:rFonts w:ascii="Times New Roman" w:hAnsi="Times New Roman" w:cs="Times New Roman"/>
+        </w:rPr>
+      </w:pPr>
+      <w:r>
+        <w:br w:type="page"/>
+      </w:r>
     </w:p>
     <w:p>
       <w:pPr>
-        <w:pStyle w:val="GOSTHeader"/>
-      </w:pPr>
-      <w:bookmarkStart w:id="11" w:name="_Toc200472192"/>
-      <w:r>
+        <w:pStyle w:val="GOSTRegularText"/>
+      </w:pPr>
+    </w:p>
+    <w:p>
+      <w:pPr>
+        <w:pStyle w:val="GOSTHeaderAppendix"/>
+        <w:rPr>
+          <w:lang w:val="en-US"/>
+        </w:rPr>
+      </w:pPr>
+      <w:r>
+        <w:rPr>
+          <w:lang w:val="en-US"/>
+        </w:rPr>
         <w:lastRenderedPageBreak/>
-        <w:t>Список использованных источников</w:t>
+        <w:br/>
+      </w:r>
+      <w:bookmarkStart w:id="11" w:name="_Toc200472193"/>
+      <w:r>
+        <w:t xml:space="preserve">Характеристика текстового процессора </w:t>
+      </w:r>
+      <w:r>
+        <w:rPr>
+          <w:lang w:val="en-US"/>
+        </w:rPr>
+        <w:t>ConTeXt</w:t>
       </w:r>
       <w:bookmarkEnd w:id="11"/>
     </w:p>
@@ -5213,42 +7903,8 @@
         <w:pStyle w:val="GOSTRegularText"/>
       </w:pPr>
     </w:p>
-    <w:p>
-      <w:pPr>
-        <w:pStyle w:val="GOSTHeaderAppendix"/>
-        <w:rPr>
-          <w:lang w:val="en-US"/>
-        </w:rPr>
-      </w:pPr>
-      <w:r>
-        <w:rPr>
-          <w:lang w:val="en-US"/>
-        </w:rPr>
-        <w:lastRenderedPageBreak/>
-        <w:br/>
-      </w:r>
-      <w:bookmarkStart w:id="12" w:name="_Toc200472193"/>
-      <w:r>
-        <w:t xml:space="preserve">Характеристика текстового процессора </w:t>
-      </w:r>
-      <w:r>
-        <w:rPr>
-          <w:lang w:val="en-US"/>
-        </w:rPr>
-        <w:t>ConTeXt</w:t>
-      </w:r>
-      <w:bookmarkEnd w:id="12"/>
-    </w:p>
-    <w:p>
-      <w:pPr>
-        <w:pStyle w:val="GOSTRegularText"/>
-        <w:rPr>
-          <w:lang w:val="en-US"/>
-        </w:rPr>
-      </w:pPr>
-    </w:p>
     <w:sectPr>
-      <w:footerReference w:type="default" r:id="rId10"/>
+      <w:footerReference w:type="default" r:id="rId13"/>
       <w:pgSz w:w="11906" w:h="16838"/>
       <w:pgMar w:top="1134" w:right="851" w:bottom="1134" w:left="1418" w:header="709" w:footer="709" w:gutter="0"/>
       <w:cols w:space="708"/>
@@ -5449,9 +8105,122 @@
     </w:lvl>
   </w:abstractNum>
   <w:abstractNum w:abstractNumId="1" w15:restartNumberingAfterBreak="0">
+    <w:nsid w:val="073D564E"/>
+    <w:multiLevelType w:val="hybridMultilevel"/>
+    <w:tmpl w:val="4E5EE2BE"/>
+    <w:lvl w:ilvl="0" w:tplc="04190001">
+      <w:start w:val="1"/>
+      <w:numFmt w:val="bullet"/>
+      <w:lvlText w:val=""/>
+      <w:lvlJc w:val="left"/>
+      <w:pPr>
+        <w:ind w:left="720" w:hanging="360"/>
+      </w:pPr>
+      <w:rPr>
+        <w:rFonts w:ascii="Symbol" w:hAnsi="Symbol" w:hint="default"/>
+      </w:rPr>
+    </w:lvl>
+    <w:lvl w:ilvl="1" w:tplc="04190003" w:tentative="1">
+      <w:start w:val="1"/>
+      <w:numFmt w:val="bullet"/>
+      <w:lvlText w:val="o"/>
+      <w:lvlJc w:val="left"/>
+      <w:pPr>
+        <w:ind w:left="1440" w:hanging="360"/>
+      </w:pPr>
+      <w:rPr>
+        <w:rFonts w:ascii="Courier New" w:hAnsi="Courier New" w:cs="Courier New" w:hint="default"/>
+      </w:rPr>
+    </w:lvl>
+    <w:lvl w:ilvl="2" w:tplc="04190005" w:tentative="1">
+      <w:start w:val="1"/>
+      <w:numFmt w:val="bullet"/>
+      <w:lvlText w:val=""/>
+      <w:lvlJc w:val="left"/>
+      <w:pPr>
+        <w:ind w:left="2160" w:hanging="360"/>
+      </w:pPr>
+      <w:rPr>
+        <w:rFonts w:ascii="Wingdings" w:hAnsi="Wingdings" w:hint="default"/>
+      </w:rPr>
+    </w:lvl>
+    <w:lvl w:ilvl="3" w:tplc="04190001" w:tentative="1">
+      <w:start w:val="1"/>
+      <w:numFmt w:val="bullet"/>
+      <w:lvlText w:val=""/>
+      <w:lvlJc w:val="left"/>
+      <w:pPr>
+        <w:ind w:left="2880" w:hanging="360"/>
+      </w:pPr>
+      <w:rPr>
+        <w:rFonts w:ascii="Symbol" w:hAnsi="Symbol" w:hint="default"/>
+      </w:rPr>
+    </w:lvl>
+    <w:lvl w:ilvl="4" w:tplc="04190003" w:tentative="1">
+      <w:start w:val="1"/>
+      <w:numFmt w:val="bullet"/>
+      <w:lvlText w:val="o"/>
+      <w:lvlJc w:val="left"/>
+      <w:pPr>
+        <w:ind w:left="3600" w:hanging="360"/>
+      </w:pPr>
+      <w:rPr>
+        <w:rFonts w:ascii="Courier New" w:hAnsi="Courier New" w:cs="Courier New" w:hint="default"/>
+      </w:rPr>
+    </w:lvl>
+    <w:lvl w:ilvl="5" w:tplc="04190005" w:tentative="1">
+      <w:start w:val="1"/>
+      <w:numFmt w:val="bullet"/>
+      <w:lvlText w:val=""/>
+      <w:lvlJc w:val="left"/>
+      <w:pPr>
+        <w:ind w:left="4320" w:hanging="360"/>
+      </w:pPr>
+      <w:rPr>
+        <w:rFonts w:ascii="Wingdings" w:hAnsi="Wingdings" w:hint="default"/>
+      </w:rPr>
+    </w:lvl>
+    <w:lvl w:ilvl="6" w:tplc="04190001" w:tentative="1">
+      <w:start w:val="1"/>
+      <w:numFmt w:val="bullet"/>
+      <w:lvlText w:val=""/>
+      <w:lvlJc w:val="left"/>
+      <w:pPr>
+        <w:ind w:left="5040" w:hanging="360"/>
+      </w:pPr>
+      <w:rPr>
+        <w:rFonts w:ascii="Symbol" w:hAnsi="Symbol" w:hint="default"/>
+      </w:rPr>
+    </w:lvl>
+    <w:lvl w:ilvl="7" w:tplc="04190003" w:tentative="1">
+      <w:start w:val="1"/>
+      <w:numFmt w:val="bullet"/>
+      <w:lvlText w:val="o"/>
+      <w:lvlJc w:val="left"/>
+      <w:pPr>
+        <w:ind w:left="5760" w:hanging="360"/>
+      </w:pPr>
+      <w:rPr>
+        <w:rFonts w:ascii="Courier New" w:hAnsi="Courier New" w:cs="Courier New" w:hint="default"/>
+      </w:rPr>
+    </w:lvl>
+    <w:lvl w:ilvl="8" w:tplc="04190005" w:tentative="1">
+      <w:start w:val="1"/>
+      <w:numFmt w:val="bullet"/>
+      <w:lvlText w:val=""/>
+      <w:lvlJc w:val="left"/>
+      <w:pPr>
+        <w:ind w:left="6480" w:hanging="360"/>
+      </w:pPr>
+      <w:rPr>
+        <w:rFonts w:ascii="Wingdings" w:hAnsi="Wingdings" w:hint="default"/>
+      </w:rPr>
+    </w:lvl>
+  </w:abstractNum>
+  <w:abstractNum w:abstractNumId="2" w15:restartNumberingAfterBreak="0">
     <w:nsid w:val="08816C73"/>
     <w:multiLevelType w:val="multilevel"/>
-    <w:tmpl w:val="FBF23A56"/>
+    <w:tmpl w:val="45CAD308"/>
     <w:lvl w:ilvl="0">
       <w:start w:val="1"/>
       <w:numFmt w:val="decimal"/>
@@ -5479,6 +8248,7 @@
       </w:pPr>
       <w:rPr>
         <w:rFonts w:hint="default"/>
+        <w:lang w:val="ru-RU"/>
       </w:rPr>
     </w:lvl>
     <w:lvl w:ilvl="2">
@@ -5568,7 +8338,7 @@
       </w:rPr>
     </w:lvl>
   </w:abstractNum>
-  <w:abstractNum w:abstractNumId="2" w15:restartNumberingAfterBreak="0">
+  <w:abstractNum w:abstractNumId="3" w15:restartNumberingAfterBreak="0">
     <w:nsid w:val="167E1B4E"/>
     <w:multiLevelType w:val="hybridMultilevel"/>
     <w:tmpl w:val="C9DA592E"/>
@@ -5658,7 +8428,7 @@
       </w:pPr>
     </w:lvl>
   </w:abstractNum>
-  <w:abstractNum w:abstractNumId="3" w15:restartNumberingAfterBreak="0">
+  <w:abstractNum w:abstractNumId="4" w15:restartNumberingAfterBreak="0">
     <w:nsid w:val="17C21DCE"/>
     <w:multiLevelType w:val="multilevel"/>
     <w:tmpl w:val="3C12C8E4"/>
@@ -5775,7 +8545,7 @@
       </w:rPr>
     </w:lvl>
   </w:abstractNum>
-  <w:abstractNum w:abstractNumId="4" w15:restartNumberingAfterBreak="0">
+  <w:abstractNum w:abstractNumId="5" w15:restartNumberingAfterBreak="0">
     <w:nsid w:val="1D2C5EB7"/>
     <w:multiLevelType w:val="multilevel"/>
     <w:tmpl w:val="98F44B72"/>
@@ -5892,7 +8662,7 @@
       </w:rPr>
     </w:lvl>
   </w:abstractNum>
-  <w:abstractNum w:abstractNumId="5" w15:restartNumberingAfterBreak="0">
+  <w:abstractNum w:abstractNumId="6" w15:restartNumberingAfterBreak="0">
     <w:nsid w:val="276048BB"/>
     <w:multiLevelType w:val="hybridMultilevel"/>
     <w:tmpl w:val="E9668188"/>
@@ -6004,7 +8774,7 @@
       </w:rPr>
     </w:lvl>
   </w:abstractNum>
-  <w:abstractNum w:abstractNumId="6" w15:restartNumberingAfterBreak="0">
+  <w:abstractNum w:abstractNumId="7" w15:restartNumberingAfterBreak="0">
     <w:nsid w:val="290F5BB9"/>
     <w:multiLevelType w:val="hybridMultilevel"/>
     <w:tmpl w:val="236C2C32"/>
@@ -6090,7 +8860,120 @@
       </w:pPr>
     </w:lvl>
   </w:abstractNum>
-  <w:abstractNum w:abstractNumId="7" w15:restartNumberingAfterBreak="0">
+  <w:abstractNum w:abstractNumId="8" w15:restartNumberingAfterBreak="0">
+    <w:nsid w:val="36383335"/>
+    <w:multiLevelType w:val="hybridMultilevel"/>
+    <w:tmpl w:val="038C4AA4"/>
+    <w:lvl w:ilvl="0" w:tplc="20E8D0B6">
+      <w:numFmt w:val="bullet"/>
+      <w:suff w:val="space"/>
+      <w:lvlText w:val="-"/>
+      <w:lvlJc w:val="left"/>
+      <w:pPr>
+        <w:ind w:left="0" w:firstLine="709"/>
+      </w:pPr>
+      <w:rPr>
+        <w:rFonts w:ascii="Times New Roman" w:eastAsiaTheme="minorHAnsi" w:hAnsi="Times New Roman" w:cs="Times New Roman" w:hint="default"/>
+      </w:rPr>
+    </w:lvl>
+    <w:lvl w:ilvl="1" w:tplc="04190003" w:tentative="1">
+      <w:start w:val="1"/>
+      <w:numFmt w:val="bullet"/>
+      <w:lvlText w:val="o"/>
+      <w:lvlJc w:val="left"/>
+      <w:pPr>
+        <w:ind w:left="2149" w:hanging="360"/>
+      </w:pPr>
+      <w:rPr>
+        <w:rFonts w:ascii="Courier New" w:hAnsi="Courier New" w:cs="Courier New" w:hint="default"/>
+      </w:rPr>
+    </w:lvl>
+    <w:lvl w:ilvl="2" w:tplc="04190005" w:tentative="1">
+      <w:start w:val="1"/>
+      <w:numFmt w:val="bullet"/>
+      <w:lvlText w:val=""/>
+      <w:lvlJc w:val="left"/>
+      <w:pPr>
+        <w:ind w:left="2869" w:hanging="360"/>
+      </w:pPr>
+      <w:rPr>
+        <w:rFonts w:ascii="Wingdings" w:hAnsi="Wingdings" w:hint="default"/>
+      </w:rPr>
+    </w:lvl>
+    <w:lvl w:ilvl="3" w:tplc="04190001" w:tentative="1">
+      <w:start w:val="1"/>
+      <w:numFmt w:val="bullet"/>
+      <w:lvlText w:val=""/>
+      <w:lvlJc w:val="left"/>
+      <w:pPr>
+        <w:ind w:left="3589" w:hanging="360"/>
+      </w:pPr>
+      <w:rPr>
+        <w:rFonts w:ascii="Symbol" w:hAnsi="Symbol" w:hint="default"/>
+      </w:rPr>
+    </w:lvl>
+    <w:lvl w:ilvl="4" w:tplc="04190003" w:tentative="1">
+      <w:start w:val="1"/>
+      <w:numFmt w:val="bullet"/>
+      <w:lvlText w:val="o"/>
+      <w:lvlJc w:val="left"/>
+      <w:pPr>
+        <w:ind w:left="4309" w:hanging="360"/>
+      </w:pPr>
+      <w:rPr>
+        <w:rFonts w:ascii="Courier New" w:hAnsi="Courier New" w:cs="Courier New" w:hint="default"/>
+      </w:rPr>
+    </w:lvl>
+    <w:lvl w:ilvl="5" w:tplc="04190005" w:tentative="1">
+      <w:start w:val="1"/>
+      <w:numFmt w:val="bullet"/>
+      <w:lvlText w:val=""/>
+      <w:lvlJc w:val="left"/>
+      <w:pPr>
+        <w:ind w:left="5029" w:hanging="360"/>
+      </w:pPr>
+      <w:rPr>
+        <w:rFonts w:ascii="Wingdings" w:hAnsi="Wingdings" w:hint="default"/>
+      </w:rPr>
+    </w:lvl>
+    <w:lvl w:ilvl="6" w:tplc="04190001" w:tentative="1">
+      <w:start w:val="1"/>
+      <w:numFmt w:val="bullet"/>
+      <w:lvlText w:val=""/>
+      <w:lvlJc w:val="left"/>
+      <w:pPr>
+        <w:ind w:left="5749" w:hanging="360"/>
+      </w:pPr>
+      <w:rPr>
+        <w:rFonts w:ascii="Symbol" w:hAnsi="Symbol" w:hint="default"/>
+      </w:rPr>
+    </w:lvl>
+    <w:lvl w:ilvl="7" w:tplc="04190003" w:tentative="1">
+      <w:start w:val="1"/>
+      <w:numFmt w:val="bullet"/>
+      <w:lvlText w:val="o"/>
+      <w:lvlJc w:val="left"/>
+      <w:pPr>
+        <w:ind w:left="6469" w:hanging="360"/>
+      </w:pPr>
+      <w:rPr>
+        <w:rFonts w:ascii="Courier New" w:hAnsi="Courier New" w:cs="Courier New" w:hint="default"/>
+      </w:rPr>
+    </w:lvl>
+    <w:lvl w:ilvl="8" w:tplc="04190005" w:tentative="1">
+      <w:start w:val="1"/>
+      <w:numFmt w:val="bullet"/>
+      <w:lvlText w:val=""/>
+      <w:lvlJc w:val="left"/>
+      <w:pPr>
+        <w:ind w:left="7189" w:hanging="360"/>
+      </w:pPr>
+      <w:rPr>
+        <w:rFonts w:ascii="Wingdings" w:hAnsi="Wingdings" w:hint="default"/>
+      </w:rPr>
+    </w:lvl>
+  </w:abstractNum>
+  <w:abstractNum w:abstractNumId="9" w15:restartNumberingAfterBreak="0">
     <w:nsid w:val="37C367D0"/>
     <w:multiLevelType w:val="multilevel"/>
     <w:tmpl w:val="EC3682C4"/>
@@ -6203,7 +9086,7 @@
       </w:rPr>
     </w:lvl>
   </w:abstractNum>
-  <w:abstractNum w:abstractNumId="8" w15:restartNumberingAfterBreak="0">
+  <w:abstractNum w:abstractNumId="10" w15:restartNumberingAfterBreak="0">
     <w:nsid w:val="43432C8C"/>
     <w:multiLevelType w:val="multilevel"/>
     <w:tmpl w:val="BBCCF316"/>
@@ -6321,7 +9204,7 @@
       </w:rPr>
     </w:lvl>
   </w:abstractNum>
-  <w:abstractNum w:abstractNumId="9" w15:restartNumberingAfterBreak="0">
+  <w:abstractNum w:abstractNumId="11" w15:restartNumberingAfterBreak="0">
     <w:nsid w:val="48F062DC"/>
     <w:multiLevelType w:val="hybridMultilevel"/>
     <w:tmpl w:val="6264FB1A"/>
@@ -6433,7 +9316,120 @@
       </w:rPr>
     </w:lvl>
   </w:abstractNum>
-  <w:abstractNum w:abstractNumId="10" w15:restartNumberingAfterBreak="0">
+  <w:abstractNum w:abstractNumId="12" w15:restartNumberingAfterBreak="0">
+    <w:nsid w:val="4F245AE1"/>
+    <w:multiLevelType w:val="hybridMultilevel"/>
+    <w:tmpl w:val="923EE5D6"/>
+    <w:lvl w:ilvl="0" w:tplc="02E8D9C6">
+      <w:numFmt w:val="bullet"/>
+      <w:suff w:val="space"/>
+      <w:lvlText w:val="-"/>
+      <w:lvlJc w:val="left"/>
+      <w:pPr>
+        <w:ind w:left="0" w:firstLine="709"/>
+      </w:pPr>
+      <w:rPr>
+        <w:rFonts w:ascii="Times New Roman" w:eastAsiaTheme="minorHAnsi" w:hAnsi="Times New Roman" w:cs="Times New Roman" w:hint="default"/>
+      </w:rPr>
+    </w:lvl>
+    <w:lvl w:ilvl="1" w:tplc="04190003" w:tentative="1">
+      <w:start w:val="1"/>
+      <w:numFmt w:val="bullet"/>
+      <w:lvlText w:val="o"/>
+      <w:lvlJc w:val="left"/>
+      <w:pPr>
+        <w:ind w:left="2149" w:hanging="360"/>
+      </w:pPr>
+      <w:rPr>
+        <w:rFonts w:ascii="Courier New" w:hAnsi="Courier New" w:cs="Courier New" w:hint="default"/>
+      </w:rPr>
+    </w:lvl>
+    <w:lvl w:ilvl="2" w:tplc="04190005" w:tentative="1">
+      <w:start w:val="1"/>
+      <w:numFmt w:val="bullet"/>
+      <w:lvlText w:val=""/>
+      <w:lvlJc w:val="left"/>
+      <w:pPr>
+        <w:ind w:left="2869" w:hanging="360"/>
+      </w:pPr>
+      <w:rPr>
+        <w:rFonts w:ascii="Wingdings" w:hAnsi="Wingdings" w:hint="default"/>
+      </w:rPr>
+    </w:lvl>
+    <w:lvl w:ilvl="3" w:tplc="04190001" w:tentative="1">
+      <w:start w:val="1"/>
+      <w:numFmt w:val="bullet"/>
+      <w:lvlText w:val=""/>
+      <w:lvlJc w:val="left"/>
+      <w:pPr>
+        <w:ind w:left="3589" w:hanging="360"/>
+      </w:pPr>
+      <w:rPr>
+        <w:rFonts w:ascii="Symbol" w:hAnsi="Symbol" w:hint="default"/>
+      </w:rPr>
+    </w:lvl>
+    <w:lvl w:ilvl="4" w:tplc="04190003" w:tentative="1">
+      <w:start w:val="1"/>
+      <w:numFmt w:val="bullet"/>
+      <w:lvlText w:val="o"/>
+      <w:lvlJc w:val="left"/>
+      <w:pPr>
+        <w:ind w:left="4309" w:hanging="360"/>
+      </w:pPr>
+      <w:rPr>
+        <w:rFonts w:ascii="Courier New" w:hAnsi="Courier New" w:cs="Courier New" w:hint="default"/>
+      </w:rPr>
+    </w:lvl>
+    <w:lvl w:ilvl="5" w:tplc="04190005" w:tentative="1">
+      <w:start w:val="1"/>
+      <w:numFmt w:val="bullet"/>
+      <w:lvlText w:val=""/>
+      <w:lvlJc w:val="left"/>
+      <w:pPr>
+        <w:ind w:left="5029" w:hanging="360"/>
+      </w:pPr>
+      <w:rPr>
+        <w:rFonts w:ascii="Wingdings" w:hAnsi="Wingdings" w:hint="default"/>
+      </w:rPr>
+    </w:lvl>
+    <w:lvl w:ilvl="6" w:tplc="04190001" w:tentative="1">
+      <w:start w:val="1"/>
+      <w:numFmt w:val="bullet"/>
+      <w:lvlText w:val=""/>
+      <w:lvlJc w:val="left"/>
+      <w:pPr>
+        <w:ind w:left="5749" w:hanging="360"/>
+      </w:pPr>
+      <w:rPr>
+        <w:rFonts w:ascii="Symbol" w:hAnsi="Symbol" w:hint="default"/>
+      </w:rPr>
+    </w:lvl>
+    <w:lvl w:ilvl="7" w:tplc="04190003" w:tentative="1">
+      <w:start w:val="1"/>
+      <w:numFmt w:val="bullet"/>
+      <w:lvlText w:val="o"/>
+      <w:lvlJc w:val="left"/>
+      <w:pPr>
+        <w:ind w:left="6469" w:hanging="360"/>
+      </w:pPr>
+      <w:rPr>
+        <w:rFonts w:ascii="Courier New" w:hAnsi="Courier New" w:cs="Courier New" w:hint="default"/>
+      </w:rPr>
+    </w:lvl>
+    <w:lvl w:ilvl="8" w:tplc="04190005" w:tentative="1">
+      <w:start w:val="1"/>
+      <w:numFmt w:val="bullet"/>
+      <w:lvlText w:val=""/>
+      <w:lvlJc w:val="left"/>
+      <w:pPr>
+        <w:ind w:left="7189" w:hanging="360"/>
+      </w:pPr>
+      <w:rPr>
+        <w:rFonts w:ascii="Wingdings" w:hAnsi="Wingdings" w:hint="default"/>
+      </w:rPr>
+    </w:lvl>
+  </w:abstractNum>
+  <w:abstractNum w:abstractNumId="13" w15:restartNumberingAfterBreak="0">
     <w:nsid w:val="5E2749E7"/>
     <w:multiLevelType w:val="hybridMultilevel"/>
     <w:tmpl w:val="A352F468"/>
@@ -6546,7 +9542,7 @@
       </w:rPr>
     </w:lvl>
   </w:abstractNum>
-  <w:abstractNum w:abstractNumId="11" w15:restartNumberingAfterBreak="0">
+  <w:abstractNum w:abstractNumId="14" w15:restartNumberingAfterBreak="0">
     <w:nsid w:val="5F1A26AE"/>
     <w:multiLevelType w:val="hybridMultilevel"/>
     <w:tmpl w:val="61F2EE70"/>
@@ -6659,7 +9655,7 @@
       </w:rPr>
     </w:lvl>
   </w:abstractNum>
-  <w:abstractNum w:abstractNumId="12" w15:restartNumberingAfterBreak="0">
+  <w:abstractNum w:abstractNumId="15" w15:restartNumberingAfterBreak="0">
     <w:nsid w:val="69715D78"/>
     <w:multiLevelType w:val="multilevel"/>
     <w:tmpl w:val="A1769662"/>
@@ -6778,7 +9774,7 @@
       </w:rPr>
     </w:lvl>
   </w:abstractNum>
-  <w:abstractNum w:abstractNumId="13" w15:restartNumberingAfterBreak="0">
+  <w:abstractNum w:abstractNumId="16" w15:restartNumberingAfterBreak="0">
     <w:nsid w:val="7C0A6853"/>
     <w:multiLevelType w:val="hybridMultilevel"/>
     <w:tmpl w:val="1110D950"/>
@@ -6891,7 +9887,7 @@
       </w:rPr>
     </w:lvl>
   </w:abstractNum>
-  <w:abstractNum w:abstractNumId="14" w15:restartNumberingAfterBreak="0">
+  <w:abstractNum w:abstractNumId="17" w15:restartNumberingAfterBreak="0">
     <w:nsid w:val="7C812F63"/>
     <w:multiLevelType w:val="hybridMultilevel"/>
     <w:tmpl w:val="DE42146C"/>
@@ -7004,49 +10000,58 @@
     </w:lvl>
   </w:abstractNum>
   <w:num w:numId="1" w16cid:durableId="535853411">
+    <w:abstractNumId w:val="7"/>
+  </w:num>
+  <w:num w:numId="2" w16cid:durableId="1540976564">
+    <w:abstractNumId w:val="5"/>
+  </w:num>
+  <w:num w:numId="3" w16cid:durableId="1139495228">
+    <w:abstractNumId w:val="10"/>
+  </w:num>
+  <w:num w:numId="4" w16cid:durableId="406001748">
+    <w:abstractNumId w:val="3"/>
+  </w:num>
+  <w:num w:numId="5" w16cid:durableId="1456558099">
+    <w:abstractNumId w:val="11"/>
+  </w:num>
+  <w:num w:numId="6" w16cid:durableId="448209321">
+    <w:abstractNumId w:val="17"/>
+  </w:num>
+  <w:num w:numId="7" w16cid:durableId="2034761873">
+    <w:abstractNumId w:val="14"/>
+  </w:num>
+  <w:num w:numId="8" w16cid:durableId="1458258470">
+    <w:abstractNumId w:val="13"/>
+  </w:num>
+  <w:num w:numId="9" w16cid:durableId="328799380">
     <w:abstractNumId w:val="6"/>
   </w:num>
-  <w:num w:numId="2" w16cid:durableId="1540976564">
+  <w:num w:numId="10" w16cid:durableId="2028093560">
     <w:abstractNumId w:val="4"/>
   </w:num>
-  <w:num w:numId="3" w16cid:durableId="1139495228">
-    <w:abstractNumId w:val="8"/>
-  </w:num>
-  <w:num w:numId="4" w16cid:durableId="406001748">
+  <w:num w:numId="11" w16cid:durableId="276063315">
     <w:abstractNumId w:val="2"/>
   </w:num>
-  <w:num w:numId="5" w16cid:durableId="1456558099">
+  <w:num w:numId="12" w16cid:durableId="623469060">
     <w:abstractNumId w:val="9"/>
   </w:num>
-  <w:num w:numId="6" w16cid:durableId="448209321">
-    <w:abstractNumId w:val="14"/>
-  </w:num>
-  <w:num w:numId="7" w16cid:durableId="2034761873">
-    <w:abstractNumId w:val="11"/>
-  </w:num>
-  <w:num w:numId="8" w16cid:durableId="1458258470">
-    <w:abstractNumId w:val="10"/>
-  </w:num>
-  <w:num w:numId="9" w16cid:durableId="328799380">
-    <w:abstractNumId w:val="5"/>
-  </w:num>
-  <w:num w:numId="10" w16cid:durableId="2028093560">
-    <w:abstractNumId w:val="3"/>
-  </w:num>
-  <w:num w:numId="11" w16cid:durableId="276063315">
-    <w:abstractNumId w:val="1"/>
-  </w:num>
-  <w:num w:numId="12" w16cid:durableId="623469060">
-    <w:abstractNumId w:val="7"/>
-  </w:num>
   <w:num w:numId="13" w16cid:durableId="1426464448">
-    <w:abstractNumId w:val="12"/>
+    <w:abstractNumId w:val="15"/>
   </w:num>
   <w:num w:numId="14" w16cid:durableId="1917665427">
-    <w:abstractNumId w:val="13"/>
+    <w:abstractNumId w:val="16"/>
   </w:num>
   <w:num w:numId="15" w16cid:durableId="712003315">
     <w:abstractNumId w:val="0"/>
+  </w:num>
+  <w:num w:numId="16" w16cid:durableId="2032682914">
+    <w:abstractNumId w:val="12"/>
+  </w:num>
+  <w:num w:numId="17" w16cid:durableId="1346520271">
+    <w:abstractNumId w:val="1"/>
+  </w:num>
+  <w:num w:numId="18" w16cid:durableId="1513374164">
+    <w:abstractNumId w:val="8"/>
   </w:num>
 </w:numbering>
 </file>
@@ -8378,16 +11383,16 @@
     <w:basedOn w:val="GOSTFigure"/>
     <w:link w:val="GOSTFigureCaptionChar"/>
     <w:qFormat/>
-    <w:rsid w:val="00175DE0"/>
+    <w:rsid w:val="00BD77E0"/>
     <w:pPr>
-      <w:spacing w:line="360" w:lineRule="auto"/>
+      <w:spacing w:after="180"/>
     </w:pPr>
   </w:style>
   <w:style w:type="character" w:customStyle="1" w:styleId="GOSTFigureCaptionChar">
     <w:name w:val="GOST Figure Caption Char"/>
     <w:basedOn w:val="GOSTFigureChar"/>
     <w:link w:val="GOSTFigureCaption"/>
-    <w:rsid w:val="00175DE0"/>
+    <w:rsid w:val="00BD77E0"/>
     <w:rPr>
       <w:rFonts w:ascii="Times New Roman" w:hAnsi="Times New Roman" w:cs="Times New Roman"/>
     </w:rPr>
@@ -8397,9 +11402,9 @@
     <w:basedOn w:val="GOSTFigure"/>
     <w:link w:val="GOSTTableCaptionChar"/>
     <w:qFormat/>
-    <w:rsid w:val="00B46EAE"/>
+    <w:rsid w:val="003F4B56"/>
     <w:pPr>
-      <w:spacing w:line="360" w:lineRule="auto"/>
+      <w:spacing w:before="180"/>
       <w:jc w:val="left"/>
     </w:pPr>
   </w:style>
@@ -8407,7 +11412,7 @@
     <w:name w:val="GOST Table Caption Char"/>
     <w:basedOn w:val="GOSTFigureCaptionChar"/>
     <w:link w:val="GOSTTableCaption"/>
-    <w:rsid w:val="00B46EAE"/>
+    <w:rsid w:val="003F4B56"/>
     <w:rPr>
       <w:rFonts w:ascii="Times New Roman" w:hAnsi="Times New Roman" w:cs="Times New Roman"/>
     </w:rPr>

</xml_diff>